<commit_message>
finished first draft of referee report response.
</commit_message>
<xml_diff>
--- a/referee_report_response.docx
+++ b/referee_report_response.docx
@@ -1339,29 +1339,7 @@
           <w:sz w:val="22"/>
           <w:szCs w:val="22"/>
         </w:rPr>
-        <w:t xml:space="preserve">would be improved by giving a description of these methods. Especially since it seems that essentially </w:t>
-      </w:r>
-      <w:proofErr w:type="gramStart"/>
-      <w:r>
-        <w:rPr>
-          <w:rFonts w:ascii="Arial" w:hAnsi="Arial" w:cs="Arial"/>
-          <w:i/>
-          <w:iCs/>
-          <w:sz w:val="22"/>
-          <w:szCs w:val="22"/>
-        </w:rPr>
-        <w:t>all of</w:t>
-      </w:r>
-      <w:proofErr w:type="gramEnd"/>
-      <w:r>
-        <w:rPr>
-          <w:rFonts w:ascii="Arial" w:hAnsi="Arial" w:cs="Arial"/>
-          <w:i/>
-          <w:iCs/>
-          <w:sz w:val="22"/>
-          <w:szCs w:val="22"/>
-        </w:rPr>
-        <w:t xml:space="preserve"> the results and figures in section 2 rely on the calculation of the flux with these methods, these seem like nontrivial details that should be explained.</w:t>
+        <w:t>would be improved by giving a description of these methods. Especially since it seems that essentially all of the results and figures in section 2 rely on the calculation of the flux with these methods, these seem like nontrivial details that should be explained.</w:t>
       </w:r>
       <w:r>
         <w:rPr>
@@ -1690,18 +1668,7 @@
           <w:sz w:val="22"/>
           <w:szCs w:val="22"/>
         </w:rPr>
-        <w:t xml:space="preserve">included </w:t>
-      </w:r>
-      <w:proofErr w:type="gramStart"/>
-      <w:r>
-        <w:rPr>
-          <w:rFonts w:ascii="Arial" w:hAnsi="Arial" w:cs="Arial"/>
-          <w:i/>
-          <w:iCs/>
-          <w:sz w:val="22"/>
-          <w:szCs w:val="22"/>
-        </w:rPr>
-        <w:t>all</w:t>
+        <w:t>included all</w:t>
       </w:r>
       <w:r>
         <w:rPr>
@@ -1724,7 +1691,6 @@
         </w:rPr>
         <w:t>of</w:t>
       </w:r>
-      <w:proofErr w:type="gramEnd"/>
       <w:r>
         <w:rPr>
           <w:rFonts w:ascii="Arial" w:hAnsi="Arial" w:cs="Arial"/>
@@ -1786,29 +1752,7 @@
           <w:sz w:val="22"/>
           <w:szCs w:val="22"/>
         </w:rPr>
-        <w:t xml:space="preserve">field perturbing effects (TF ripple, ELM suppression, RWM feedback, and AEs) simultaneously. For instance, when the phase shift was being scanned for ELM suppression in Fig 3, did this use an otherwise purely axisymmetric field, or did it also include the toroidal field ripple with the nominal design parameters? If no simulation combined </w:t>
-      </w:r>
-      <w:proofErr w:type="gramStart"/>
-      <w:r>
-        <w:rPr>
-          <w:rFonts w:ascii="Arial" w:hAnsi="Arial" w:cs="Arial"/>
-          <w:i/>
-          <w:iCs/>
-          <w:sz w:val="22"/>
-          <w:szCs w:val="22"/>
-        </w:rPr>
-        <w:t>all of</w:t>
-      </w:r>
-      <w:proofErr w:type="gramEnd"/>
-      <w:r>
-        <w:rPr>
-          <w:rFonts w:ascii="Arial" w:hAnsi="Arial" w:cs="Arial"/>
-          <w:i/>
-          <w:iCs/>
-          <w:sz w:val="22"/>
-          <w:szCs w:val="22"/>
-        </w:rPr>
-        <w:t xml:space="preserve"> the effects, in my mind it is essential to do so, as it is not obvious that the alpha losses due to these different mechanisms would add linearly.</w:t>
+        <w:t>field perturbing effects (TF ripple, ELM suppression, RWM feedback, and AEs) simultaneously. For instance, when the phase shift was being scanned for ELM suppression in Fig 3, did this use an otherwise purely axisymmetric field, or did it also include the toroidal field ripple with the nominal design parameters? If no simulation combined all of the effects, in my mind it is essential to do so, as it is not obvious that the alpha losses due to these different mechanisms would add linearly.</w:t>
       </w:r>
       <w:r>
         <w:rPr>
@@ -2042,7 +1986,6 @@
         </w:rPr>
         <w:t xml:space="preserve"> </w:t>
       </w:r>
-      <w:proofErr w:type="gramStart"/>
       <w:r>
         <w:rPr>
           <w:rFonts w:ascii="Arial" w:hAnsi="Arial" w:cs="Arial"/>
@@ -2054,7 +1997,6 @@
         </w:rPr>
         <w:t>counter-clockwise</w:t>
       </w:r>
-      <w:proofErr w:type="gramEnd"/>
       <w:r>
         <w:rPr>
           <w:rFonts w:ascii="Arial" w:hAnsi="Arial" w:cs="Arial"/>
@@ -2214,29 +2156,7 @@
           <w:sz w:val="22"/>
           <w:szCs w:val="22"/>
         </w:rPr>
-        <w:t>left</w:t>
-      </w:r>
-      <w:r>
-        <w:rPr>
-          <w:rFonts w:ascii="Arial" w:hAnsi="Arial" w:cs="Arial"/>
-          <w:i/>
-          <w:iCs/>
-          <w:color w:val="000000" w:themeColor="text1"/>
-          <w:sz w:val="22"/>
-          <w:szCs w:val="22"/>
-        </w:rPr>
-        <w:t xml:space="preserve"> </w:t>
-      </w:r>
-      <w:r>
-        <w:rPr>
-          <w:rFonts w:ascii="Arial" w:hAnsi="Arial" w:cs="Arial"/>
-          <w:i/>
-          <w:iCs/>
-          <w:color w:val="000000" w:themeColor="text1"/>
-          <w:sz w:val="22"/>
-          <w:szCs w:val="22"/>
-        </w:rPr>
-        <w:t>and</w:t>
+        <w:t>left and</w:t>
       </w:r>
       <w:r>
         <w:rPr>
@@ -2949,31 +2869,7 @@
           <w:sz w:val="22"/>
           <w:szCs w:val="22"/>
         </w:rPr>
-        <w:t xml:space="preserve">the y axis scale on the right). </w:t>
-      </w:r>
-      <w:proofErr w:type="gramStart"/>
-      <w:r>
-        <w:rPr>
-          <w:rFonts w:ascii="Arial" w:hAnsi="Arial" w:cs="Arial"/>
-          <w:i/>
-          <w:iCs/>
-          <w:color w:val="000000" w:themeColor="text1"/>
-          <w:sz w:val="22"/>
-          <w:szCs w:val="22"/>
-        </w:rPr>
-        <w:t>Also</w:t>
-      </w:r>
-      <w:proofErr w:type="gramEnd"/>
-      <w:r>
-        <w:rPr>
-          <w:rFonts w:ascii="Arial" w:hAnsi="Arial" w:cs="Arial"/>
-          <w:i/>
-          <w:iCs/>
-          <w:color w:val="000000" w:themeColor="text1"/>
-          <w:sz w:val="22"/>
-          <w:szCs w:val="22"/>
-        </w:rPr>
-        <w:t xml:space="preserve"> regarding Fig 5, can any insight be gained about why these isolated locations have such dramatically</w:t>
+        <w:t>the y axis scale on the right). Also regarding Fig 5, can any insight be gained about why these isolated locations have such dramatically</w:t>
       </w:r>
       <w:r>
         <w:rPr>
@@ -3592,69 +3488,7 @@
           <w:sz w:val="22"/>
           <w:szCs w:val="22"/>
         </w:rPr>
-        <w:t xml:space="preserve">We have replaced Figure 5 with Figure 7. In the new figure, we have added a label indicating where </w:t>
-      </w:r>
-      <w:proofErr w:type="gramStart"/>
-      <w:r>
-        <w:rPr>
-          <w:rFonts w:ascii="Arial" w:hAnsi="Arial" w:cs="Arial"/>
-          <w:b/>
-          <w:bCs/>
-          <w:sz w:val="22"/>
-          <w:szCs w:val="22"/>
-        </w:rPr>
-        <w:t>\( s</w:t>
-      </w:r>
-      <w:proofErr w:type="gramEnd"/>
-      <w:r>
-        <w:rPr>
-          <w:rFonts w:ascii="Arial" w:hAnsi="Arial" w:cs="Arial"/>
-          <w:b/>
-          <w:bCs/>
-          <w:sz w:val="22"/>
-          <w:szCs w:val="22"/>
-        </w:rPr>
-        <w:t xml:space="preserve">_\theta = 0 \), and in the preceding paragraph, we mention that it increases anticlockwise. We attempted to use a log scale for better visibility, but it did not yield the desired improvement. Instead, we have made the figure much larger, increased the line width, and adjusted the </w:t>
-      </w:r>
-      <w:r>
-        <w:rPr>
-          <w:rFonts w:ascii="Arial" w:hAnsi="Arial" w:cs="Arial"/>
-          <w:b/>
-          <w:bCs/>
-          <w:sz w:val="22"/>
-          <w:szCs w:val="22"/>
-        </w:rPr>
-        <w:t>colours</w:t>
-      </w:r>
-      <w:r>
-        <w:rPr>
-          <w:rFonts w:ascii="Arial" w:hAnsi="Arial" w:cs="Arial"/>
-          <w:b/>
-          <w:bCs/>
-          <w:sz w:val="22"/>
-          <w:szCs w:val="22"/>
-        </w:rPr>
-        <w:t xml:space="preserve"> on the </w:t>
-      </w:r>
-      <w:r>
-        <w:rPr>
-          <w:rFonts w:ascii="Arial" w:hAnsi="Arial" w:cs="Arial"/>
-          <w:b/>
-          <w:bCs/>
-          <w:sz w:val="22"/>
-          <w:szCs w:val="22"/>
-        </w:rPr>
-        <w:t>colour</w:t>
-      </w:r>
-      <w:r>
-        <w:rPr>
-          <w:rFonts w:ascii="Arial" w:hAnsi="Arial" w:cs="Arial"/>
-          <w:b/>
-          <w:bCs/>
-          <w:sz w:val="22"/>
-          <w:szCs w:val="22"/>
-        </w:rPr>
-        <w:t xml:space="preserve"> scale.</w:t>
+        <w:t>We have replaced Figure 5 with Figure 7. In the new figure, we have added a label indicating where \( s_\theta = 0 \), and in the preceding paragraph, we mention that it increases anticlockwise. We attempted to use a log scale for better visibility, but it did not yield the desired improvement. Instead, we have made the figure much larger, increased the line width, and adjusted the colours on the colour scale.</w:t>
       </w:r>
     </w:p>
     <w:p>
@@ -4266,27 +4100,7 @@
           <w:sz w:val="22"/>
           <w:szCs w:val="22"/>
         </w:rPr>
-        <w:t xml:space="preserve">We felt that the figure would be too cluttered if orbits were overplotted. Instead, we have added labels to describe the characteristic </w:t>
-      </w:r>
-      <w:r>
-        <w:rPr>
-          <w:rFonts w:ascii="Arial" w:hAnsi="Arial" w:cs="Arial"/>
-          <w:b/>
-          <w:bCs/>
-          <w:sz w:val="22"/>
-          <w:szCs w:val="22"/>
-        </w:rPr>
-        <w:t>behaviour</w:t>
-      </w:r>
-      <w:r>
-        <w:rPr>
-          <w:rFonts w:ascii="Arial" w:hAnsi="Arial" w:cs="Arial"/>
-          <w:b/>
-          <w:bCs/>
-          <w:sz w:val="22"/>
-          <w:szCs w:val="22"/>
-        </w:rPr>
-        <w:t xml:space="preserve"> of the two major hotspots. The top hotspot primarily arises from prompt losses, while the bottom hotspot is due to orbits that are pushed out due to collisions. This explanation is provided in the text preceding the figure.</w:t>
+        <w:t>We felt that the figure would be too cluttered if orbits were overplotted. Instead, we have added labels to describe the characteristic behaviour of the two major hotspots. The top hotspot primarily arises from prompt losses, while the bottom hotspot is due to orbits that are pushed out due to collisions. This explanation is provided in the text preceding the figure.</w:t>
       </w:r>
     </w:p>
     <w:p>
@@ -4313,27 +4127,15 @@
           <w:szCs w:val="22"/>
         </w:rPr>
       </w:pPr>
-      <w:proofErr w:type="gramStart"/>
-      <w:r>
-        <w:rPr>
-          <w:rFonts w:ascii="Arial" w:hAnsi="Arial" w:cs="Arial"/>
-          <w:i/>
-          <w:iCs/>
-          <w:sz w:val="22"/>
-          <w:szCs w:val="22"/>
-        </w:rPr>
-        <w:t>Similar to</w:t>
-      </w:r>
-      <w:proofErr w:type="gramEnd"/>
-      <w:r>
-        <w:rPr>
-          <w:rFonts w:ascii="Arial" w:hAnsi="Arial" w:cs="Arial"/>
-          <w:i/>
-          <w:iCs/>
-          <w:sz w:val="22"/>
-          <w:szCs w:val="22"/>
-        </w:rPr>
-        <w:t xml:space="preserve"> other comments, it would be worthwhile to give a brief description of the MARS-F code beyond saying that it solves an eigenvalue problem. E.g. what model does it use for the plasma,</w:t>
+      <w:r>
+        <w:rPr>
+          <w:rFonts w:ascii="Arial" w:hAnsi="Arial" w:cs="Arial"/>
+          <w:i/>
+          <w:iCs/>
+          <w:sz w:val="22"/>
+          <w:szCs w:val="22"/>
+        </w:rPr>
+        <w:t>Similar to other comments, it would be worthwhile to give a brief description of the MARS-F code beyond saying that it solves an eigenvalue problem. E.g. what model does it use for the plasma,</w:t>
       </w:r>
       <w:r>
         <w:rPr>
@@ -4575,29 +4377,7 @@
           <w:szCs w:val="22"/>
         </w:rPr>
         <w:lastRenderedPageBreak/>
-        <w:t xml:space="preserve">existing description that it is a code that calculates the RWM </w:t>
-      </w:r>
-      <w:proofErr w:type="spellStart"/>
-      <w:r>
-        <w:rPr>
-          <w:rFonts w:ascii="Arial" w:hAnsi="Arial" w:cs="Arial"/>
-          <w:i/>
-          <w:iCs/>
-          <w:sz w:val="22"/>
-          <w:szCs w:val="22"/>
-        </w:rPr>
-        <w:t>eigenstructure</w:t>
-      </w:r>
-      <w:proofErr w:type="spellEnd"/>
-      <w:r>
-        <w:rPr>
-          <w:rFonts w:ascii="Arial" w:hAnsi="Arial" w:cs="Arial"/>
-          <w:i/>
-          <w:iCs/>
-          <w:sz w:val="22"/>
-          <w:szCs w:val="22"/>
-        </w:rPr>
-        <w:t>. Likewise for HAGIS and HALO in section 3. Are these initial value</w:t>
+        <w:t>existing description that it is a code that calculates the RWM eigenstructure. Likewise for HAGIS and HALO in section 3. Are these initial value</w:t>
       </w:r>
       <w:r>
         <w:rPr>
@@ -4926,31 +4706,7 @@
           <w:sz w:val="22"/>
           <w:szCs w:val="22"/>
         </w:rPr>
-        <w:t xml:space="preserve">I didn’t quite understand why TAEs were singled out as a representative fast ion instability. Compared to higher frequency gap modes like EAEs, etc, it makes sense to first consider TAEs. But were RSAEs explicitly excluded from the </w:t>
-      </w:r>
-      <w:proofErr w:type="spellStart"/>
-      <w:r>
-        <w:rPr>
-          <w:rFonts w:ascii="Arial" w:hAnsi="Arial" w:cs="Arial"/>
-          <w:i/>
-          <w:iCs/>
-          <w:color w:val="000000" w:themeColor="text1"/>
-          <w:sz w:val="22"/>
-          <w:szCs w:val="22"/>
-        </w:rPr>
-        <w:t>eigenspectrum</w:t>
-      </w:r>
-      <w:proofErr w:type="spellEnd"/>
-      <w:r>
-        <w:rPr>
-          <w:rFonts w:ascii="Arial" w:hAnsi="Arial" w:cs="Arial"/>
-          <w:i/>
-          <w:iCs/>
-          <w:color w:val="000000" w:themeColor="text1"/>
-          <w:sz w:val="22"/>
-          <w:szCs w:val="22"/>
-        </w:rPr>
-        <w:t xml:space="preserve"> calculation? If</w:t>
+        <w:t>I didn’t quite understand why TAEs were singled out as a representative fast ion instability. Compared to higher frequency gap modes like EAEs, etc, it makes sense to first consider TAEs. But were RSAEs explicitly excluded from the eigenspectrum calculation? If</w:t>
       </w:r>
       <w:r>
         <w:rPr>
@@ -5373,7 +5129,7 @@
           <w:sz w:val="22"/>
           <w:szCs w:val="22"/>
         </w:rPr>
-        <w:t>Maybe we should remove section 3?</w:t>
+        <w:t>_</w:t>
       </w:r>
     </w:p>
     <w:p>
@@ -5744,29 +5500,7 @@
           <w:sz w:val="22"/>
           <w:szCs w:val="22"/>
         </w:rPr>
-        <w:t xml:space="preserve">for this study? If so, I would think that </w:t>
-      </w:r>
-      <w:proofErr w:type="gramStart"/>
-      <w:r>
-        <w:rPr>
-          <w:rFonts w:ascii="Arial" w:hAnsi="Arial" w:cs="Arial"/>
-          <w:i/>
-          <w:iCs/>
-          <w:sz w:val="22"/>
-          <w:szCs w:val="22"/>
-        </w:rPr>
-        <w:t>all of</w:t>
-      </w:r>
-      <w:proofErr w:type="gramEnd"/>
-      <w:r>
-        <w:rPr>
-          <w:rFonts w:ascii="Arial" w:hAnsi="Arial" w:cs="Arial"/>
-          <w:i/>
-          <w:iCs/>
-          <w:sz w:val="22"/>
-          <w:szCs w:val="22"/>
-        </w:rPr>
-        <w:t xml:space="preserve"> the results would be sensitive to variations in the chosen</w:t>
+        <w:t>for this study? If so, I would think that all of the results would be sensitive to variations in the chosen</w:t>
       </w:r>
       <w:r>
         <w:rPr>
@@ -5871,20 +5605,8 @@
           <w:sz w:val="22"/>
           <w:szCs w:val="22"/>
         </w:rPr>
-        <w:t xml:space="preserve">RWM </w:t>
-      </w:r>
-      <w:proofErr w:type="spellStart"/>
-      <w:r>
-        <w:rPr>
-          <w:rFonts w:ascii="Arial" w:hAnsi="Arial" w:cs="Arial"/>
-          <w:i/>
-          <w:iCs/>
-          <w:sz w:val="22"/>
-          <w:szCs w:val="22"/>
-        </w:rPr>
-        <w:t>eigenstructure</w:t>
-      </w:r>
-      <w:proofErr w:type="spellEnd"/>
+        <w:t>RWM eigenstructure</w:t>
+      </w:r>
       <w:r>
         <w:rPr>
           <w:rFonts w:ascii="Arial" w:hAnsi="Arial" w:cs="Arial"/>
@@ -6553,31 +6275,7 @@
             <w:szCs w:val="22"/>
             <w:u w:val="single" w:color="0462C1"/>
           </w:rPr>
-          <w:t>https://doi.org/10.1017/S002237</w:t>
-        </w:r>
-        <w:r>
-          <w:rPr>
-            <w:rFonts w:ascii="Arial" w:hAnsi="Arial" w:cs="Arial"/>
-            <w:i/>
-            <w:iCs/>
-            <w:color w:val="0462C1"/>
-            <w:sz w:val="22"/>
-            <w:szCs w:val="22"/>
-            <w:u w:val="single" w:color="0462C1"/>
-          </w:rPr>
-          <w:t>7</w:t>
-        </w:r>
-        <w:r>
-          <w:rPr>
-            <w:rFonts w:ascii="Arial" w:hAnsi="Arial" w:cs="Arial"/>
-            <w:i/>
-            <w:iCs/>
-            <w:color w:val="0462C1"/>
-            <w:sz w:val="22"/>
-            <w:szCs w:val="22"/>
-            <w:u w:val="single" w:color="0462C1"/>
-          </w:rPr>
-          <w:t>820001087</w:t>
+          <w:t>https://doi.org/10.1017/S0022377820001087</w:t>
         </w:r>
         <w:r>
           <w:rPr>
@@ -6632,49 +6330,7 @@
           <w:sz w:val="22"/>
           <w:szCs w:val="22"/>
         </w:rPr>
-        <w:t xml:space="preserve"> These differences could certainly be due to the different configurations in ITER vs STEP, but it could be interesting to comment on. In general, the</w:t>
-      </w:r>
-      <w:r>
-        <w:rPr>
-          <w:rFonts w:ascii="Arial" w:hAnsi="Arial" w:cs="Arial"/>
-          <w:i/>
-          <w:iCs/>
-          <w:sz w:val="22"/>
-          <w:szCs w:val="22"/>
-        </w:rPr>
-        <w:t xml:space="preserve"> </w:t>
-      </w:r>
-      <w:r>
-        <w:rPr>
-          <w:rFonts w:ascii="Arial" w:hAnsi="Arial" w:cs="Arial"/>
-          <w:i/>
-          <w:iCs/>
-          <w:sz w:val="22"/>
-          <w:szCs w:val="22"/>
-        </w:rPr>
-        <w:t xml:space="preserve">manuscript could be strengthened by </w:t>
-      </w:r>
-      <w:proofErr w:type="gramStart"/>
-      <w:r>
-        <w:rPr>
-          <w:rFonts w:ascii="Arial" w:hAnsi="Arial" w:cs="Arial"/>
-          <w:i/>
-          <w:iCs/>
-          <w:sz w:val="22"/>
-          <w:szCs w:val="22"/>
-        </w:rPr>
-        <w:t>comparing and contrasting</w:t>
-      </w:r>
-      <w:proofErr w:type="gramEnd"/>
-      <w:r>
-        <w:rPr>
-          <w:rFonts w:ascii="Arial" w:hAnsi="Arial" w:cs="Arial"/>
-          <w:i/>
-          <w:iCs/>
-          <w:sz w:val="22"/>
-          <w:szCs w:val="22"/>
-        </w:rPr>
-        <w:t xml:space="preserve"> its conclusions to similar studies</w:t>
+        <w:t xml:space="preserve"> These differences could certainly be due to the different configurations in ITER vs STEP, but it could be interesting to comment on. In general, the manuscript could be strengthened by comparing and contrasting its conclusions to similar studies</w:t>
       </w:r>
       <w:r>
         <w:rPr>
@@ -7108,29 +6764,7 @@
           <w:sz w:val="22"/>
           <w:szCs w:val="22"/>
         </w:rPr>
-        <w:t xml:space="preserve">For </w:t>
-      </w:r>
-      <w:proofErr w:type="gramStart"/>
-      <w:r>
-        <w:rPr>
-          <w:rFonts w:ascii="Arial" w:hAnsi="Arial" w:cs="Arial"/>
-          <w:i/>
-          <w:iCs/>
-          <w:sz w:val="22"/>
-          <w:szCs w:val="22"/>
-        </w:rPr>
-        <w:t>all of</w:t>
-      </w:r>
-      <w:proofErr w:type="gramEnd"/>
-      <w:r>
-        <w:rPr>
-          <w:rFonts w:ascii="Arial" w:hAnsi="Arial" w:cs="Arial"/>
-          <w:i/>
-          <w:iCs/>
-          <w:sz w:val="22"/>
-          <w:szCs w:val="22"/>
-        </w:rPr>
-        <w:t xml:space="preserve"> the plots in the manuscript that show power fluxes, it could be useful to overlay horizontal lines that show the relevant acceptable threshold that was given in the introduction.</w:t>
+        <w:t>For all of the plots in the manuscript that show power fluxes, it could be useful to overlay horizontal lines that show the relevant acceptable threshold that was given in the introduction.</w:t>
       </w:r>
     </w:p>
     <w:p>
@@ -7444,7 +7078,6 @@
         </w:rPr>
         <w:t xml:space="preserve"> </w:t>
       </w:r>
-      <w:proofErr w:type="spellStart"/>
       <w:r>
         <w:rPr>
           <w:rFonts w:ascii="Arial" w:hAnsi="Arial" w:cs="Arial"/>
@@ -7455,7 +7088,6 @@
         </w:rPr>
         <w:t>Bperp</w:t>
       </w:r>
-      <w:proofErr w:type="spellEnd"/>
       <w:r>
         <w:rPr>
           <w:rFonts w:ascii="Arial" w:hAnsi="Arial" w:cs="Arial"/>
@@ -7488,27 +7120,15 @@
         </w:rPr>
         <w:t xml:space="preserve"> </w:t>
       </w:r>
-      <w:proofErr w:type="spellStart"/>
-      <w:r>
-        <w:rPr>
-          <w:rFonts w:ascii="Arial" w:hAnsi="Arial" w:cs="Arial"/>
-          <w:i/>
-          <w:iCs/>
-          <w:sz w:val="22"/>
-          <w:szCs w:val="22"/>
-        </w:rPr>
-        <w:t>Bperp</w:t>
-      </w:r>
-      <w:proofErr w:type="spellEnd"/>
-      <w:r>
-        <w:rPr>
-          <w:rFonts w:ascii="Arial" w:hAnsi="Arial" w:cs="Arial"/>
-          <w:i/>
-          <w:iCs/>
-          <w:sz w:val="22"/>
-          <w:szCs w:val="22"/>
-        </w:rPr>
-        <w:t>,</w:t>
+      <w:r>
+        <w:rPr>
+          <w:rFonts w:ascii="Arial" w:hAnsi="Arial" w:cs="Arial"/>
+          <w:i/>
+          <w:iCs/>
+          <w:sz w:val="22"/>
+          <w:szCs w:val="22"/>
+        </w:rPr>
+        <w:t>Bperp,</w:t>
       </w:r>
       <w:r>
         <w:rPr>
@@ -7791,27 +7411,15 @@
         </w:rPr>
         <w:t xml:space="preserve"> </w:t>
       </w:r>
-      <w:proofErr w:type="spellStart"/>
-      <w:r>
-        <w:rPr>
-          <w:rFonts w:ascii="Arial" w:hAnsi="Arial" w:cs="Arial"/>
-          <w:i/>
-          <w:iCs/>
-          <w:sz w:val="22"/>
-          <w:szCs w:val="22"/>
-        </w:rPr>
-        <w:t>cA</w:t>
-      </w:r>
-      <w:proofErr w:type="spellEnd"/>
-      <w:r>
-        <w:rPr>
-          <w:rFonts w:ascii="Arial" w:hAnsi="Arial" w:cs="Arial"/>
-          <w:i/>
-          <w:iCs/>
-          <w:sz w:val="22"/>
-          <w:szCs w:val="22"/>
-        </w:rPr>
-        <w:t>”</w:t>
+      <w:r>
+        <w:rPr>
+          <w:rFonts w:ascii="Arial" w:hAnsi="Arial" w:cs="Arial"/>
+          <w:i/>
+          <w:iCs/>
+          <w:sz w:val="22"/>
+          <w:szCs w:val="22"/>
+        </w:rPr>
+        <w:t>cA”</w:t>
       </w:r>
       <w:r>
         <w:rPr>
@@ -7979,29 +7587,7 @@
           <w:sz w:val="22"/>
           <w:szCs w:val="22"/>
         </w:rPr>
-        <w:t>quantitative and quote a range of v/</w:t>
-      </w:r>
-      <w:proofErr w:type="spellStart"/>
-      <w:r>
-        <w:rPr>
-          <w:rFonts w:ascii="Arial" w:hAnsi="Arial" w:cs="Arial"/>
-          <w:i/>
-          <w:iCs/>
-          <w:sz w:val="22"/>
-          <w:szCs w:val="22"/>
-        </w:rPr>
-        <w:t>cA</w:t>
-      </w:r>
-      <w:proofErr w:type="spellEnd"/>
-      <w:r>
-        <w:rPr>
-          <w:rFonts w:ascii="Arial" w:hAnsi="Arial" w:cs="Arial"/>
-          <w:i/>
-          <w:iCs/>
-          <w:sz w:val="22"/>
-          <w:szCs w:val="22"/>
-        </w:rPr>
-        <w:t xml:space="preserve"> that is expected?</w:t>
+        <w:t>quantitative and quote a range of v/cA that is expected?</w:t>
       </w:r>
       <w:r>
         <w:rPr>
@@ -8141,31 +7727,7 @@
           <w:sz w:val="22"/>
           <w:szCs w:val="22"/>
         </w:rPr>
-        <w:t xml:space="preserve">The font size on some of the figure labels is </w:t>
-      </w:r>
-      <w:proofErr w:type="gramStart"/>
-      <w:r>
-        <w:rPr>
-          <w:rFonts w:ascii="Arial" w:hAnsi="Arial" w:cs="Arial"/>
-          <w:i/>
-          <w:iCs/>
-          <w:color w:val="000000" w:themeColor="text1"/>
-          <w:sz w:val="22"/>
-          <w:szCs w:val="22"/>
-        </w:rPr>
-        <w:t>fairly small</w:t>
-      </w:r>
-      <w:proofErr w:type="gramEnd"/>
-      <w:r>
-        <w:rPr>
-          <w:rFonts w:ascii="Arial" w:hAnsi="Arial" w:cs="Arial"/>
-          <w:i/>
-          <w:iCs/>
-          <w:color w:val="000000" w:themeColor="text1"/>
-          <w:sz w:val="22"/>
-          <w:szCs w:val="22"/>
-        </w:rPr>
-        <w:t>. I would recommend increasing these font sizes to improve legibility.</w:t>
+        <w:t>The font size on some of the figure labels is fairly small. I would recommend increasing these font sizes to improve legibility.</w:t>
       </w:r>
     </w:p>
     <w:p>
@@ -8243,16 +7805,7 @@
           <w:szCs w:val="22"/>
           <w:u w:val="single"/>
         </w:rPr>
-        <w:t xml:space="preserve">Referee </w:t>
-      </w:r>
-      <w:r>
-        <w:rPr>
-          <w:rFonts w:ascii="Arial" w:hAnsi="Arial" w:cs="Arial"/>
-          <w:sz w:val="22"/>
-          <w:szCs w:val="22"/>
-          <w:u w:val="single"/>
-        </w:rPr>
-        <w:t>2</w:t>
+        <w:t>Referee 2</w:t>
       </w:r>
     </w:p>
     <w:p>
@@ -8527,31 +8080,7 @@
           <w:sz w:val="22"/>
           <w:szCs w:val="22"/>
         </w:rPr>
-        <w:t xml:space="preserve">of fusion-produced alpha particles for parameters characteristic of the STEP reactor design and predict the corresponding power load on the plasma facing components, along with a stability assessment regarding </w:t>
-      </w:r>
-      <w:proofErr w:type="spellStart"/>
-      <w:r>
-        <w:rPr>
-          <w:rFonts w:ascii="Arial" w:hAnsi="Arial" w:cs="Arial"/>
-          <w:i/>
-          <w:iCs/>
-          <w:w w:val="105"/>
-          <w:sz w:val="22"/>
-          <w:szCs w:val="22"/>
-        </w:rPr>
-        <w:t>toroidicity</w:t>
-      </w:r>
-      <w:proofErr w:type="spellEnd"/>
-      <w:r>
-        <w:rPr>
-          <w:rFonts w:ascii="Arial" w:hAnsi="Arial" w:cs="Arial"/>
-          <w:i/>
-          <w:iCs/>
-          <w:w w:val="105"/>
-          <w:sz w:val="22"/>
-          <w:szCs w:val="22"/>
-        </w:rPr>
-        <w:t>-induced Alfven eigenmodes (TAEs). The nature of the presented results is indeed important to guide and validate design decisions</w:t>
+        <w:t>of fusion-produced alpha particles for parameters characteristic of the STEP reactor design and predict the corresponding power load on the plasma facing components, along with a stability assessment regarding toroidicity-induced Alfven eigenmodes (TAEs). The nature of the presented results is indeed important to guide and validate design decisions</w:t>
       </w:r>
       <w:r>
         <w:rPr>
@@ -9331,31 +8860,7 @@
           <w:sz w:val="22"/>
           <w:szCs w:val="22"/>
         </w:rPr>
-        <w:t xml:space="preserve">to make them sufficiently relevant for the typical Nuclear Fusion readership. </w:t>
-      </w:r>
-      <w:proofErr w:type="gramStart"/>
-      <w:r>
-        <w:rPr>
-          <w:rFonts w:ascii="Arial" w:hAnsi="Arial" w:cs="Arial"/>
-          <w:i/>
-          <w:iCs/>
-          <w:w w:val="105"/>
-          <w:sz w:val="22"/>
-          <w:szCs w:val="22"/>
-        </w:rPr>
-        <w:t>Therefore</w:t>
-      </w:r>
-      <w:proofErr w:type="gramEnd"/>
-      <w:r>
-        <w:rPr>
-          <w:rFonts w:ascii="Arial" w:hAnsi="Arial" w:cs="Arial"/>
-          <w:i/>
-          <w:iCs/>
-          <w:w w:val="105"/>
-          <w:sz w:val="22"/>
-          <w:szCs w:val="22"/>
-        </w:rPr>
-        <w:t xml:space="preserve"> I recommend that the authors first correct the manuscript</w:t>
+        <w:t>to make them sufficiently relevant for the typical Nuclear Fusion readership. Therefore I recommend that the authors first correct the manuscript</w:t>
       </w:r>
       <w:r>
         <w:rPr>
@@ -10012,7 +9517,6 @@
         </w:rPr>
         <w:t xml:space="preserve"> </w:t>
       </w:r>
-      <w:proofErr w:type="gramStart"/>
       <w:r>
         <w:rPr>
           <w:rFonts w:ascii="Arial" w:hAnsi="Arial" w:cs="Arial"/>
@@ -10070,7 +9574,6 @@
         </w:rPr>
         <w:t>to</w:t>
       </w:r>
-      <w:proofErr w:type="gramEnd"/>
       <w:r>
         <w:rPr>
           <w:rFonts w:ascii="Arial" w:hAnsi="Arial" w:cs="Arial"/>
@@ -10497,29 +10000,16 @@
         </w:rPr>
         <w:t xml:space="preserve"> </w:t>
       </w:r>
-      <w:proofErr w:type="spellStart"/>
-      <w:r>
-        <w:rPr>
-          <w:rFonts w:ascii="Arial" w:hAnsi="Arial" w:cs="Arial"/>
-          <w:i/>
-          <w:iCs/>
-          <w:w w:val="105"/>
-          <w:sz w:val="22"/>
-          <w:szCs w:val="22"/>
-        </w:rPr>
-        <w:t>etc</w:t>
-      </w:r>
-      <w:proofErr w:type="spellEnd"/>
-      <w:r>
-        <w:rPr>
-          <w:rFonts w:ascii="Arial" w:hAnsi="Arial" w:cs="Arial"/>
-          <w:i/>
-          <w:iCs/>
-          <w:w w:val="105"/>
-          <w:sz w:val="22"/>
-          <w:szCs w:val="22"/>
-        </w:rPr>
-        <w:t>)</w:t>
+      <w:r>
+        <w:rPr>
+          <w:rFonts w:ascii="Arial" w:hAnsi="Arial" w:cs="Arial"/>
+          <w:i/>
+          <w:iCs/>
+          <w:w w:val="105"/>
+          <w:sz w:val="22"/>
+          <w:szCs w:val="22"/>
+        </w:rPr>
+        <w:t>etc)</w:t>
       </w:r>
       <w:r>
         <w:rPr>
@@ -10671,7 +10161,6 @@
         </w:rPr>
         <w:t xml:space="preserve"> </w:t>
       </w:r>
-      <w:proofErr w:type="gramStart"/>
       <w:r>
         <w:rPr>
           <w:rFonts w:ascii="Arial" w:hAnsi="Arial" w:cs="Arial"/>
@@ -10683,7 +10172,6 @@
         </w:rPr>
         <w:t>works;</w:t>
       </w:r>
-      <w:proofErr w:type="gramEnd"/>
     </w:p>
     <w:p>
       <w:pPr>
@@ -10937,21 +10425,8 @@
           <w:sz w:val="22"/>
           <w:szCs w:val="22"/>
         </w:rPr>
-        <w:t xml:space="preserve">outputs, their adequacy to the intended purposes, and their eventual </w:t>
-      </w:r>
-      <w:proofErr w:type="gramStart"/>
-      <w:r>
-        <w:rPr>
-          <w:rFonts w:ascii="Arial" w:hAnsi="Arial" w:cs="Arial"/>
-          <w:i/>
-          <w:iCs/>
-          <w:w w:val="105"/>
-          <w:sz w:val="22"/>
-          <w:szCs w:val="22"/>
-        </w:rPr>
-        <w:t>shortcomings;</w:t>
-      </w:r>
-      <w:proofErr w:type="gramEnd"/>
+        <w:t>outputs, their adequacy to the intended purposes, and their eventual shortcomings;</w:t>
+      </w:r>
     </w:p>
     <w:p>
       <w:pPr>
@@ -11411,21 +10886,8 @@
           <w:sz w:val="22"/>
           <w:szCs w:val="22"/>
         </w:rPr>
-        <w:t xml:space="preserve">may add novelty to the </w:t>
-      </w:r>
-      <w:proofErr w:type="gramStart"/>
-      <w:r>
-        <w:rPr>
-          <w:rFonts w:ascii="Arial" w:hAnsi="Arial" w:cs="Arial"/>
-          <w:i/>
-          <w:iCs/>
-          <w:w w:val="105"/>
-          <w:sz w:val="22"/>
-          <w:szCs w:val="22"/>
-        </w:rPr>
-        <w:t>work;</w:t>
-      </w:r>
-      <w:proofErr w:type="gramEnd"/>
+        <w:t>may add novelty to the work;</w:t>
+      </w:r>
     </w:p>
     <w:p>
       <w:pPr>
@@ -12150,53 +11612,16 @@
         </w:rPr>
         <w:t xml:space="preserve"> </w:t>
       </w:r>
-      <w:proofErr w:type="gramStart"/>
-      <w:r>
-        <w:rPr>
-          <w:rFonts w:ascii="Arial" w:hAnsi="Arial" w:cs="Arial"/>
-          <w:i/>
-          <w:iCs/>
-          <w:w w:val="105"/>
-          <w:sz w:val="22"/>
-          <w:szCs w:val="22"/>
-        </w:rPr>
-        <w:t>and also</w:t>
-      </w:r>
-      <w:proofErr w:type="gramEnd"/>
-      <w:r>
-        <w:rPr>
-          <w:rFonts w:ascii="Arial" w:hAnsi="Arial" w:cs="Arial"/>
-          <w:i/>
-          <w:iCs/>
-          <w:w w:val="105"/>
-          <w:sz w:val="22"/>
-          <w:szCs w:val="22"/>
-        </w:rPr>
-        <w:t xml:space="preserve"> the more recent Fusion Sci. </w:t>
-      </w:r>
-      <w:proofErr w:type="spellStart"/>
-      <w:r>
-        <w:rPr>
-          <w:rFonts w:ascii="Arial" w:hAnsi="Arial" w:cs="Arial"/>
-          <w:i/>
-          <w:iCs/>
-          <w:w w:val="105"/>
-          <w:sz w:val="22"/>
-          <w:szCs w:val="22"/>
-        </w:rPr>
-        <w:t>Techn</w:t>
-      </w:r>
-      <w:proofErr w:type="spellEnd"/>
-      <w:r>
-        <w:rPr>
-          <w:rFonts w:ascii="Arial" w:hAnsi="Arial" w:cs="Arial"/>
-          <w:i/>
-          <w:iCs/>
-          <w:w w:val="105"/>
-          <w:sz w:val="22"/>
-          <w:szCs w:val="22"/>
-        </w:rPr>
-        <w:t>. 79, 528 regarding the EAST tokamak and Front. Phys. 11, 1267696 related with the JT60SA device.</w:t>
+      <w:r>
+        <w:rPr>
+          <w:rFonts w:ascii="Arial" w:hAnsi="Arial" w:cs="Arial"/>
+          <w:i/>
+          <w:iCs/>
+          <w:w w:val="105"/>
+          <w:sz w:val="22"/>
+          <w:szCs w:val="22"/>
+        </w:rPr>
+        <w:t>and also the more recent Fusion Sci. Techn. 79, 528 regarding the EAST tokamak and Front. Phys. 11, 1267696 related with the JT60SA device.</w:t>
       </w:r>
     </w:p>
     <w:p>
@@ -12219,7 +11644,7 @@
           <w:szCs w:val="22"/>
           <w:lang w:val="en-US"/>
         </w:rPr>
-        <w:t>Maybe cut TAE stability.</w:t>
+        <w:t>_</w:t>
       </w:r>
     </w:p>
     <w:p>
@@ -12716,6 +12141,2361 @@
           <w:szCs w:val="22"/>
         </w:rPr>
       </w:pPr>
+      <w:r>
+        <w:rPr>
+          <w:rFonts w:ascii="Arial" w:hAnsi="Arial" w:cs="Arial"/>
+          <w:b/>
+          <w:bCs/>
+          <w:color w:val="000000" w:themeColor="text1"/>
+          <w:sz w:val="22"/>
+          <w:szCs w:val="22"/>
+        </w:rPr>
+        <w:t xml:space="preserve">We have added some detail including a citation to another paper which discusses this further. </w:t>
+      </w:r>
+      <w:r>
+        <w:rPr>
+          <w:rFonts w:ascii="Arial" w:hAnsi="Arial" w:cs="Arial"/>
+          <w:b/>
+          <w:bCs/>
+          <w:color w:val="000000" w:themeColor="text1"/>
+          <w:sz w:val="22"/>
+          <w:szCs w:val="22"/>
+        </w:rPr>
+        <w:t xml:space="preserve">We </w:t>
+      </w:r>
+      <w:r>
+        <w:rPr>
+          <w:rFonts w:ascii="Arial" w:hAnsi="Arial" w:cs="Arial"/>
+          <w:b/>
+          <w:bCs/>
+          <w:color w:val="000000" w:themeColor="text1"/>
+          <w:sz w:val="22"/>
+          <w:szCs w:val="22"/>
+        </w:rPr>
+        <w:t>provide more quantitative details on how the alpha particle heat load on the PFCs compares to the other sources.</w:t>
+      </w:r>
+    </w:p>
+    <w:p>
+      <w:pPr>
+        <w:rPr>
+          <w:rFonts w:ascii="Arial" w:hAnsi="Arial" w:cs="Arial"/>
+          <w:i/>
+          <w:iCs/>
+          <w:sz w:val="22"/>
+          <w:szCs w:val="22"/>
+        </w:rPr>
+      </w:pPr>
+      <w:r>
+        <w:rPr>
+          <w:rFonts w:ascii="Arial" w:hAnsi="Arial" w:cs="Arial"/>
+          <w:i/>
+          <w:iCs/>
+          <w:w w:val="105"/>
+          <w:sz w:val="22"/>
+          <w:szCs w:val="22"/>
+        </w:rPr>
+        <w:t>Page</w:t>
+      </w:r>
+      <w:r>
+        <w:rPr>
+          <w:rFonts w:ascii="Arial" w:hAnsi="Arial" w:cs="Arial"/>
+          <w:i/>
+          <w:iCs/>
+          <w:spacing w:val="-3"/>
+          <w:w w:val="105"/>
+          <w:sz w:val="22"/>
+          <w:szCs w:val="22"/>
+        </w:rPr>
+        <w:t xml:space="preserve"> </w:t>
+      </w:r>
+      <w:r>
+        <w:rPr>
+          <w:rFonts w:ascii="Arial" w:hAnsi="Arial" w:cs="Arial"/>
+          <w:i/>
+          <w:iCs/>
+          <w:w w:val="105"/>
+          <w:sz w:val="22"/>
+          <w:szCs w:val="22"/>
+        </w:rPr>
+        <w:t>2,</w:t>
+      </w:r>
+      <w:r>
+        <w:rPr>
+          <w:rFonts w:ascii="Arial" w:hAnsi="Arial" w:cs="Arial"/>
+          <w:i/>
+          <w:iCs/>
+          <w:spacing w:val="-3"/>
+          <w:w w:val="105"/>
+          <w:sz w:val="22"/>
+          <w:szCs w:val="22"/>
+        </w:rPr>
+        <w:t xml:space="preserve"> </w:t>
+      </w:r>
+      <w:r>
+        <w:rPr>
+          <w:rFonts w:ascii="Arial" w:hAnsi="Arial" w:cs="Arial"/>
+          <w:i/>
+          <w:iCs/>
+          <w:w w:val="105"/>
+          <w:sz w:val="22"/>
+          <w:szCs w:val="22"/>
+        </w:rPr>
+        <w:t>lines</w:t>
+      </w:r>
+      <w:r>
+        <w:rPr>
+          <w:rFonts w:ascii="Arial" w:hAnsi="Arial" w:cs="Arial"/>
+          <w:i/>
+          <w:iCs/>
+          <w:spacing w:val="-3"/>
+          <w:w w:val="105"/>
+          <w:sz w:val="22"/>
+          <w:szCs w:val="22"/>
+        </w:rPr>
+        <w:t xml:space="preserve"> </w:t>
+      </w:r>
+      <w:r>
+        <w:rPr>
+          <w:rFonts w:ascii="Arial" w:hAnsi="Arial" w:cs="Arial"/>
+          <w:i/>
+          <w:iCs/>
+          <w:w w:val="105"/>
+          <w:sz w:val="22"/>
+          <w:szCs w:val="22"/>
+        </w:rPr>
+        <w:t>23--28:</w:t>
+      </w:r>
+      <w:r>
+        <w:rPr>
+          <w:rFonts w:ascii="Arial" w:hAnsi="Arial" w:cs="Arial"/>
+          <w:i/>
+          <w:iCs/>
+          <w:spacing w:val="-3"/>
+          <w:w w:val="105"/>
+          <w:sz w:val="22"/>
+          <w:szCs w:val="22"/>
+        </w:rPr>
+        <w:t xml:space="preserve"> </w:t>
+      </w:r>
+      <w:r>
+        <w:rPr>
+          <w:rFonts w:ascii="Arial" w:hAnsi="Arial" w:cs="Arial"/>
+          <w:i/>
+          <w:iCs/>
+          <w:w w:val="105"/>
+          <w:sz w:val="22"/>
+          <w:szCs w:val="22"/>
+        </w:rPr>
+        <w:t>In</w:t>
+      </w:r>
+      <w:r>
+        <w:rPr>
+          <w:rFonts w:ascii="Arial" w:hAnsi="Arial" w:cs="Arial"/>
+          <w:i/>
+          <w:iCs/>
+          <w:spacing w:val="-3"/>
+          <w:w w:val="105"/>
+          <w:sz w:val="22"/>
+          <w:szCs w:val="22"/>
+        </w:rPr>
+        <w:t xml:space="preserve"> </w:t>
+      </w:r>
+      <w:r>
+        <w:rPr>
+          <w:rFonts w:ascii="Arial" w:hAnsi="Arial" w:cs="Arial"/>
+          <w:i/>
+          <w:iCs/>
+          <w:w w:val="105"/>
+          <w:sz w:val="22"/>
+          <w:szCs w:val="22"/>
+        </w:rPr>
+        <w:t>this</w:t>
+      </w:r>
+      <w:r>
+        <w:rPr>
+          <w:rFonts w:ascii="Arial" w:hAnsi="Arial" w:cs="Arial"/>
+          <w:i/>
+          <w:iCs/>
+          <w:spacing w:val="-3"/>
+          <w:w w:val="105"/>
+          <w:sz w:val="22"/>
+          <w:szCs w:val="22"/>
+        </w:rPr>
+        <w:t xml:space="preserve"> </w:t>
+      </w:r>
+      <w:r>
+        <w:rPr>
+          <w:rFonts w:ascii="Arial" w:hAnsi="Arial" w:cs="Arial"/>
+          <w:i/>
+          <w:iCs/>
+          <w:w w:val="105"/>
+          <w:sz w:val="22"/>
+          <w:szCs w:val="22"/>
+        </w:rPr>
+        <w:t>paragraph,</w:t>
+      </w:r>
+      <w:r>
+        <w:rPr>
+          <w:rFonts w:ascii="Arial" w:hAnsi="Arial" w:cs="Arial"/>
+          <w:i/>
+          <w:iCs/>
+          <w:spacing w:val="-3"/>
+          <w:w w:val="105"/>
+          <w:sz w:val="22"/>
+          <w:szCs w:val="22"/>
+        </w:rPr>
+        <w:t xml:space="preserve"> </w:t>
+      </w:r>
+      <w:r>
+        <w:rPr>
+          <w:rFonts w:ascii="Arial" w:hAnsi="Arial" w:cs="Arial"/>
+          <w:i/>
+          <w:iCs/>
+          <w:w w:val="105"/>
+          <w:sz w:val="22"/>
+          <w:szCs w:val="22"/>
+        </w:rPr>
+        <w:t>the</w:t>
+      </w:r>
+      <w:r>
+        <w:rPr>
+          <w:rFonts w:ascii="Arial" w:hAnsi="Arial" w:cs="Arial"/>
+          <w:i/>
+          <w:iCs/>
+          <w:spacing w:val="-3"/>
+          <w:w w:val="105"/>
+          <w:sz w:val="22"/>
+          <w:szCs w:val="22"/>
+        </w:rPr>
+        <w:t xml:space="preserve"> </w:t>
+      </w:r>
+      <w:r>
+        <w:rPr>
+          <w:rFonts w:ascii="Arial" w:hAnsi="Arial" w:cs="Arial"/>
+          <w:i/>
+          <w:iCs/>
+          <w:w w:val="105"/>
+          <w:sz w:val="22"/>
+          <w:szCs w:val="22"/>
+        </w:rPr>
+        <w:t>authors</w:t>
+      </w:r>
+      <w:r>
+        <w:rPr>
+          <w:rFonts w:ascii="Arial" w:hAnsi="Arial" w:cs="Arial"/>
+          <w:i/>
+          <w:iCs/>
+          <w:spacing w:val="-3"/>
+          <w:w w:val="105"/>
+          <w:sz w:val="22"/>
+          <w:szCs w:val="22"/>
+        </w:rPr>
+        <w:t xml:space="preserve"> </w:t>
+      </w:r>
+      <w:r>
+        <w:rPr>
+          <w:rFonts w:ascii="Arial" w:hAnsi="Arial" w:cs="Arial"/>
+          <w:i/>
+          <w:iCs/>
+          <w:w w:val="105"/>
+          <w:sz w:val="22"/>
+          <w:szCs w:val="22"/>
+        </w:rPr>
+        <w:t>mention</w:t>
+      </w:r>
+      <w:r>
+        <w:rPr>
+          <w:rFonts w:ascii="Arial" w:hAnsi="Arial" w:cs="Arial"/>
+          <w:i/>
+          <w:iCs/>
+          <w:spacing w:val="-3"/>
+          <w:w w:val="105"/>
+          <w:sz w:val="22"/>
+          <w:szCs w:val="22"/>
+        </w:rPr>
+        <w:t xml:space="preserve"> </w:t>
+      </w:r>
+      <w:r>
+        <w:rPr>
+          <w:rFonts w:ascii="Arial" w:hAnsi="Arial" w:cs="Arial"/>
+          <w:i/>
+          <w:iCs/>
+          <w:w w:val="105"/>
+          <w:sz w:val="22"/>
+          <w:szCs w:val="22"/>
+        </w:rPr>
+        <w:t>the</w:t>
+      </w:r>
+      <w:r>
+        <w:rPr>
+          <w:rFonts w:ascii="Arial" w:hAnsi="Arial" w:cs="Arial"/>
+          <w:i/>
+          <w:iCs/>
+          <w:spacing w:val="-3"/>
+          <w:w w:val="105"/>
+          <w:sz w:val="22"/>
+          <w:szCs w:val="22"/>
+        </w:rPr>
+        <w:t xml:space="preserve"> </w:t>
+      </w:r>
+      <w:r>
+        <w:rPr>
+          <w:rFonts w:ascii="Arial" w:hAnsi="Arial" w:cs="Arial"/>
+          <w:i/>
+          <w:iCs/>
+          <w:w w:val="105"/>
+          <w:sz w:val="22"/>
+          <w:szCs w:val="22"/>
+        </w:rPr>
+        <w:t>input profiles they will be using but never display them. However, the information conveyed by the temperature, density, and safety-factor radial</w:t>
+      </w:r>
+      <w:r>
+        <w:rPr>
+          <w:rFonts w:ascii="Arial" w:hAnsi="Arial" w:cs="Arial"/>
+          <w:i/>
+          <w:iCs/>
+          <w:spacing w:val="-14"/>
+          <w:w w:val="105"/>
+          <w:sz w:val="22"/>
+          <w:szCs w:val="22"/>
+        </w:rPr>
+        <w:t xml:space="preserve"> </w:t>
+      </w:r>
+      <w:r>
+        <w:rPr>
+          <w:rFonts w:ascii="Arial" w:hAnsi="Arial" w:cs="Arial"/>
+          <w:i/>
+          <w:iCs/>
+          <w:w w:val="105"/>
+          <w:sz w:val="22"/>
+          <w:szCs w:val="22"/>
+        </w:rPr>
+        <w:t>profiles</w:t>
+      </w:r>
+      <w:r>
+        <w:rPr>
+          <w:rFonts w:ascii="Arial" w:hAnsi="Arial" w:cs="Arial"/>
+          <w:i/>
+          <w:iCs/>
+          <w:spacing w:val="-14"/>
+          <w:w w:val="105"/>
+          <w:sz w:val="22"/>
+          <w:szCs w:val="22"/>
+        </w:rPr>
+        <w:t xml:space="preserve"> </w:t>
+      </w:r>
+      <w:r>
+        <w:rPr>
+          <w:rFonts w:ascii="Arial" w:hAnsi="Arial" w:cs="Arial"/>
+          <w:i/>
+          <w:iCs/>
+          <w:w w:val="105"/>
+          <w:sz w:val="22"/>
+          <w:szCs w:val="22"/>
+        </w:rPr>
+        <w:t>is</w:t>
+      </w:r>
+      <w:r>
+        <w:rPr>
+          <w:rFonts w:ascii="Arial" w:hAnsi="Arial" w:cs="Arial"/>
+          <w:i/>
+          <w:iCs/>
+          <w:spacing w:val="-14"/>
+          <w:w w:val="105"/>
+          <w:sz w:val="22"/>
+          <w:szCs w:val="22"/>
+        </w:rPr>
+        <w:t xml:space="preserve"> </w:t>
+      </w:r>
+      <w:r>
+        <w:rPr>
+          <w:rFonts w:ascii="Arial" w:hAnsi="Arial" w:cs="Arial"/>
+          <w:i/>
+          <w:iCs/>
+          <w:w w:val="105"/>
+          <w:sz w:val="22"/>
+          <w:szCs w:val="22"/>
+        </w:rPr>
+        <w:t>fundamental</w:t>
+      </w:r>
+      <w:r>
+        <w:rPr>
+          <w:rFonts w:ascii="Arial" w:hAnsi="Arial" w:cs="Arial"/>
+          <w:i/>
+          <w:iCs/>
+          <w:spacing w:val="-14"/>
+          <w:w w:val="105"/>
+          <w:sz w:val="22"/>
+          <w:szCs w:val="22"/>
+        </w:rPr>
+        <w:t xml:space="preserve"> </w:t>
+      </w:r>
+      <w:r>
+        <w:rPr>
+          <w:rFonts w:ascii="Arial" w:hAnsi="Arial" w:cs="Arial"/>
+          <w:i/>
+          <w:iCs/>
+          <w:w w:val="105"/>
+          <w:sz w:val="22"/>
+          <w:szCs w:val="22"/>
+        </w:rPr>
+        <w:t>to</w:t>
+      </w:r>
+      <w:r>
+        <w:rPr>
+          <w:rFonts w:ascii="Arial" w:hAnsi="Arial" w:cs="Arial"/>
+          <w:i/>
+          <w:iCs/>
+          <w:spacing w:val="-14"/>
+          <w:w w:val="105"/>
+          <w:sz w:val="22"/>
+          <w:szCs w:val="22"/>
+        </w:rPr>
+        <w:t xml:space="preserve"> </w:t>
+      </w:r>
+      <w:r>
+        <w:rPr>
+          <w:rFonts w:ascii="Arial" w:hAnsi="Arial" w:cs="Arial"/>
+          <w:i/>
+          <w:iCs/>
+          <w:w w:val="105"/>
+          <w:sz w:val="22"/>
+          <w:szCs w:val="22"/>
+        </w:rPr>
+        <w:t>understand</w:t>
+      </w:r>
+      <w:r>
+        <w:rPr>
+          <w:rFonts w:ascii="Arial" w:hAnsi="Arial" w:cs="Arial"/>
+          <w:i/>
+          <w:iCs/>
+          <w:spacing w:val="-14"/>
+          <w:w w:val="105"/>
+          <w:sz w:val="22"/>
+          <w:szCs w:val="22"/>
+        </w:rPr>
+        <w:t xml:space="preserve"> </w:t>
+      </w:r>
+      <w:r>
+        <w:rPr>
+          <w:rFonts w:ascii="Arial" w:hAnsi="Arial" w:cs="Arial"/>
+          <w:i/>
+          <w:iCs/>
+          <w:w w:val="105"/>
+          <w:sz w:val="22"/>
+          <w:szCs w:val="22"/>
+        </w:rPr>
+        <w:t>much</w:t>
+      </w:r>
+      <w:r>
+        <w:rPr>
+          <w:rFonts w:ascii="Arial" w:hAnsi="Arial" w:cs="Arial"/>
+          <w:i/>
+          <w:iCs/>
+          <w:spacing w:val="-14"/>
+          <w:w w:val="105"/>
+          <w:sz w:val="22"/>
+          <w:szCs w:val="22"/>
+        </w:rPr>
+        <w:t xml:space="preserve"> </w:t>
+      </w:r>
+      <w:r>
+        <w:rPr>
+          <w:rFonts w:ascii="Arial" w:hAnsi="Arial" w:cs="Arial"/>
+          <w:i/>
+          <w:iCs/>
+          <w:w w:val="105"/>
+          <w:sz w:val="22"/>
+          <w:szCs w:val="22"/>
+        </w:rPr>
+        <w:t>of</w:t>
+      </w:r>
+      <w:r>
+        <w:rPr>
+          <w:rFonts w:ascii="Arial" w:hAnsi="Arial" w:cs="Arial"/>
+          <w:i/>
+          <w:iCs/>
+          <w:spacing w:val="-14"/>
+          <w:w w:val="105"/>
+          <w:sz w:val="22"/>
+          <w:szCs w:val="22"/>
+        </w:rPr>
+        <w:t xml:space="preserve"> </w:t>
+      </w:r>
+      <w:r>
+        <w:rPr>
+          <w:rFonts w:ascii="Arial" w:hAnsi="Arial" w:cs="Arial"/>
+          <w:i/>
+          <w:iCs/>
+          <w:w w:val="105"/>
+          <w:sz w:val="22"/>
+          <w:szCs w:val="22"/>
+        </w:rPr>
+        <w:t>the</w:t>
+      </w:r>
+      <w:r>
+        <w:rPr>
+          <w:rFonts w:ascii="Arial" w:hAnsi="Arial" w:cs="Arial"/>
+          <w:i/>
+          <w:iCs/>
+          <w:spacing w:val="-14"/>
+          <w:w w:val="105"/>
+          <w:sz w:val="22"/>
+          <w:szCs w:val="22"/>
+        </w:rPr>
+        <w:t xml:space="preserve"> </w:t>
+      </w:r>
+      <w:r>
+        <w:rPr>
+          <w:rFonts w:ascii="Arial" w:hAnsi="Arial" w:cs="Arial"/>
+          <w:i/>
+          <w:iCs/>
+          <w:w w:val="105"/>
+          <w:sz w:val="22"/>
+          <w:szCs w:val="22"/>
+        </w:rPr>
+        <w:t>alpha-particle dynamics and TAE properties. Therefore, the authors should make an effort</w:t>
+      </w:r>
+      <w:r>
+        <w:rPr>
+          <w:rFonts w:ascii="Arial" w:hAnsi="Arial" w:cs="Arial"/>
+          <w:i/>
+          <w:iCs/>
+          <w:spacing w:val="-11"/>
+          <w:w w:val="105"/>
+          <w:sz w:val="22"/>
+          <w:szCs w:val="22"/>
+        </w:rPr>
+        <w:t xml:space="preserve"> </w:t>
+      </w:r>
+      <w:r>
+        <w:rPr>
+          <w:rFonts w:ascii="Arial" w:hAnsi="Arial" w:cs="Arial"/>
+          <w:i/>
+          <w:iCs/>
+          <w:w w:val="105"/>
+          <w:sz w:val="22"/>
+          <w:szCs w:val="22"/>
+        </w:rPr>
+        <w:t>to</w:t>
+      </w:r>
+      <w:r>
+        <w:rPr>
+          <w:rFonts w:ascii="Arial" w:hAnsi="Arial" w:cs="Arial"/>
+          <w:i/>
+          <w:iCs/>
+          <w:spacing w:val="-11"/>
+          <w:w w:val="105"/>
+          <w:sz w:val="22"/>
+          <w:szCs w:val="22"/>
+        </w:rPr>
+        <w:t xml:space="preserve"> </w:t>
+      </w:r>
+      <w:r>
+        <w:rPr>
+          <w:rFonts w:ascii="Arial" w:hAnsi="Arial" w:cs="Arial"/>
+          <w:i/>
+          <w:iCs/>
+          <w:w w:val="105"/>
+          <w:sz w:val="22"/>
+          <w:szCs w:val="22"/>
+        </w:rPr>
+        <w:t>display</w:t>
+      </w:r>
+      <w:r>
+        <w:rPr>
+          <w:rFonts w:ascii="Arial" w:hAnsi="Arial" w:cs="Arial"/>
+          <w:i/>
+          <w:iCs/>
+          <w:spacing w:val="-11"/>
+          <w:w w:val="105"/>
+          <w:sz w:val="22"/>
+          <w:szCs w:val="22"/>
+        </w:rPr>
+        <w:t xml:space="preserve"> </w:t>
+      </w:r>
+      <w:r>
+        <w:rPr>
+          <w:rFonts w:ascii="Arial" w:hAnsi="Arial" w:cs="Arial"/>
+          <w:i/>
+          <w:iCs/>
+          <w:w w:val="105"/>
+          <w:sz w:val="22"/>
+          <w:szCs w:val="22"/>
+        </w:rPr>
+        <w:t>all</w:t>
+      </w:r>
+      <w:r>
+        <w:rPr>
+          <w:rFonts w:ascii="Arial" w:hAnsi="Arial" w:cs="Arial"/>
+          <w:i/>
+          <w:iCs/>
+          <w:spacing w:val="-11"/>
+          <w:w w:val="105"/>
+          <w:sz w:val="22"/>
+          <w:szCs w:val="22"/>
+        </w:rPr>
+        <w:t xml:space="preserve"> </w:t>
+      </w:r>
+      <w:r>
+        <w:rPr>
+          <w:rFonts w:ascii="Arial" w:hAnsi="Arial" w:cs="Arial"/>
+          <w:i/>
+          <w:iCs/>
+          <w:w w:val="105"/>
+          <w:sz w:val="22"/>
+          <w:szCs w:val="22"/>
+        </w:rPr>
+        <w:t>the</w:t>
+      </w:r>
+      <w:r>
+        <w:rPr>
+          <w:rFonts w:ascii="Arial" w:hAnsi="Arial" w:cs="Arial"/>
+          <w:i/>
+          <w:iCs/>
+          <w:spacing w:val="-11"/>
+          <w:w w:val="105"/>
+          <w:sz w:val="22"/>
+          <w:szCs w:val="22"/>
+        </w:rPr>
+        <w:t xml:space="preserve"> </w:t>
+      </w:r>
+      <w:r>
+        <w:rPr>
+          <w:rFonts w:ascii="Arial" w:hAnsi="Arial" w:cs="Arial"/>
+          <w:i/>
+          <w:iCs/>
+          <w:w w:val="105"/>
+          <w:sz w:val="22"/>
+          <w:szCs w:val="22"/>
+        </w:rPr>
+        <w:t>relevant</w:t>
+      </w:r>
+      <w:r>
+        <w:rPr>
+          <w:rFonts w:ascii="Arial" w:hAnsi="Arial" w:cs="Arial"/>
+          <w:i/>
+          <w:iCs/>
+          <w:spacing w:val="-11"/>
+          <w:w w:val="105"/>
+          <w:sz w:val="22"/>
+          <w:szCs w:val="22"/>
+        </w:rPr>
+        <w:t xml:space="preserve"> </w:t>
+      </w:r>
+      <w:r>
+        <w:rPr>
+          <w:rFonts w:ascii="Arial" w:hAnsi="Arial" w:cs="Arial"/>
+          <w:i/>
+          <w:iCs/>
+          <w:w w:val="105"/>
+          <w:sz w:val="22"/>
+          <w:szCs w:val="22"/>
+        </w:rPr>
+        <w:t>data.</w:t>
+      </w:r>
+      <w:r>
+        <w:rPr>
+          <w:rFonts w:ascii="Arial" w:hAnsi="Arial" w:cs="Arial"/>
+          <w:i/>
+          <w:iCs/>
+          <w:spacing w:val="-11"/>
+          <w:w w:val="105"/>
+          <w:sz w:val="22"/>
+          <w:szCs w:val="22"/>
+        </w:rPr>
+        <w:t xml:space="preserve"> </w:t>
+      </w:r>
+      <w:r>
+        <w:rPr>
+          <w:rFonts w:ascii="Arial" w:hAnsi="Arial" w:cs="Arial"/>
+          <w:i/>
+          <w:iCs/>
+          <w:w w:val="105"/>
+          <w:sz w:val="22"/>
+          <w:szCs w:val="22"/>
+        </w:rPr>
+        <w:t>In</w:t>
+      </w:r>
+      <w:r>
+        <w:rPr>
+          <w:rFonts w:ascii="Arial" w:hAnsi="Arial" w:cs="Arial"/>
+          <w:i/>
+          <w:iCs/>
+          <w:spacing w:val="-11"/>
+          <w:w w:val="105"/>
+          <w:sz w:val="22"/>
+          <w:szCs w:val="22"/>
+        </w:rPr>
+        <w:t xml:space="preserve"> </w:t>
+      </w:r>
+      <w:r>
+        <w:rPr>
+          <w:rFonts w:ascii="Arial" w:hAnsi="Arial" w:cs="Arial"/>
+          <w:i/>
+          <w:iCs/>
+          <w:w w:val="105"/>
+          <w:sz w:val="22"/>
+          <w:szCs w:val="22"/>
+        </w:rPr>
+        <w:t>the</w:t>
+      </w:r>
+      <w:r>
+        <w:rPr>
+          <w:rFonts w:ascii="Arial" w:hAnsi="Arial" w:cs="Arial"/>
+          <w:i/>
+          <w:iCs/>
+          <w:spacing w:val="-11"/>
+          <w:w w:val="105"/>
+          <w:sz w:val="22"/>
+          <w:szCs w:val="22"/>
+        </w:rPr>
+        <w:t xml:space="preserve"> </w:t>
+      </w:r>
+      <w:r>
+        <w:rPr>
+          <w:rFonts w:ascii="Arial" w:hAnsi="Arial" w:cs="Arial"/>
+          <w:i/>
+          <w:iCs/>
+          <w:w w:val="105"/>
+          <w:sz w:val="22"/>
+          <w:szCs w:val="22"/>
+        </w:rPr>
+        <w:t>following</w:t>
+      </w:r>
+      <w:r>
+        <w:rPr>
+          <w:rFonts w:ascii="Arial" w:hAnsi="Arial" w:cs="Arial"/>
+          <w:i/>
+          <w:iCs/>
+          <w:spacing w:val="-11"/>
+          <w:w w:val="105"/>
+          <w:sz w:val="22"/>
+          <w:szCs w:val="22"/>
+        </w:rPr>
+        <w:t xml:space="preserve"> </w:t>
+      </w:r>
+      <w:r>
+        <w:rPr>
+          <w:rFonts w:ascii="Arial" w:hAnsi="Arial" w:cs="Arial"/>
+          <w:i/>
+          <w:iCs/>
+          <w:w w:val="105"/>
+          <w:sz w:val="22"/>
+          <w:szCs w:val="22"/>
+        </w:rPr>
+        <w:t>discussion,</w:t>
+      </w:r>
+      <w:r>
+        <w:rPr>
+          <w:rFonts w:ascii="Arial" w:hAnsi="Arial" w:cs="Arial"/>
+          <w:i/>
+          <w:iCs/>
+          <w:spacing w:val="-11"/>
+          <w:w w:val="105"/>
+          <w:sz w:val="22"/>
+          <w:szCs w:val="22"/>
+        </w:rPr>
+        <w:t xml:space="preserve"> </w:t>
+      </w:r>
+      <w:r>
+        <w:rPr>
+          <w:rFonts w:ascii="Arial" w:hAnsi="Arial" w:cs="Arial"/>
+          <w:i/>
+          <w:iCs/>
+          <w:w w:val="105"/>
+          <w:sz w:val="22"/>
+          <w:szCs w:val="22"/>
+        </w:rPr>
+        <w:t>I will</w:t>
+      </w:r>
+      <w:r>
+        <w:rPr>
+          <w:rFonts w:ascii="Arial" w:hAnsi="Arial" w:cs="Arial"/>
+          <w:i/>
+          <w:iCs/>
+          <w:spacing w:val="-3"/>
+          <w:w w:val="105"/>
+          <w:sz w:val="22"/>
+          <w:szCs w:val="22"/>
+        </w:rPr>
+        <w:t xml:space="preserve"> </w:t>
+      </w:r>
+      <w:r>
+        <w:rPr>
+          <w:rFonts w:ascii="Arial" w:hAnsi="Arial" w:cs="Arial"/>
+          <w:i/>
+          <w:iCs/>
+          <w:w w:val="105"/>
+          <w:sz w:val="22"/>
+          <w:szCs w:val="22"/>
+        </w:rPr>
+        <w:t>assume</w:t>
+      </w:r>
+      <w:r>
+        <w:rPr>
+          <w:rFonts w:ascii="Arial" w:hAnsi="Arial" w:cs="Arial"/>
+          <w:i/>
+          <w:iCs/>
+          <w:spacing w:val="-3"/>
+          <w:w w:val="105"/>
+          <w:sz w:val="22"/>
+          <w:szCs w:val="22"/>
+        </w:rPr>
+        <w:t xml:space="preserve"> </w:t>
+      </w:r>
+      <w:r>
+        <w:rPr>
+          <w:rFonts w:ascii="Arial" w:hAnsi="Arial" w:cs="Arial"/>
+          <w:i/>
+          <w:iCs/>
+          <w:w w:val="105"/>
+          <w:sz w:val="22"/>
+          <w:szCs w:val="22"/>
+        </w:rPr>
+        <w:t>that</w:t>
+      </w:r>
+      <w:r>
+        <w:rPr>
+          <w:rFonts w:ascii="Arial" w:hAnsi="Arial" w:cs="Arial"/>
+          <w:i/>
+          <w:iCs/>
+          <w:spacing w:val="-3"/>
+          <w:w w:val="105"/>
+          <w:sz w:val="22"/>
+          <w:szCs w:val="22"/>
+        </w:rPr>
+        <w:t xml:space="preserve"> </w:t>
+      </w:r>
+      <w:r>
+        <w:rPr>
+          <w:rFonts w:ascii="Arial" w:hAnsi="Arial" w:cs="Arial"/>
+          <w:i/>
+          <w:iCs/>
+          <w:w w:val="105"/>
+          <w:sz w:val="22"/>
+          <w:szCs w:val="22"/>
+        </w:rPr>
+        <w:t>the</w:t>
+      </w:r>
+      <w:r>
+        <w:rPr>
+          <w:rFonts w:ascii="Arial" w:hAnsi="Arial" w:cs="Arial"/>
+          <w:i/>
+          <w:iCs/>
+          <w:spacing w:val="-3"/>
+          <w:w w:val="105"/>
+          <w:sz w:val="22"/>
+          <w:szCs w:val="22"/>
+        </w:rPr>
+        <w:t xml:space="preserve"> </w:t>
+      </w:r>
+      <w:r>
+        <w:rPr>
+          <w:rFonts w:ascii="Arial" w:hAnsi="Arial" w:cs="Arial"/>
+          <w:i/>
+          <w:iCs/>
+          <w:w w:val="105"/>
+          <w:sz w:val="22"/>
+          <w:szCs w:val="22"/>
+        </w:rPr>
+        <w:t>scenario</w:t>
+      </w:r>
+      <w:r>
+        <w:rPr>
+          <w:rFonts w:ascii="Arial" w:hAnsi="Arial" w:cs="Arial"/>
+          <w:i/>
+          <w:iCs/>
+          <w:spacing w:val="-3"/>
+          <w:w w:val="105"/>
+          <w:sz w:val="22"/>
+          <w:szCs w:val="22"/>
+        </w:rPr>
+        <w:t xml:space="preserve"> </w:t>
+      </w:r>
+      <w:r>
+        <w:rPr>
+          <w:rFonts w:ascii="Arial" w:hAnsi="Arial" w:cs="Arial"/>
+          <w:i/>
+          <w:iCs/>
+          <w:w w:val="105"/>
+          <w:sz w:val="22"/>
+          <w:szCs w:val="22"/>
+        </w:rPr>
+        <w:t>under</w:t>
+      </w:r>
+      <w:r>
+        <w:rPr>
+          <w:rFonts w:ascii="Arial" w:hAnsi="Arial" w:cs="Arial"/>
+          <w:i/>
+          <w:iCs/>
+          <w:spacing w:val="-3"/>
+          <w:w w:val="105"/>
+          <w:sz w:val="22"/>
+          <w:szCs w:val="22"/>
+        </w:rPr>
+        <w:t xml:space="preserve"> </w:t>
+      </w:r>
+      <w:r>
+        <w:rPr>
+          <w:rFonts w:ascii="Arial" w:hAnsi="Arial" w:cs="Arial"/>
+          <w:i/>
+          <w:iCs/>
+          <w:w w:val="105"/>
+          <w:sz w:val="22"/>
+          <w:szCs w:val="22"/>
+        </w:rPr>
+        <w:t>consideration</w:t>
+      </w:r>
+      <w:r>
+        <w:rPr>
+          <w:rFonts w:ascii="Arial" w:hAnsi="Arial" w:cs="Arial"/>
+          <w:i/>
+          <w:iCs/>
+          <w:spacing w:val="-3"/>
+          <w:w w:val="105"/>
+          <w:sz w:val="22"/>
+          <w:szCs w:val="22"/>
+        </w:rPr>
+        <w:t xml:space="preserve"> </w:t>
+      </w:r>
+      <w:r>
+        <w:rPr>
+          <w:rFonts w:ascii="Arial" w:hAnsi="Arial" w:cs="Arial"/>
+          <w:i/>
+          <w:iCs/>
+          <w:w w:val="105"/>
+          <w:sz w:val="22"/>
+          <w:szCs w:val="22"/>
+        </w:rPr>
+        <w:t>is</w:t>
+      </w:r>
+      <w:r>
+        <w:rPr>
+          <w:rFonts w:ascii="Arial" w:hAnsi="Arial" w:cs="Arial"/>
+          <w:i/>
+          <w:iCs/>
+          <w:spacing w:val="-3"/>
+          <w:w w:val="105"/>
+          <w:sz w:val="22"/>
+          <w:szCs w:val="22"/>
+        </w:rPr>
+        <w:t xml:space="preserve"> </w:t>
+      </w:r>
+      <w:r>
+        <w:rPr>
+          <w:rFonts w:ascii="Arial" w:hAnsi="Arial" w:cs="Arial"/>
+          <w:i/>
+          <w:iCs/>
+          <w:w w:val="105"/>
+          <w:sz w:val="22"/>
+          <w:szCs w:val="22"/>
+        </w:rPr>
+        <w:t>the</w:t>
+      </w:r>
+      <w:r>
+        <w:rPr>
+          <w:rFonts w:ascii="Arial" w:hAnsi="Arial" w:cs="Arial"/>
+          <w:i/>
+          <w:iCs/>
+          <w:spacing w:val="-3"/>
+          <w:w w:val="105"/>
+          <w:sz w:val="22"/>
+          <w:szCs w:val="22"/>
+        </w:rPr>
+        <w:t xml:space="preserve"> </w:t>
+      </w:r>
+      <w:r>
+        <w:rPr>
+          <w:rFonts w:ascii="Arial" w:hAnsi="Arial" w:cs="Arial"/>
+          <w:i/>
+          <w:iCs/>
+          <w:w w:val="105"/>
+          <w:sz w:val="22"/>
+          <w:szCs w:val="22"/>
+        </w:rPr>
+        <w:t>one</w:t>
+      </w:r>
+      <w:r>
+        <w:rPr>
+          <w:rFonts w:ascii="Arial" w:hAnsi="Arial" w:cs="Arial"/>
+          <w:i/>
+          <w:iCs/>
+          <w:spacing w:val="-3"/>
+          <w:w w:val="105"/>
+          <w:sz w:val="22"/>
+          <w:szCs w:val="22"/>
+        </w:rPr>
+        <w:t xml:space="preserve"> </w:t>
+      </w:r>
+      <w:r>
+        <w:rPr>
+          <w:rFonts w:ascii="Arial" w:hAnsi="Arial" w:cs="Arial"/>
+          <w:i/>
+          <w:iCs/>
+          <w:w w:val="105"/>
+          <w:sz w:val="22"/>
+          <w:szCs w:val="22"/>
+        </w:rPr>
+        <w:t>described in reference [3] and take the inputs listed there when needed.</w:t>
+      </w:r>
+    </w:p>
+    <w:p>
+      <w:pPr>
+        <w:rPr>
+          <w:rFonts w:ascii="Arial" w:hAnsi="Arial" w:cs="Arial"/>
+          <w:b/>
+          <w:bCs/>
+          <w:spacing w:val="-3"/>
+          <w:w w:val="105"/>
+          <w:sz w:val="22"/>
+          <w:szCs w:val="22"/>
+        </w:rPr>
+      </w:pPr>
+      <w:r>
+        <w:rPr>
+          <w:rFonts w:ascii="Arial" w:hAnsi="Arial" w:cs="Arial"/>
+          <w:b/>
+          <w:bCs/>
+          <w:spacing w:val="-3"/>
+          <w:w w:val="105"/>
+          <w:sz w:val="22"/>
+          <w:szCs w:val="22"/>
+        </w:rPr>
+        <w:t>We have added plots of temperature, density and safety factor profiles we use (see Figure 1) of the paper as well as table of common values (see Table 1).</w:t>
+      </w:r>
+    </w:p>
+    <w:p>
+      <w:pPr>
+        <w:rPr>
+          <w:rFonts w:ascii="Arial" w:hAnsi="Arial" w:cs="Arial"/>
+          <w:i/>
+          <w:iCs/>
+          <w:w w:val="105"/>
+          <w:sz w:val="22"/>
+          <w:szCs w:val="22"/>
+        </w:rPr>
+      </w:pPr>
+      <w:r>
+        <w:rPr>
+          <w:rFonts w:ascii="Arial" w:hAnsi="Arial" w:cs="Arial"/>
+          <w:i/>
+          <w:iCs/>
+          <w:w w:val="105"/>
+          <w:sz w:val="22"/>
+          <w:szCs w:val="22"/>
+        </w:rPr>
+        <w:t>Page</w:t>
+      </w:r>
+      <w:r>
+        <w:rPr>
+          <w:rFonts w:ascii="Arial" w:hAnsi="Arial" w:cs="Arial"/>
+          <w:i/>
+          <w:iCs/>
+          <w:spacing w:val="-10"/>
+          <w:w w:val="105"/>
+          <w:sz w:val="22"/>
+          <w:szCs w:val="22"/>
+        </w:rPr>
+        <w:t xml:space="preserve"> </w:t>
+      </w:r>
+      <w:r>
+        <w:rPr>
+          <w:rFonts w:ascii="Arial" w:hAnsi="Arial" w:cs="Arial"/>
+          <w:i/>
+          <w:iCs/>
+          <w:w w:val="105"/>
+          <w:sz w:val="22"/>
+          <w:szCs w:val="22"/>
+        </w:rPr>
+        <w:t>2,</w:t>
+      </w:r>
+      <w:r>
+        <w:rPr>
+          <w:rFonts w:ascii="Arial" w:hAnsi="Arial" w:cs="Arial"/>
+          <w:i/>
+          <w:iCs/>
+          <w:spacing w:val="-10"/>
+          <w:w w:val="105"/>
+          <w:sz w:val="22"/>
+          <w:szCs w:val="22"/>
+        </w:rPr>
+        <w:t xml:space="preserve"> </w:t>
+      </w:r>
+      <w:r>
+        <w:rPr>
+          <w:rFonts w:ascii="Arial" w:hAnsi="Arial" w:cs="Arial"/>
+          <w:i/>
+          <w:iCs/>
+          <w:w w:val="105"/>
+          <w:sz w:val="22"/>
+          <w:szCs w:val="22"/>
+        </w:rPr>
+        <w:t>lines</w:t>
+      </w:r>
+      <w:r>
+        <w:rPr>
+          <w:rFonts w:ascii="Arial" w:hAnsi="Arial" w:cs="Arial"/>
+          <w:i/>
+          <w:iCs/>
+          <w:spacing w:val="-10"/>
+          <w:w w:val="105"/>
+          <w:sz w:val="22"/>
+          <w:szCs w:val="22"/>
+        </w:rPr>
+        <w:t xml:space="preserve"> </w:t>
+      </w:r>
+      <w:r>
+        <w:rPr>
+          <w:rFonts w:ascii="Arial" w:hAnsi="Arial" w:cs="Arial"/>
+          <w:i/>
+          <w:iCs/>
+          <w:w w:val="105"/>
+          <w:sz w:val="22"/>
+          <w:szCs w:val="22"/>
+        </w:rPr>
+        <w:t>55--56:</w:t>
+      </w:r>
+      <w:r>
+        <w:rPr>
+          <w:rFonts w:ascii="Arial" w:hAnsi="Arial" w:cs="Arial"/>
+          <w:i/>
+          <w:iCs/>
+          <w:spacing w:val="-10"/>
+          <w:w w:val="105"/>
+          <w:sz w:val="22"/>
+          <w:szCs w:val="22"/>
+        </w:rPr>
+        <w:t xml:space="preserve"> </w:t>
+      </w:r>
+      <w:r>
+        <w:rPr>
+          <w:rFonts w:ascii="Arial" w:hAnsi="Arial" w:cs="Arial"/>
+          <w:i/>
+          <w:iCs/>
+          <w:w w:val="105"/>
+          <w:sz w:val="22"/>
+          <w:szCs w:val="22"/>
+        </w:rPr>
+        <w:t>"We</w:t>
+      </w:r>
+      <w:r>
+        <w:rPr>
+          <w:rFonts w:ascii="Arial" w:hAnsi="Arial" w:cs="Arial"/>
+          <w:i/>
+          <w:iCs/>
+          <w:spacing w:val="-10"/>
+          <w:w w:val="105"/>
+          <w:sz w:val="22"/>
+          <w:szCs w:val="22"/>
+        </w:rPr>
+        <w:t xml:space="preserve"> </w:t>
+      </w:r>
+      <w:r>
+        <w:rPr>
+          <w:rFonts w:ascii="Arial" w:hAnsi="Arial" w:cs="Arial"/>
+          <w:i/>
+          <w:iCs/>
+          <w:w w:val="105"/>
+          <w:sz w:val="22"/>
+          <w:szCs w:val="22"/>
+        </w:rPr>
+        <w:t>model...</w:t>
+      </w:r>
+      <w:r>
+        <w:rPr>
+          <w:rFonts w:ascii="Arial" w:hAnsi="Arial" w:cs="Arial"/>
+          <w:i/>
+          <w:iCs/>
+          <w:spacing w:val="-10"/>
+          <w:w w:val="105"/>
+          <w:sz w:val="22"/>
+          <w:szCs w:val="22"/>
+        </w:rPr>
+        <w:t xml:space="preserve"> </w:t>
+      </w:r>
+      <w:r>
+        <w:rPr>
+          <w:rFonts w:ascii="Arial" w:hAnsi="Arial" w:cs="Arial"/>
+          <w:i/>
+          <w:iCs/>
+          <w:w w:val="105"/>
+          <w:sz w:val="22"/>
+          <w:szCs w:val="22"/>
+        </w:rPr>
+        <w:t>of</w:t>
+      </w:r>
+      <w:r>
+        <w:rPr>
+          <w:rFonts w:ascii="Arial" w:hAnsi="Arial" w:cs="Arial"/>
+          <w:i/>
+          <w:iCs/>
+          <w:spacing w:val="-10"/>
+          <w:w w:val="105"/>
+          <w:sz w:val="22"/>
+          <w:szCs w:val="22"/>
+        </w:rPr>
+        <w:t xml:space="preserve"> </w:t>
+      </w:r>
+      <w:r>
+        <w:rPr>
+          <w:rFonts w:ascii="Arial" w:hAnsi="Arial" w:cs="Arial"/>
+          <w:i/>
+          <w:iCs/>
+          <w:w w:val="105"/>
+          <w:sz w:val="22"/>
+          <w:szCs w:val="22"/>
+        </w:rPr>
+        <w:t>about</w:t>
+      </w:r>
+      <w:r>
+        <w:rPr>
+          <w:rFonts w:ascii="Arial" w:hAnsi="Arial" w:cs="Arial"/>
+          <w:i/>
+          <w:iCs/>
+          <w:spacing w:val="-10"/>
+          <w:w w:val="105"/>
+          <w:sz w:val="22"/>
+          <w:szCs w:val="22"/>
+        </w:rPr>
+        <w:t xml:space="preserve"> </w:t>
+      </w:r>
+      <w:r>
+        <w:rPr>
+          <w:rFonts w:ascii="Arial" w:hAnsi="Arial" w:cs="Arial"/>
+          <w:i/>
+          <w:iCs/>
+          <w:w w:val="105"/>
+          <w:sz w:val="22"/>
+          <w:szCs w:val="22"/>
+        </w:rPr>
+        <w:t>6%".</w:t>
+      </w:r>
+      <w:r>
+        <w:rPr>
+          <w:rFonts w:ascii="Arial" w:hAnsi="Arial" w:cs="Arial"/>
+          <w:i/>
+          <w:iCs/>
+          <w:spacing w:val="-10"/>
+          <w:w w:val="105"/>
+          <w:sz w:val="22"/>
+          <w:szCs w:val="22"/>
+        </w:rPr>
+        <w:t xml:space="preserve"> </w:t>
+      </w:r>
+      <w:r>
+        <w:rPr>
+          <w:rFonts w:ascii="Arial" w:hAnsi="Arial" w:cs="Arial"/>
+          <w:i/>
+          <w:iCs/>
+          <w:w w:val="105"/>
+          <w:sz w:val="22"/>
+          <w:szCs w:val="22"/>
+        </w:rPr>
+        <w:t>Here,</w:t>
+      </w:r>
+      <w:r>
+        <w:rPr>
+          <w:rFonts w:ascii="Arial" w:hAnsi="Arial" w:cs="Arial"/>
+          <w:i/>
+          <w:iCs/>
+          <w:spacing w:val="-10"/>
+          <w:w w:val="105"/>
+          <w:sz w:val="22"/>
+          <w:szCs w:val="22"/>
+        </w:rPr>
+        <w:t xml:space="preserve"> </w:t>
+      </w:r>
+      <w:r>
+        <w:rPr>
+          <w:rFonts w:ascii="Arial" w:hAnsi="Arial" w:cs="Arial"/>
+          <w:i/>
+          <w:iCs/>
+          <w:w w:val="105"/>
+          <w:sz w:val="22"/>
+          <w:szCs w:val="22"/>
+        </w:rPr>
+        <w:t>it</w:t>
+      </w:r>
+      <w:r>
+        <w:rPr>
+          <w:rFonts w:ascii="Arial" w:hAnsi="Arial" w:cs="Arial"/>
+          <w:i/>
+          <w:iCs/>
+          <w:spacing w:val="-10"/>
+          <w:w w:val="105"/>
+          <w:sz w:val="22"/>
+          <w:szCs w:val="22"/>
+        </w:rPr>
+        <w:t xml:space="preserve"> </w:t>
+      </w:r>
+      <w:r>
+        <w:rPr>
+          <w:rFonts w:ascii="Arial" w:hAnsi="Arial" w:cs="Arial"/>
+          <w:i/>
+          <w:iCs/>
+          <w:w w:val="105"/>
+          <w:sz w:val="22"/>
+          <w:szCs w:val="22"/>
+        </w:rPr>
+        <w:t>is</w:t>
+      </w:r>
+      <w:r>
+        <w:rPr>
+          <w:rFonts w:ascii="Arial" w:hAnsi="Arial" w:cs="Arial"/>
+          <w:i/>
+          <w:iCs/>
+          <w:spacing w:val="-10"/>
+          <w:w w:val="105"/>
+          <w:sz w:val="22"/>
+          <w:szCs w:val="22"/>
+        </w:rPr>
+        <w:t xml:space="preserve"> </w:t>
+      </w:r>
+      <w:r>
+        <w:rPr>
+          <w:rFonts w:ascii="Arial" w:hAnsi="Arial" w:cs="Arial"/>
+          <w:i/>
+          <w:iCs/>
+          <w:w w:val="105"/>
+          <w:sz w:val="22"/>
+          <w:szCs w:val="22"/>
+        </w:rPr>
+        <w:t>not</w:t>
+      </w:r>
+      <w:r>
+        <w:rPr>
+          <w:rFonts w:ascii="Arial" w:hAnsi="Arial" w:cs="Arial"/>
+          <w:i/>
+          <w:iCs/>
+          <w:spacing w:val="-10"/>
+          <w:w w:val="105"/>
+          <w:sz w:val="22"/>
+          <w:szCs w:val="22"/>
+        </w:rPr>
+        <w:t xml:space="preserve"> </w:t>
+      </w:r>
+      <w:r>
+        <w:rPr>
+          <w:rFonts w:ascii="Arial" w:hAnsi="Arial" w:cs="Arial"/>
+          <w:i/>
+          <w:iCs/>
+          <w:w w:val="105"/>
+          <w:sz w:val="22"/>
+          <w:szCs w:val="22"/>
+        </w:rPr>
+        <w:t>clear which is the energy distribution being considered for the alpha particles. Is it a Maxwellian with temperature set to 3.5MeV or a slowing-down distribution?</w:t>
+      </w:r>
+    </w:p>
+    <w:p>
+      <w:pPr>
+        <w:rPr>
+          <w:rFonts w:ascii="Arial" w:hAnsi="Arial" w:cs="Arial"/>
+          <w:b/>
+          <w:bCs/>
+          <w:w w:val="105"/>
+          <w:sz w:val="22"/>
+          <w:szCs w:val="22"/>
+        </w:rPr>
+      </w:pPr>
+      <w:r>
+        <w:rPr>
+          <w:rFonts w:ascii="Arial" w:hAnsi="Arial" w:cs="Arial"/>
+          <w:b/>
+          <w:bCs/>
+          <w:w w:val="105"/>
+          <w:sz w:val="22"/>
+          <w:szCs w:val="22"/>
+        </w:rPr>
+        <w:t xml:space="preserve">We have added an equation (see Equation 1) to </w:t>
+      </w:r>
+      <w:r>
+        <w:rPr>
+          <w:rFonts w:ascii="Arial" w:hAnsi="Arial" w:cs="Arial"/>
+          <w:b/>
+          <w:bCs/>
+          <w:w w:val="105"/>
+          <w:sz w:val="22"/>
+          <w:szCs w:val="22"/>
+        </w:rPr>
+        <w:t>make it clear that the energy is sampled from a normal distribution.</w:t>
+      </w:r>
+    </w:p>
+    <w:p>
+      <w:pPr>
+        <w:rPr>
+          <w:rFonts w:ascii="Arial" w:hAnsi="Arial" w:cs="Arial"/>
+          <w:i/>
+          <w:iCs/>
+          <w:sz w:val="22"/>
+          <w:szCs w:val="22"/>
+          <w:lang w:val="en-US"/>
+        </w:rPr>
+      </w:pPr>
+      <w:r>
+        <w:rPr>
+          <w:rFonts w:ascii="Arial" w:hAnsi="Arial" w:cs="Arial"/>
+          <w:i/>
+          <w:iCs/>
+          <w:sz w:val="22"/>
+          <w:szCs w:val="22"/>
+          <w:lang w:val="en-US"/>
+        </w:rPr>
+        <w:t>Page 2, line 60: How are the friction forces computed and how do they relate with the collision operator being used? How are the corresponding collision frequencies computed and under which assumptions?</w:t>
+      </w:r>
+    </w:p>
+    <w:p>
+      <w:pPr>
+        <w:rPr>
+          <w:rFonts w:ascii="Arial" w:hAnsi="Arial" w:cs="Arial"/>
+          <w:b/>
+          <w:bCs/>
+          <w:color w:val="000000" w:themeColor="text1"/>
+          <w:sz w:val="22"/>
+          <w:szCs w:val="22"/>
+          <w:lang w:val="en-US"/>
+        </w:rPr>
+      </w:pPr>
+      <w:r>
+        <w:rPr>
+          <w:rFonts w:ascii="Arial" w:hAnsi="Arial" w:cs="Arial"/>
+          <w:b/>
+          <w:bCs/>
+          <w:color w:val="000000" w:themeColor="text1"/>
+          <w:sz w:val="22"/>
+          <w:szCs w:val="22"/>
+          <w:lang w:val="en-US"/>
+        </w:rPr>
+        <w:t>We have added a paragraph which goes into more detail about the friction forces and explains that t</w:t>
+      </w:r>
+      <w:r>
+        <w:rPr>
+          <w:rFonts w:ascii="Arial" w:hAnsi="Arial" w:cs="Arial"/>
+          <w:b/>
+          <w:bCs/>
+          <w:color w:val="000000" w:themeColor="text1"/>
+          <w:sz w:val="22"/>
+          <w:szCs w:val="22"/>
+          <w:lang w:val="en-US"/>
+        </w:rPr>
+        <w:t>he collision frequencies are derived under the assumption</w:t>
+      </w:r>
+      <w:r>
+        <w:rPr>
+          <w:rFonts w:ascii="Arial" w:hAnsi="Arial" w:cs="Arial"/>
+          <w:b/>
+          <w:bCs/>
+          <w:color w:val="000000" w:themeColor="text1"/>
+          <w:sz w:val="22"/>
+          <w:szCs w:val="22"/>
+          <w:lang w:val="en-US"/>
+        </w:rPr>
+        <w:t xml:space="preserve"> </w:t>
+      </w:r>
+      <w:r>
+        <w:rPr>
+          <w:rFonts w:ascii="Arial" w:hAnsi="Arial" w:cs="Arial"/>
+          <w:b/>
+          <w:bCs/>
+          <w:color w:val="000000" w:themeColor="text1"/>
+          <w:sz w:val="22"/>
+          <w:szCs w:val="22"/>
+          <w:lang w:val="en-US"/>
+        </w:rPr>
+        <w:t>of a weakly-coupled plasma and Maxwellian velocity distribution</w:t>
+      </w:r>
+      <w:r>
+        <w:rPr>
+          <w:rFonts w:ascii="Arial" w:hAnsi="Arial" w:cs="Arial"/>
+          <w:b/>
+          <w:bCs/>
+          <w:color w:val="000000" w:themeColor="text1"/>
+          <w:sz w:val="22"/>
+          <w:szCs w:val="22"/>
+          <w:lang w:val="en-US"/>
+        </w:rPr>
+        <w:t>.</w:t>
+      </w:r>
+    </w:p>
+    <w:p>
+      <w:pPr>
+        <w:rPr>
+          <w:rFonts w:ascii="Arial" w:hAnsi="Arial" w:cs="Arial"/>
+          <w:i/>
+          <w:iCs/>
+          <w:color w:val="000000" w:themeColor="text1"/>
+          <w:sz w:val="22"/>
+          <w:szCs w:val="22"/>
+          <w:lang w:val="en-US"/>
+        </w:rPr>
+      </w:pPr>
+      <w:r>
+        <w:rPr>
+          <w:rFonts w:ascii="Arial" w:hAnsi="Arial" w:cs="Arial"/>
+          <w:i/>
+          <w:iCs/>
+          <w:color w:val="000000" w:themeColor="text1"/>
+          <w:sz w:val="22"/>
+          <w:szCs w:val="22"/>
+          <w:lang w:val="en-US"/>
+        </w:rPr>
+        <w:t>Page 3, equation (2): Apparently, all markers hitting the wall are assumed to contribute the same amount to the total power loss. Shouldn't they be weighted by the Jacobian of the phase-space volume they represent? Of course, this will depend on how the phase-space is being discretised by the markers, which was not discussed by the authors. It should be clarified if more markers are being assigned to more populated areas of the phase-space (akin to a full-f scheme) or if the sampling process tries to be “homogeneous” to save computational resources (similar to delta-f schemes).</w:t>
+      </w:r>
+    </w:p>
+    <w:p>
+      <w:pPr>
+        <w:rPr>
+          <w:rFonts w:ascii="Arial" w:hAnsi="Arial" w:cs="Arial"/>
+          <w:b/>
+          <w:bCs/>
+          <w:color w:val="000000" w:themeColor="text1"/>
+          <w:sz w:val="22"/>
+          <w:szCs w:val="22"/>
+          <w:lang w:val="en-US"/>
+        </w:rPr>
+      </w:pPr>
+      <w:r>
+        <w:rPr>
+          <w:rFonts w:ascii="Arial" w:hAnsi="Arial" w:cs="Arial"/>
+          <w:b/>
+          <w:bCs/>
+          <w:color w:val="000000" w:themeColor="text1"/>
+          <w:sz w:val="22"/>
+          <w:szCs w:val="22"/>
+          <w:lang w:val="en-US"/>
+        </w:rPr>
+        <w:t xml:space="preserve">We have expanded the paragraph which discusses this to make it clear that we sample uniformly across the volume but then </w:t>
+      </w:r>
+      <w:r>
+        <w:rPr>
+          <w:rFonts w:ascii="Arial" w:hAnsi="Arial" w:cs="Arial"/>
+          <w:b/>
+          <w:bCs/>
+          <w:color w:val="000000" w:themeColor="text1"/>
+          <w:sz w:val="22"/>
+          <w:szCs w:val="22"/>
+          <w:lang w:val="en-US"/>
+        </w:rPr>
+        <w:t>weight the markers according to the DT reaction rate.</w:t>
+      </w:r>
+    </w:p>
+    <w:p>
+      <w:pPr>
+        <w:rPr>
+          <w:rFonts w:ascii="Arial" w:hAnsi="Arial" w:cs="Arial"/>
+          <w:color w:val="000000" w:themeColor="text1"/>
+          <w:sz w:val="22"/>
+          <w:szCs w:val="22"/>
+          <w:lang w:val="en-US"/>
+        </w:rPr>
+      </w:pPr>
+      <w:r>
+        <w:rPr>
+          <w:rFonts w:ascii="Arial" w:hAnsi="Arial" w:cs="Arial"/>
+          <w:color w:val="000000" w:themeColor="text1"/>
+          <w:sz w:val="22"/>
+          <w:szCs w:val="22"/>
+          <w:lang w:val="en-US"/>
+        </w:rPr>
+        <w:t>Page 3, lines 57--58: "...with the numerical predictions of the ripple field...". Which numerical results are the authors referring to? Was the ripple field computed by some code? Which one? If a numerical and more accurate representation of the ripple field is available, why using the less accurate representation in equation (3)?</w:t>
+      </w:r>
+    </w:p>
+    <w:p>
+      <w:pPr>
+        <w:rPr>
+          <w:rFonts w:ascii="Arial" w:hAnsi="Arial" w:cs="Arial"/>
+          <w:b/>
+          <w:bCs/>
+          <w:color w:val="000000" w:themeColor="text1"/>
+          <w:sz w:val="22"/>
+          <w:szCs w:val="22"/>
+          <w:lang w:val="en-US"/>
+        </w:rPr>
+      </w:pPr>
+      <w:r>
+        <w:rPr>
+          <w:rFonts w:ascii="Arial" w:hAnsi="Arial" w:cs="Arial"/>
+          <w:b/>
+          <w:bCs/>
+          <w:color w:val="000000" w:themeColor="text1"/>
+          <w:sz w:val="22"/>
+          <w:szCs w:val="22"/>
+          <w:lang w:val="en-US"/>
+        </w:rPr>
+        <w:lastRenderedPageBreak/>
+        <w:t xml:space="preserve">We have added an appendix (see Appendix A) that shows that the numerical result is very close to the analytical field and so we are justified in using the analytic approximation. </w:t>
+      </w:r>
+    </w:p>
+    <w:p>
+      <w:pPr>
+        <w:rPr>
+          <w:rFonts w:ascii="Arial" w:hAnsi="Arial" w:cs="Arial"/>
+          <w:i/>
+          <w:iCs/>
+          <w:color w:val="000000" w:themeColor="text1"/>
+          <w:sz w:val="22"/>
+          <w:szCs w:val="22"/>
+          <w:lang w:val="en-US"/>
+        </w:rPr>
+      </w:pPr>
+      <w:r>
+        <w:rPr>
+          <w:rFonts w:ascii="Arial" w:hAnsi="Arial" w:cs="Arial"/>
+          <w:i/>
+          <w:iCs/>
+          <w:color w:val="000000" w:themeColor="text1"/>
+          <w:sz w:val="22"/>
+          <w:szCs w:val="22"/>
+          <w:lang w:val="en-US"/>
+        </w:rPr>
+        <w:t>Page 8, line 60: The results presented in this section were achieved by taking into consideration each effect separately (toroidal field ripple, ELM suppression and RWM control schemes). Can synergies between them enhance the predicted losses if they are taken all at once?</w:t>
+      </w:r>
+    </w:p>
+    <w:p>
+      <w:pPr>
+        <w:rPr>
+          <w:rFonts w:ascii="Arial" w:hAnsi="Arial" w:cs="Arial"/>
+          <w:b/>
+          <w:bCs/>
+          <w:color w:val="000000" w:themeColor="text1"/>
+          <w:sz w:val="22"/>
+          <w:szCs w:val="22"/>
+          <w:lang w:val="en-US"/>
+        </w:rPr>
+      </w:pPr>
+      <w:r>
+        <w:rPr>
+          <w:rFonts w:ascii="Arial" w:hAnsi="Arial" w:cs="Arial"/>
+          <w:b/>
+          <w:bCs/>
+          <w:color w:val="000000" w:themeColor="text1"/>
+          <w:sz w:val="22"/>
+          <w:szCs w:val="22"/>
+          <w:lang w:val="en-US"/>
+        </w:rPr>
+        <w:t>We have added section 2.2.4 which includes multiple 3D fields superimposed in a single simulation.</w:t>
+      </w:r>
+    </w:p>
+    <w:p>
+      <w:pPr>
+        <w:rPr>
+          <w:rFonts w:ascii="Arial" w:hAnsi="Arial" w:cs="Arial"/>
+          <w:i/>
+          <w:iCs/>
+          <w:color w:val="000000" w:themeColor="text1"/>
+          <w:sz w:val="22"/>
+          <w:szCs w:val="22"/>
+          <w:lang w:val="en-US"/>
+        </w:rPr>
+      </w:pPr>
+      <w:r>
+        <w:rPr>
+          <w:rFonts w:ascii="Arial" w:hAnsi="Arial" w:cs="Arial"/>
+          <w:i/>
+          <w:iCs/>
+          <w:color w:val="000000" w:themeColor="text1"/>
+          <w:sz w:val="22"/>
+          <w:szCs w:val="22"/>
+          <w:lang w:val="en-US"/>
+        </w:rPr>
+        <w:t>Page 9, line 34: "This is nearly an order of magnitude higher than typical values of c_A". Without proper information about the density profile under consideration, it is not possible for the reader to get the value of the Alfven velocity c_A and judge about the validity of this statement. Following reference [3], the ion (1:1 DT mix) density</w:t>
+      </w:r>
+      <w:r>
+        <w:rPr>
+          <w:rFonts w:ascii="Arial" w:hAnsi="Arial" w:cs="Arial"/>
+          <w:i/>
+          <w:iCs/>
+          <w:color w:val="000000" w:themeColor="text1"/>
+          <w:sz w:val="22"/>
+          <w:szCs w:val="22"/>
+          <w:lang w:val="en-US"/>
+        </w:rPr>
+        <w:t xml:space="preserve"> </w:t>
+      </w:r>
+      <w:r>
+        <w:rPr>
+          <w:rFonts w:ascii="Arial" w:hAnsi="Arial" w:cs="Arial"/>
+          <w:i/>
+          <w:iCs/>
+          <w:color w:val="000000" w:themeColor="text1"/>
+          <w:sz w:val="22"/>
+          <w:szCs w:val="22"/>
+          <w:lang w:val="en-US"/>
+        </w:rPr>
+        <w:t>3.5e19 m^{-3} produces c_A=4.2e6 m/s which is just 3 times smaller than the birth velocity, not one order of magnitude.</w:t>
+      </w:r>
+    </w:p>
+    <w:p>
+      <w:pPr>
+        <w:rPr>
+          <w:rFonts w:ascii="Arial" w:hAnsi="Arial" w:cs="Arial"/>
+          <w:b/>
+          <w:bCs/>
+          <w:color w:val="000000" w:themeColor="text1"/>
+          <w:sz w:val="22"/>
+          <w:szCs w:val="22"/>
+          <w:lang w:val="en-US"/>
+        </w:rPr>
+      </w:pPr>
+      <w:r>
+        <w:rPr>
+          <w:rFonts w:ascii="Arial" w:hAnsi="Arial" w:cs="Arial"/>
+          <w:b/>
+          <w:bCs/>
+          <w:color w:val="000000" w:themeColor="text1"/>
+          <w:sz w:val="22"/>
+          <w:szCs w:val="22"/>
+          <w:lang w:val="en-US"/>
+        </w:rPr>
+        <w:t>_</w:t>
+      </w:r>
+    </w:p>
+    <w:p>
+      <w:pPr>
+        <w:rPr>
+          <w:rFonts w:ascii="Arial" w:hAnsi="Arial" w:cs="Arial"/>
+          <w:i/>
+          <w:iCs/>
+          <w:color w:val="000000" w:themeColor="text1"/>
+          <w:sz w:val="22"/>
+          <w:szCs w:val="22"/>
+          <w:lang w:val="en-US"/>
+        </w:rPr>
+      </w:pPr>
+      <w:r>
+        <w:rPr>
+          <w:rFonts w:ascii="Arial" w:hAnsi="Arial" w:cs="Arial"/>
+          <w:i/>
+          <w:iCs/>
+          <w:color w:val="000000" w:themeColor="text1"/>
+          <w:sz w:val="22"/>
+          <w:szCs w:val="22"/>
+          <w:lang w:val="en-US"/>
+        </w:rPr>
+        <w:t>Page 9, line 40: "...high plasma beta device ... bulk thermal speed v_i will be comparable to c_A". The plasma beta value seems to be particularly high from reference [3] data (thermal/magnetic energy ratio beta~0.4, although the authors do not give any clear hint about it), but this is mostly due to the electron pressure (T_i&lt;&lt;T_e). Indeed, the ion thermal velocity seems to be quite modest (v_i~0.8e6 m/s) and thus about</w:t>
+      </w:r>
+      <w:r>
+        <w:rPr>
+          <w:rFonts w:ascii="Arial" w:hAnsi="Arial" w:cs="Arial"/>
+          <w:i/>
+          <w:iCs/>
+          <w:color w:val="000000" w:themeColor="text1"/>
+          <w:sz w:val="22"/>
+          <w:szCs w:val="22"/>
+          <w:lang w:val="en-US"/>
+        </w:rPr>
+        <w:t xml:space="preserve"> </w:t>
+      </w:r>
+      <w:r>
+        <w:rPr>
+          <w:rFonts w:ascii="Arial" w:hAnsi="Arial" w:cs="Arial"/>
+          <w:i/>
+          <w:iCs/>
+          <w:color w:val="000000" w:themeColor="text1"/>
+          <w:sz w:val="22"/>
+          <w:szCs w:val="22"/>
+          <w:lang w:val="en-US"/>
+        </w:rPr>
+        <w:t>5 times smaller than c_A, not "comparable".</w:t>
+      </w:r>
+    </w:p>
+    <w:p>
+      <w:pPr>
+        <w:rPr>
+          <w:rFonts w:ascii="Arial" w:hAnsi="Arial" w:cs="Arial"/>
+          <w:b/>
+          <w:bCs/>
+          <w:color w:val="000000" w:themeColor="text1"/>
+          <w:sz w:val="22"/>
+          <w:szCs w:val="22"/>
+          <w:lang w:val="en-US"/>
+        </w:rPr>
+      </w:pPr>
+      <w:r>
+        <w:rPr>
+          <w:rFonts w:ascii="Arial" w:hAnsi="Arial" w:cs="Arial"/>
+          <w:b/>
+          <w:bCs/>
+          <w:color w:val="000000" w:themeColor="text1"/>
+          <w:sz w:val="22"/>
+          <w:szCs w:val="22"/>
+          <w:lang w:val="en-US"/>
+        </w:rPr>
+        <w:t>_</w:t>
+      </w:r>
+    </w:p>
+    <w:p>
+      <w:pPr>
+        <w:rPr>
+          <w:rFonts w:ascii="Arial" w:hAnsi="Arial" w:cs="Arial"/>
+          <w:i/>
+          <w:iCs/>
+          <w:color w:val="000000" w:themeColor="text1"/>
+          <w:sz w:val="22"/>
+          <w:szCs w:val="22"/>
+          <w:lang w:val="en-US"/>
+        </w:rPr>
+      </w:pPr>
+      <w:r>
+        <w:rPr>
+          <w:rFonts w:ascii="Arial" w:hAnsi="Arial" w:cs="Arial"/>
+          <w:i/>
+          <w:iCs/>
+          <w:color w:val="000000" w:themeColor="text1"/>
+          <w:sz w:val="22"/>
+          <w:szCs w:val="22"/>
+          <w:lang w:val="en-US"/>
+        </w:rPr>
+        <w:t>Page 9, lines 42--44: "As a result ... strong Landau damping". If the calculations in the previous comments are correct (again following reference [3] as a source) the conclusion is precisely the opposite: the fundamental resonance is able to interact with sufficiently energetic alpha particles around 400KeV (and not 2 orders of magnitude below 3.5MeV as hinted by the authors), while thermal ions will interact mostly via the less efficient c_A/5 or c_A/3 side-band resonances. These velocity parameters (c_A and v_i) are similar to those in previously published stability assessments for the ITER case (e.g., Phys. Plasmas 22, 021807; Plasma Phys. Control. Fusion 57, 05401; Nucl. Fusion 55, 083003) where unstable TAEs where found. The author's results should be compared against these and any differences explained so that a broader knowledge about the stability mechanisms emerges from the exercise.</w:t>
+      </w:r>
+    </w:p>
+    <w:p>
+      <w:pPr>
+        <w:rPr>
+          <w:rFonts w:ascii="Arial" w:hAnsi="Arial" w:cs="Arial"/>
+          <w:b/>
+          <w:bCs/>
+          <w:color w:val="000000" w:themeColor="text1"/>
+          <w:sz w:val="22"/>
+          <w:szCs w:val="22"/>
+          <w:lang w:val="en-US"/>
+        </w:rPr>
+      </w:pPr>
+      <w:r>
+        <w:rPr>
+          <w:rFonts w:ascii="Arial" w:hAnsi="Arial" w:cs="Arial"/>
+          <w:b/>
+          <w:bCs/>
+          <w:color w:val="000000" w:themeColor="text1"/>
+          <w:sz w:val="22"/>
+          <w:szCs w:val="22"/>
+          <w:lang w:val="en-US"/>
+        </w:rPr>
+        <w:t>_</w:t>
+      </w:r>
+    </w:p>
+    <w:p>
+      <w:pPr>
+        <w:rPr>
+          <w:rFonts w:ascii="Arial" w:hAnsi="Arial" w:cs="Arial"/>
+          <w:i/>
+          <w:iCs/>
+          <w:color w:val="000000" w:themeColor="text1"/>
+          <w:sz w:val="22"/>
+          <w:szCs w:val="22"/>
+          <w:lang w:val="en-US"/>
+        </w:rPr>
+      </w:pPr>
+      <w:r>
+        <w:rPr>
+          <w:rFonts w:ascii="Arial" w:hAnsi="Arial" w:cs="Arial"/>
+          <w:i/>
+          <w:iCs/>
+          <w:color w:val="000000" w:themeColor="text1"/>
+          <w:sz w:val="22"/>
+          <w:szCs w:val="22"/>
+          <w:lang w:val="en-US"/>
+        </w:rPr>
+        <w:t xml:space="preserve">Page 9, line 46: "... using the HAGIS and HALO codes". Why do the authors believe that these two codes are necessary and adequate for the proposed job? Their major characteristics should be described and their adequacy to the intended purpose clearly justified. In particular, it is not clear why the authors need a guiding-centre model for the nonlinear wave-particle interaction (HAGIS) together with a full-gyromotion one (HALO). Actually, it is stated in the manuscript that HAGIS is employed for the alpha particles (gyro-radius ~10cm) and HALO for the thermal ions (gyro-radius ~1cm). Why is that so? Since the </w:t>
+      </w:r>
+      <w:r>
+        <w:rPr>
+          <w:rFonts w:ascii="Arial" w:hAnsi="Arial" w:cs="Arial"/>
+          <w:i/>
+          <w:iCs/>
+          <w:color w:val="000000" w:themeColor="text1"/>
+          <w:sz w:val="22"/>
+          <w:szCs w:val="22"/>
+          <w:lang w:val="en-US"/>
+        </w:rPr>
+        <w:lastRenderedPageBreak/>
+        <w:t>authors are using a nonlinear model for the wave-particle interaction, have they explored the possibility of non-linear interaction between the several eigenmodes?</w:t>
+      </w:r>
+    </w:p>
+    <w:p>
+      <w:pPr>
+        <w:rPr>
+          <w:rFonts w:ascii="Arial" w:hAnsi="Arial" w:cs="Arial"/>
+          <w:b/>
+          <w:bCs/>
+          <w:color w:val="000000" w:themeColor="text1"/>
+          <w:sz w:val="22"/>
+          <w:szCs w:val="22"/>
+          <w:lang w:val="en-US"/>
+        </w:rPr>
+      </w:pPr>
+      <w:r>
+        <w:rPr>
+          <w:rFonts w:ascii="Arial" w:hAnsi="Arial" w:cs="Arial"/>
+          <w:b/>
+          <w:bCs/>
+          <w:color w:val="000000" w:themeColor="text1"/>
+          <w:sz w:val="22"/>
+          <w:szCs w:val="22"/>
+          <w:lang w:val="en-US"/>
+        </w:rPr>
+        <w:t>_</w:t>
+      </w:r>
+    </w:p>
+    <w:p>
+      <w:pPr>
+        <w:rPr>
+          <w:rFonts w:ascii="Arial" w:hAnsi="Arial" w:cs="Arial"/>
+          <w:i/>
+          <w:iCs/>
+          <w:color w:val="000000" w:themeColor="text1"/>
+          <w:sz w:val="22"/>
+          <w:szCs w:val="22"/>
+          <w:lang w:val="en-US"/>
+        </w:rPr>
+      </w:pPr>
+      <w:r>
+        <w:rPr>
+          <w:rFonts w:ascii="Arial" w:hAnsi="Arial" w:cs="Arial"/>
+          <w:i/>
+          <w:iCs/>
+          <w:color w:val="000000" w:themeColor="text1"/>
+          <w:sz w:val="22"/>
+          <w:szCs w:val="22"/>
+          <w:lang w:val="en-US"/>
+        </w:rPr>
+        <w:t>Page 9, lines 48--50: "Growth rates of TAEs with a range of values of n</w:t>
+      </w:r>
+      <w:r>
+        <w:rPr>
+          <w:rFonts w:ascii="Arial" w:hAnsi="Arial" w:cs="Arial"/>
+          <w:i/>
+          <w:iCs/>
+          <w:color w:val="000000" w:themeColor="text1"/>
+          <w:sz w:val="22"/>
+          <w:szCs w:val="22"/>
+          <w:lang w:val="en-US"/>
+        </w:rPr>
+        <w:t xml:space="preserve"> </w:t>
+      </w:r>
+      <w:r>
+        <w:rPr>
+          <w:rFonts w:ascii="Arial" w:hAnsi="Arial" w:cs="Arial"/>
+          <w:i/>
+          <w:iCs/>
+          <w:color w:val="000000" w:themeColor="text1"/>
+          <w:sz w:val="22"/>
+          <w:szCs w:val="22"/>
+          <w:lang w:val="en-US"/>
+        </w:rPr>
+        <w:t>... are plotted in figure 7". How were these TAEs computed in the first place? With which codes and with which inputs? Figure 7 shows mostly one eigenmode per toroidal mode number (n=2,4,6 are exceptions, with three or two eigenmodes), but TAE gaps may produce multiple eigenmodes. Was the TAE gap systematically scanned in frequency to find all possible modes as described in previous stability assessments (e.g., Nucl. Fusion 55, 083003)? Why was the toroidal mode number limited to n=18 and why are no modes shown for n=1? Could the authors frame their toroidal mode number domain around the n value corresponding to the most efficiently driven TAE estimated following the methodology described in Phys.</w:t>
+      </w:r>
+      <w:r>
+        <w:rPr>
+          <w:rFonts w:ascii="Arial" w:hAnsi="Arial" w:cs="Arial"/>
+          <w:i/>
+          <w:iCs/>
+          <w:color w:val="000000" w:themeColor="text1"/>
+          <w:sz w:val="22"/>
+          <w:szCs w:val="22"/>
+          <w:lang w:val="en-US"/>
+        </w:rPr>
+        <w:t xml:space="preserve"> </w:t>
+      </w:r>
+      <w:r>
+        <w:rPr>
+          <w:rFonts w:ascii="Arial" w:hAnsi="Arial" w:cs="Arial"/>
+          <w:i/>
+          <w:iCs/>
+          <w:color w:val="000000" w:themeColor="text1"/>
+          <w:sz w:val="22"/>
+          <w:szCs w:val="22"/>
+          <w:lang w:val="en-US"/>
+        </w:rPr>
+        <w:t>Plasmas 22, 021807?</w:t>
+      </w:r>
+    </w:p>
+    <w:p>
+      <w:pPr>
+        <w:rPr>
+          <w:rFonts w:ascii="Arial" w:hAnsi="Arial" w:cs="Arial"/>
+          <w:b/>
+          <w:bCs/>
+          <w:color w:val="000000" w:themeColor="text1"/>
+          <w:sz w:val="22"/>
+          <w:szCs w:val="22"/>
+          <w:lang w:val="en-US"/>
+        </w:rPr>
+      </w:pPr>
+      <w:r>
+        <w:rPr>
+          <w:rFonts w:ascii="Arial" w:hAnsi="Arial" w:cs="Arial"/>
+          <w:b/>
+          <w:bCs/>
+          <w:color w:val="000000" w:themeColor="text1"/>
+          <w:sz w:val="22"/>
+          <w:szCs w:val="22"/>
+          <w:lang w:val="en-US"/>
+        </w:rPr>
+        <w:t>_</w:t>
+      </w:r>
+    </w:p>
+    <w:p>
+      <w:pPr>
+        <w:rPr>
+          <w:rFonts w:ascii="Arial" w:hAnsi="Arial" w:cs="Arial"/>
+          <w:i/>
+          <w:iCs/>
+          <w:color w:val="000000" w:themeColor="text1"/>
+          <w:sz w:val="22"/>
+          <w:szCs w:val="22"/>
+          <w:lang w:val="en-US"/>
+        </w:rPr>
+      </w:pPr>
+      <w:r>
+        <w:rPr>
+          <w:rFonts w:ascii="Arial" w:hAnsi="Arial" w:cs="Arial"/>
+          <w:i/>
+          <w:iCs/>
+          <w:color w:val="000000" w:themeColor="text1"/>
+          <w:sz w:val="22"/>
+          <w:szCs w:val="22"/>
+          <w:lang w:val="en-US"/>
+        </w:rPr>
+        <w:t>Page 9, lines 51 and 56: The reported growth/damping rates values (0.18 and -1.4) are not much smaller than 1 and therefore show that the</w:t>
+      </w:r>
+      <w:r>
+        <w:rPr>
+          <w:rFonts w:ascii="Arial" w:hAnsi="Arial" w:cs="Arial"/>
+          <w:i/>
+          <w:iCs/>
+          <w:color w:val="000000" w:themeColor="text1"/>
+          <w:sz w:val="22"/>
+          <w:szCs w:val="22"/>
+          <w:lang w:val="en-US"/>
+        </w:rPr>
+        <w:t xml:space="preserve"> </w:t>
+      </w:r>
+      <w:r>
+        <w:rPr>
+          <w:rFonts w:ascii="Arial" w:hAnsi="Arial" w:cs="Arial"/>
+          <w:i/>
+          <w:iCs/>
+          <w:color w:val="000000" w:themeColor="text1"/>
+          <w:sz w:val="22"/>
+          <w:szCs w:val="22"/>
+          <w:lang w:val="en-US"/>
+        </w:rPr>
+        <w:t>MHD-perturbative approach employed by HAGIS and HALO is, most likely, not valid for that particular eigenmode.</w:t>
+      </w:r>
+    </w:p>
+    <w:p>
+      <w:pPr>
+        <w:rPr>
+          <w:rFonts w:ascii="Arial" w:hAnsi="Arial" w:cs="Arial"/>
+          <w:color w:val="000000" w:themeColor="text1"/>
+          <w:sz w:val="22"/>
+          <w:szCs w:val="22"/>
+          <w:lang w:val="en-US"/>
+        </w:rPr>
+      </w:pPr>
+      <w:r>
+        <w:rPr>
+          <w:rFonts w:ascii="Arial" w:hAnsi="Arial" w:cs="Arial"/>
+          <w:color w:val="000000" w:themeColor="text1"/>
+          <w:sz w:val="22"/>
+          <w:szCs w:val="22"/>
+          <w:lang w:val="en-US"/>
+        </w:rPr>
+        <w:t>_</w:t>
+      </w:r>
+    </w:p>
+    <w:p>
+      <w:pPr>
+        <w:rPr>
+          <w:rFonts w:ascii="Arial" w:hAnsi="Arial" w:cs="Arial"/>
+          <w:i/>
+          <w:iCs/>
+          <w:color w:val="000000" w:themeColor="text1"/>
+          <w:sz w:val="22"/>
+          <w:szCs w:val="22"/>
+          <w:lang w:val="en-US"/>
+        </w:rPr>
+      </w:pPr>
+      <w:r>
+        <w:rPr>
+          <w:rFonts w:ascii="Arial" w:hAnsi="Arial" w:cs="Arial"/>
+          <w:i/>
+          <w:iCs/>
+          <w:color w:val="000000" w:themeColor="text1"/>
+          <w:sz w:val="22"/>
+          <w:szCs w:val="22"/>
+          <w:lang w:val="en-US"/>
+        </w:rPr>
+        <w:t>Page 10, figure 7: For the sake of completeness, figure 7 should be complemented with the corresponding damping rate for each eigenmode.</w:t>
+      </w:r>
+    </w:p>
+    <w:p>
+      <w:pPr>
+        <w:rPr>
+          <w:rFonts w:ascii="Arial" w:hAnsi="Arial" w:cs="Arial"/>
+          <w:b/>
+          <w:bCs/>
+          <w:color w:val="000000" w:themeColor="text1"/>
+          <w:sz w:val="22"/>
+          <w:szCs w:val="22"/>
+          <w:lang w:val="en-US"/>
+        </w:rPr>
+      </w:pPr>
+      <w:r>
+        <w:rPr>
+          <w:rFonts w:ascii="Arial" w:hAnsi="Arial" w:cs="Arial"/>
+          <w:b/>
+          <w:bCs/>
+          <w:i/>
+          <w:iCs/>
+          <w:color w:val="000000" w:themeColor="text1"/>
+          <w:sz w:val="22"/>
+          <w:szCs w:val="22"/>
+          <w:lang w:val="en-US"/>
+        </w:rPr>
+        <w:t>_</w:t>
+      </w:r>
+    </w:p>
+    <w:p>
+      <w:pPr>
+        <w:rPr>
+          <w:rFonts w:ascii="Arial" w:hAnsi="Arial" w:cs="Arial"/>
+          <w:i/>
+          <w:iCs/>
+          <w:color w:val="000000" w:themeColor="text1"/>
+          <w:sz w:val="22"/>
+          <w:szCs w:val="22"/>
+          <w:lang w:val="en-US"/>
+        </w:rPr>
+      </w:pPr>
+      <w:r>
+        <w:rPr>
+          <w:rFonts w:ascii="Arial" w:hAnsi="Arial" w:cs="Arial"/>
+          <w:i/>
+          <w:iCs/>
+          <w:color w:val="000000" w:themeColor="text1"/>
+          <w:sz w:val="22"/>
+          <w:szCs w:val="22"/>
+          <w:lang w:val="en-US"/>
+        </w:rPr>
+        <w:t>Page 10, lines 52--53: "However, higher frequency compressional Alfven</w:t>
+      </w:r>
+      <w:r>
+        <w:rPr>
+          <w:rFonts w:ascii="Arial" w:hAnsi="Arial" w:cs="Arial"/>
+          <w:i/>
+          <w:iCs/>
+          <w:color w:val="000000" w:themeColor="text1"/>
+          <w:sz w:val="22"/>
+          <w:szCs w:val="22"/>
+          <w:lang w:val="en-US"/>
+        </w:rPr>
+        <w:t xml:space="preserve"> </w:t>
+      </w:r>
+      <w:r>
+        <w:rPr>
+          <w:rFonts w:ascii="Arial" w:hAnsi="Arial" w:cs="Arial"/>
+          <w:i/>
+          <w:iCs/>
+          <w:color w:val="000000" w:themeColor="text1"/>
+          <w:sz w:val="22"/>
+          <w:szCs w:val="22"/>
+          <w:lang w:val="en-US"/>
+        </w:rPr>
+        <w:t>eigenmodes are probably irrelevant to STEP...". In view of the large beta expected for STEP scenarios, have the authors considered the problem posed by lower-frequency (when comparing with the TAEs frequency at low beta) couplings of the acoustic and shear branches as described in the references Plasma Phys. Control. Fusion 49 B371 (beta induced acoustic Alfven eigenmodes or BAAEs) and Nucl. Fusion 61 (2021) 096001 (high-order geodesic-acoustic couplings)?</w:t>
+      </w:r>
+    </w:p>
+    <w:p>
+      <w:pPr>
+        <w:rPr>
+          <w:rFonts w:ascii="Arial" w:hAnsi="Arial" w:cs="Arial"/>
+          <w:color w:val="000000" w:themeColor="text1"/>
+          <w:sz w:val="22"/>
+          <w:szCs w:val="22"/>
+          <w:lang w:val="en-US"/>
+        </w:rPr>
+      </w:pPr>
+      <w:r>
+        <w:rPr>
+          <w:rFonts w:ascii="Arial" w:hAnsi="Arial" w:cs="Arial"/>
+          <w:color w:val="000000" w:themeColor="text1"/>
+          <w:sz w:val="22"/>
+          <w:szCs w:val="22"/>
+          <w:lang w:val="en-US"/>
+        </w:rPr>
+        <w:t>_</w:t>
+      </w:r>
+    </w:p>
+    <w:p>
+      <w:pPr>
+        <w:rPr>
+          <w:rFonts w:ascii="Calibri" w:eastAsia="Calibri" w:hAnsi="Calibri" w:cs="Calibri"/>
+          <w:i/>
+          <w:iCs/>
+          <w:w w:val="105"/>
+          <w:kern w:val="0"/>
+          <w:sz w:val="18"/>
+          <w:szCs w:val="18"/>
+          <w:lang w:val="en-US" w:eastAsia="en-US"/>
+          <w14:ligatures w14:val="none"/>
+        </w:rPr>
+      </w:pPr>
+      <w:r>
+        <w:rPr>
+          <w:rFonts w:ascii="Calibri" w:eastAsia="Calibri" w:hAnsi="Calibri" w:cs="Calibri"/>
+          <w:i/>
+          <w:iCs/>
+          <w:w w:val="105"/>
+          <w:kern w:val="0"/>
+          <w:sz w:val="18"/>
+          <w:szCs w:val="18"/>
+          <w:lang w:val="en-US" w:eastAsia="en-US"/>
+          <w14:ligatures w14:val="none"/>
+        </w:rPr>
+        <w:t>Secondary comments:</w:t>
+      </w:r>
+    </w:p>
+    <w:p>
+      <w:pPr>
+        <w:rPr>
+          <w:rFonts w:ascii="Calibri" w:eastAsia="Calibri" w:hAnsi="Calibri" w:cs="Calibri"/>
+          <w:i/>
+          <w:iCs/>
+          <w:w w:val="105"/>
+          <w:kern w:val="0"/>
+          <w:sz w:val="18"/>
+          <w:szCs w:val="18"/>
+          <w:lang w:val="en-US" w:eastAsia="en-US"/>
+          <w14:ligatures w14:val="none"/>
+        </w:rPr>
+      </w:pPr>
+      <w:r>
+        <w:rPr>
+          <w:rFonts w:ascii="Calibri" w:eastAsia="Calibri" w:hAnsi="Calibri" w:cs="Calibri"/>
+          <w:i/>
+          <w:iCs/>
+          <w:w w:val="105"/>
+          <w:kern w:val="0"/>
+          <w:sz w:val="18"/>
+          <w:szCs w:val="18"/>
+          <w:lang w:val="en-US" w:eastAsia="en-US"/>
+          <w14:ligatures w14:val="none"/>
+        </w:rPr>
+        <w:t>Page 1, line 53: The acronym PFC is not defined.</w:t>
+      </w:r>
+    </w:p>
+    <w:p>
+      <w:pPr>
+        <w:rPr>
+          <w:rFonts w:ascii="Calibri" w:eastAsia="Calibri" w:hAnsi="Calibri" w:cs="Calibri"/>
+          <w:i/>
+          <w:iCs/>
+          <w:w w:val="105"/>
+          <w:kern w:val="0"/>
+          <w:sz w:val="18"/>
+          <w:szCs w:val="18"/>
+          <w:lang w:val="en-US" w:eastAsia="en-US"/>
+          <w14:ligatures w14:val="none"/>
+        </w:rPr>
+      </w:pPr>
+      <w:r>
+        <w:rPr>
+          <w:rFonts w:ascii="Calibri" w:eastAsia="Calibri" w:hAnsi="Calibri" w:cs="Calibri"/>
+          <w:i/>
+          <w:iCs/>
+          <w:w w:val="105"/>
+          <w:kern w:val="0"/>
+          <w:sz w:val="18"/>
+          <w:szCs w:val="18"/>
+          <w:lang w:val="en-US" w:eastAsia="en-US"/>
+          <w14:ligatures w14:val="none"/>
+        </w:rPr>
+        <w:t>Page 5, line 38: "...required to ensure... in Table1". This sentence seems in disagreement with the table caption.</w:t>
+      </w:r>
+    </w:p>
+    <w:p>
+      <w:pPr>
+        <w:rPr>
+          <w:rFonts w:ascii="Calibri" w:eastAsia="Calibri" w:hAnsi="Calibri" w:cs="Calibri"/>
+          <w:i/>
+          <w:iCs/>
+          <w:w w:val="105"/>
+          <w:kern w:val="0"/>
+          <w:sz w:val="18"/>
+          <w:szCs w:val="18"/>
+          <w:lang w:val="en-US" w:eastAsia="en-US"/>
+          <w14:ligatures w14:val="none"/>
+        </w:rPr>
+      </w:pPr>
+      <w:r>
+        <w:rPr>
+          <w:rFonts w:ascii="Calibri" w:eastAsia="Calibri" w:hAnsi="Calibri" w:cs="Calibri"/>
+          <w:i/>
+          <w:iCs/>
+          <w:w w:val="105"/>
+          <w:kern w:val="0"/>
+          <w:sz w:val="18"/>
+          <w:szCs w:val="18"/>
+          <w:lang w:val="en-US" w:eastAsia="en-US"/>
+          <w14:ligatures w14:val="none"/>
+        </w:rPr>
+        <w:t>Page 8, line 42: The symbol "G" is not defined.</w:t>
+      </w:r>
+    </w:p>
+    <w:p>
+      <w:pPr>
+        <w:rPr>
+          <w:rFonts w:ascii="Arial" w:hAnsi="Arial" w:cs="Arial"/>
+          <w:b/>
+          <w:bCs/>
+          <w:color w:val="000000" w:themeColor="text1"/>
+          <w:sz w:val="22"/>
+          <w:szCs w:val="22"/>
+        </w:rPr>
+      </w:pPr>
+      <w:r>
+        <w:rPr>
+          <w:rFonts w:ascii="Calibri" w:eastAsia="Calibri" w:hAnsi="Calibri" w:cs="Calibri"/>
+          <w:b/>
+          <w:bCs/>
+          <w:w w:val="105"/>
+          <w:kern w:val="0"/>
+          <w:sz w:val="18"/>
+          <w:szCs w:val="18"/>
+          <w:lang w:val="en-US" w:eastAsia="en-US"/>
+          <w14:ligatures w14:val="none"/>
+        </w:rPr>
+        <w:t xml:space="preserve">The acronym has not been defined, we have added a footnote to explain that G is for Gauss and </w:t>
+      </w:r>
+      <w:r>
+        <w:rPr>
+          <w:rFonts w:ascii="Calibri" w:eastAsia="Calibri" w:hAnsi="Calibri" w:cs="Calibri"/>
+          <w:b/>
+          <w:bCs/>
+          <w:w w:val="105"/>
+          <w:kern w:val="0"/>
+          <w:sz w:val="18"/>
+          <w:szCs w:val="18"/>
+          <w:lang w:val="en-US" w:eastAsia="en-US"/>
+          <w14:ligatures w14:val="none"/>
+        </w:rPr>
+        <w:t xml:space="preserve">we have </w:t>
+      </w:r>
+      <w:r>
+        <w:rPr>
+          <w:rFonts w:ascii="Calibri" w:eastAsia="Calibri" w:hAnsi="Calibri" w:cs="Calibri"/>
+          <w:b/>
+          <w:bCs/>
+          <w:w w:val="105"/>
+          <w:kern w:val="0"/>
+          <w:sz w:val="18"/>
+          <w:szCs w:val="18"/>
+          <w:lang w:val="en-US" w:eastAsia="en-US"/>
+          <w14:ligatures w14:val="none"/>
+        </w:rPr>
+        <w:t>fixed text to align with the table caption.</w:t>
+      </w:r>
     </w:p>
     <w:sectPr>
       <w:pgSz w:w="11906" w:h="16838"/>

</xml_diff>

<commit_message>
Slight changes to referee report response.
</commit_message>
<xml_diff>
--- a/referee_report_response.docx
+++ b/referee_report_response.docx
@@ -1,6 +1,6 @@
 
 <file path=word/document.xml><?xml version="1.0" encoding="utf-8"?>
-<w:document xmlns:wpc="http://schemas.microsoft.com/office/word/2010/wordprocessingCanvas" xmlns:cx="http://schemas.microsoft.com/office/drawing/2014/chartex" xmlns:cx1="http://schemas.microsoft.com/office/drawing/2015/9/8/chartex" xmlns:cx2="http://schemas.microsoft.com/office/drawing/2015/10/21/chartex" xmlns:cx3="http://schemas.microsoft.com/office/drawing/2016/5/9/chartex" xmlns:cx4="http://schemas.microsoft.com/office/drawing/2016/5/10/chartex" xmlns:cx5="http://schemas.microsoft.com/office/drawing/2016/5/11/chartex" xmlns:cx6="http://schemas.microsoft.com/office/drawing/2016/5/12/chartex" xmlns:cx7="http://schemas.microsoft.com/office/drawing/2016/5/13/chartex" xmlns:cx8="http://schemas.microsoft.com/office/drawing/2016/5/14/chartex" xmlns:mc="http://schemas.openxmlformats.org/markup-compatibility/2006" xmlns:aink="http://schemas.microsoft.com/office/drawing/2016/ink" xmlns:am3d="http://schemas.microsoft.com/office/drawing/2017/model3d" xmlns:o="urn:schemas-microsoft-com:office:office" xmlns:oel="http://schemas.microsoft.com/office/2019/extlst" xmlns:r="http://schemas.openxmlformats.org/officeDocument/2006/relationships" xmlns:m="http://schemas.openxmlformats.org/officeDocument/2006/math" xmlns:v="urn:schemas-microsoft-com:vml" xmlns:wp14="http://schemas.microsoft.com/office/word/2010/wordprocessingDrawing" xmlns:wp="http://schemas.openxmlformats.org/drawingml/2006/wordprocessingDrawing" xmlns:w10="urn:schemas-microsoft-com:office:word" xmlns:w="http://schemas.openxmlformats.org/wordprocessingml/2006/main" xmlns:w14="http://schemas.microsoft.com/office/word/2010/wordml" xmlns:w15="http://schemas.microsoft.com/office/word/2012/wordml" xmlns:w16cex="http://schemas.microsoft.com/office/word/2018/wordml/cex" xmlns:w16cid="http://schemas.microsoft.com/office/word/2016/wordml/cid" xmlns:w16="http://schemas.microsoft.com/office/word/2018/wordml" xmlns:w16du="http://schemas.microsoft.com/office/word/2023/wordml/word16du" xmlns:w16sdtdh="http://schemas.microsoft.com/office/word/2020/wordml/sdtdatahash" xmlns:w16se="http://schemas.microsoft.com/office/word/2015/wordml/symex" xmlns:wpg="http://schemas.microsoft.com/office/word/2010/wordprocessingGroup" xmlns:wpi="http://schemas.microsoft.com/office/word/2010/wordprocessingInk" xmlns:wne="http://schemas.microsoft.com/office/word/2006/wordml" xmlns:wps="http://schemas.microsoft.com/office/word/2010/wordprocessingShape" mc:Ignorable="w14 w15 w16se w16cid w16 w16cex w16sdtdh w16du wp14">
+<w:document xmlns:wpc="http://schemas.microsoft.com/office/word/2010/wordprocessingCanvas" xmlns:cx="http://schemas.microsoft.com/office/drawing/2014/chartex" xmlns:cx1="http://schemas.microsoft.com/office/drawing/2015/9/8/chartex" xmlns:cx2="http://schemas.microsoft.com/office/drawing/2015/10/21/chartex" xmlns:cx3="http://schemas.microsoft.com/office/drawing/2016/5/9/chartex" xmlns:cx4="http://schemas.microsoft.com/office/drawing/2016/5/10/chartex" xmlns:cx5="http://schemas.microsoft.com/office/drawing/2016/5/11/chartex" xmlns:cx6="http://schemas.microsoft.com/office/drawing/2016/5/12/chartex" xmlns:cx7="http://schemas.microsoft.com/office/drawing/2016/5/13/chartex" xmlns:cx8="http://schemas.microsoft.com/office/drawing/2016/5/14/chartex" xmlns:mc="http://schemas.openxmlformats.org/markup-compatibility/2006" xmlns:aink="http://schemas.microsoft.com/office/drawing/2016/ink" xmlns:am3d="http://schemas.microsoft.com/office/drawing/2017/model3d" xmlns:o="urn:schemas-microsoft-com:office:office" xmlns:oel="http://schemas.microsoft.com/office/2019/extlst" xmlns:r="http://schemas.openxmlformats.org/officeDocument/2006/relationships" xmlns:m="http://schemas.openxmlformats.org/officeDocument/2006/math" xmlns:v="urn:schemas-microsoft-com:vml" xmlns:wp14="http://schemas.microsoft.com/office/word/2010/wordprocessingDrawing" xmlns:wp="http://schemas.openxmlformats.org/drawingml/2006/wordprocessingDrawing" xmlns:w10="urn:schemas-microsoft-com:office:word" xmlns:w="http://schemas.openxmlformats.org/wordprocessingml/2006/main" xmlns:w14="http://schemas.microsoft.com/office/word/2010/wordml" xmlns:w15="http://schemas.microsoft.com/office/word/2012/wordml" xmlns:w16cex="http://schemas.microsoft.com/office/word/2018/wordml/cex" xmlns:w16cid="http://schemas.microsoft.com/office/word/2016/wordml/cid" xmlns:w16="http://schemas.microsoft.com/office/word/2018/wordml" xmlns:w16du="http://schemas.microsoft.com/office/word/2023/wordml/word16du" xmlns:w16sdtdh="http://schemas.microsoft.com/office/word/2020/wordml/sdtdatahash" xmlns:w16sdtfl="http://schemas.microsoft.com/office/word/2024/wordml/sdtformatlock" xmlns:w16se="http://schemas.microsoft.com/office/word/2015/wordml/symex" xmlns:wpg="http://schemas.microsoft.com/office/word/2010/wordprocessingGroup" xmlns:wpi="http://schemas.microsoft.com/office/word/2010/wordprocessingInk" xmlns:wne="http://schemas.microsoft.com/office/word/2006/wordml" xmlns:wps="http://schemas.microsoft.com/office/word/2010/wordprocessingShape" mc:Ignorable="w14 w15 w16se w16cid w16 w16cex w16sdtdh w16sdtfl w16du wp14">
   <w:body>
     <w:p>
       <w:pPr>
@@ -1339,7 +1339,29 @@
           <w:sz w:val="22"/>
           <w:szCs w:val="22"/>
         </w:rPr>
-        <w:t>would be improved by giving a description of these methods. Especially since it seems that essentially all of the results and figures in section 2 rely on the calculation of the flux with these methods, these seem like nontrivial details that should be explained.</w:t>
+        <w:t xml:space="preserve">would be improved by giving a description of these methods. Especially since it seems that essentially </w:t>
+      </w:r>
+      <w:proofErr w:type="gramStart"/>
+      <w:r>
+        <w:rPr>
+          <w:rFonts w:ascii="Arial" w:hAnsi="Arial" w:cs="Arial"/>
+          <w:i/>
+          <w:iCs/>
+          <w:sz w:val="22"/>
+          <w:szCs w:val="22"/>
+        </w:rPr>
+        <w:t>all of</w:t>
+      </w:r>
+      <w:proofErr w:type="gramEnd"/>
+      <w:r>
+        <w:rPr>
+          <w:rFonts w:ascii="Arial" w:hAnsi="Arial" w:cs="Arial"/>
+          <w:i/>
+          <w:iCs/>
+          <w:sz w:val="22"/>
+          <w:szCs w:val="22"/>
+        </w:rPr>
+        <w:t xml:space="preserve"> the results and figures in section 2 rely on the calculation of the flux with these methods, these seem like nontrivial details that should be explained.</w:t>
       </w:r>
       <w:r>
         <w:rPr>
@@ -1668,7 +1690,18 @@
           <w:sz w:val="22"/>
           <w:szCs w:val="22"/>
         </w:rPr>
-        <w:t>included all</w:t>
+        <w:t xml:space="preserve">included </w:t>
+      </w:r>
+      <w:proofErr w:type="gramStart"/>
+      <w:r>
+        <w:rPr>
+          <w:rFonts w:ascii="Arial" w:hAnsi="Arial" w:cs="Arial"/>
+          <w:i/>
+          <w:iCs/>
+          <w:sz w:val="22"/>
+          <w:szCs w:val="22"/>
+        </w:rPr>
+        <w:t>all</w:t>
       </w:r>
       <w:r>
         <w:rPr>
@@ -1691,6 +1724,7 @@
         </w:rPr>
         <w:t>of</w:t>
       </w:r>
+      <w:proofErr w:type="gramEnd"/>
       <w:r>
         <w:rPr>
           <w:rFonts w:ascii="Arial" w:hAnsi="Arial" w:cs="Arial"/>
@@ -1752,7 +1786,29 @@
           <w:sz w:val="22"/>
           <w:szCs w:val="22"/>
         </w:rPr>
-        <w:t>field perturbing effects (TF ripple, ELM suppression, RWM feedback, and AEs) simultaneously. For instance, when the phase shift was being scanned for ELM suppression in Fig 3, did this use an otherwise purely axisymmetric field, or did it also include the toroidal field ripple with the nominal design parameters? If no simulation combined all of the effects, in my mind it is essential to do so, as it is not obvious that the alpha losses due to these different mechanisms would add linearly.</w:t>
+        <w:t xml:space="preserve">field perturbing effects (TF ripple, ELM suppression, RWM feedback, and AEs) simultaneously. For instance, when the phase shift was being scanned for ELM suppression in Fig 3, did this use an otherwise purely axisymmetric field, or did it also include the toroidal field ripple with the nominal design parameters? If no simulation combined </w:t>
+      </w:r>
+      <w:proofErr w:type="gramStart"/>
+      <w:r>
+        <w:rPr>
+          <w:rFonts w:ascii="Arial" w:hAnsi="Arial" w:cs="Arial"/>
+          <w:i/>
+          <w:iCs/>
+          <w:sz w:val="22"/>
+          <w:szCs w:val="22"/>
+        </w:rPr>
+        <w:t>all of</w:t>
+      </w:r>
+      <w:proofErr w:type="gramEnd"/>
+      <w:r>
+        <w:rPr>
+          <w:rFonts w:ascii="Arial" w:hAnsi="Arial" w:cs="Arial"/>
+          <w:i/>
+          <w:iCs/>
+          <w:sz w:val="22"/>
+          <w:szCs w:val="22"/>
+        </w:rPr>
+        <w:t xml:space="preserve"> the effects, in my mind it is essential to do so, as it is not obvious that the alpha losses due to these different mechanisms would add linearly.</w:t>
       </w:r>
       <w:r>
         <w:rPr>
@@ -1986,6 +2042,7 @@
         </w:rPr>
         <w:t xml:space="preserve"> </w:t>
       </w:r>
+      <w:proofErr w:type="gramStart"/>
       <w:r>
         <w:rPr>
           <w:rFonts w:ascii="Arial" w:hAnsi="Arial" w:cs="Arial"/>
@@ -1997,6 +2054,7 @@
         </w:rPr>
         <w:t>counter-clockwise</w:t>
       </w:r>
+      <w:proofErr w:type="gramEnd"/>
       <w:r>
         <w:rPr>
           <w:rFonts w:ascii="Arial" w:hAnsi="Arial" w:cs="Arial"/>
@@ -2547,7 +2605,31 @@
           <w:sz w:val="22"/>
           <w:szCs w:val="22"/>
         </w:rPr>
-        <w:t>heat fluxes as theta is varied, the color scale does not really stand out on the left plot (almost the entire</w:t>
+        <w:t xml:space="preserve">heat fluxes as theta is varied, the </w:t>
+      </w:r>
+      <w:proofErr w:type="spellStart"/>
+      <w:r>
+        <w:rPr>
+          <w:rFonts w:ascii="Arial" w:hAnsi="Arial" w:cs="Arial"/>
+          <w:i/>
+          <w:iCs/>
+          <w:color w:val="000000" w:themeColor="text1"/>
+          <w:sz w:val="22"/>
+          <w:szCs w:val="22"/>
+        </w:rPr>
+        <w:t>color</w:t>
+      </w:r>
+      <w:proofErr w:type="spellEnd"/>
+      <w:r>
+        <w:rPr>
+          <w:rFonts w:ascii="Arial" w:hAnsi="Arial" w:cs="Arial"/>
+          <w:i/>
+          <w:iCs/>
+          <w:color w:val="000000" w:themeColor="text1"/>
+          <w:sz w:val="22"/>
+          <w:szCs w:val="22"/>
+        </w:rPr>
+        <w:t xml:space="preserve"> scale does not really stand out on the left plot (almost the entire</w:t>
       </w:r>
       <w:r>
         <w:rPr>
@@ -2846,7 +2928,31 @@
           <w:sz w:val="22"/>
           <w:szCs w:val="22"/>
         </w:rPr>
-        <w:t>both panels on a log scale (the color scale on the left and</w:t>
+        <w:t xml:space="preserve">both panels on a log scale (the </w:t>
+      </w:r>
+      <w:proofErr w:type="spellStart"/>
+      <w:r>
+        <w:rPr>
+          <w:rFonts w:ascii="Arial" w:hAnsi="Arial" w:cs="Arial"/>
+          <w:i/>
+          <w:iCs/>
+          <w:color w:val="000000" w:themeColor="text1"/>
+          <w:sz w:val="22"/>
+          <w:szCs w:val="22"/>
+        </w:rPr>
+        <w:t>color</w:t>
+      </w:r>
+      <w:proofErr w:type="spellEnd"/>
+      <w:r>
+        <w:rPr>
+          <w:rFonts w:ascii="Arial" w:hAnsi="Arial" w:cs="Arial"/>
+          <w:i/>
+          <w:iCs/>
+          <w:color w:val="000000" w:themeColor="text1"/>
+          <w:sz w:val="22"/>
+          <w:szCs w:val="22"/>
+        </w:rPr>
+        <w:t xml:space="preserve"> scale on the left and</w:t>
       </w:r>
       <w:r>
         <w:rPr>
@@ -2869,7 +2975,31 @@
           <w:sz w:val="22"/>
           <w:szCs w:val="22"/>
         </w:rPr>
-        <w:t>the y axis scale on the right). Also regarding Fig 5, can any insight be gained about why these isolated locations have such dramatically</w:t>
+        <w:t xml:space="preserve">the y axis scale on the right). </w:t>
+      </w:r>
+      <w:proofErr w:type="gramStart"/>
+      <w:r>
+        <w:rPr>
+          <w:rFonts w:ascii="Arial" w:hAnsi="Arial" w:cs="Arial"/>
+          <w:i/>
+          <w:iCs/>
+          <w:color w:val="000000" w:themeColor="text1"/>
+          <w:sz w:val="22"/>
+          <w:szCs w:val="22"/>
+        </w:rPr>
+        <w:t>Also</w:t>
+      </w:r>
+      <w:proofErr w:type="gramEnd"/>
+      <w:r>
+        <w:rPr>
+          <w:rFonts w:ascii="Arial" w:hAnsi="Arial" w:cs="Arial"/>
+          <w:i/>
+          <w:iCs/>
+          <w:color w:val="000000" w:themeColor="text1"/>
+          <w:sz w:val="22"/>
+          <w:szCs w:val="22"/>
+        </w:rPr>
+        <w:t xml:space="preserve"> regarding Fig 5, can any insight be gained about why these isolated locations have such dramatically</w:t>
       </w:r>
       <w:r>
         <w:rPr>
@@ -3488,7 +3618,29 @@
           <w:sz w:val="22"/>
           <w:szCs w:val="22"/>
         </w:rPr>
-        <w:t>We have replaced Figure 5 with Figure 7. In the new figure, we have added a label indicating where \( s_\theta = 0 \), and in the preceding paragraph, we mention that it increases anticlockwise. We attempted to use a log scale for better visibility, but it did not yield the desired improvement. Instead, we have made the figure much larger, increased the line width, and adjusted the colours on the colour scale.</w:t>
+        <w:t xml:space="preserve">We have replaced Figure 5 with Figure 7. In the new figure, we have added a label indicating where </w:t>
+      </w:r>
+      <w:proofErr w:type="gramStart"/>
+      <w:r>
+        <w:rPr>
+          <w:rFonts w:ascii="Arial" w:hAnsi="Arial" w:cs="Arial"/>
+          <w:b/>
+          <w:bCs/>
+          <w:sz w:val="22"/>
+          <w:szCs w:val="22"/>
+        </w:rPr>
+        <w:t>\( s</w:t>
+      </w:r>
+      <w:proofErr w:type="gramEnd"/>
+      <w:r>
+        <w:rPr>
+          <w:rFonts w:ascii="Arial" w:hAnsi="Arial" w:cs="Arial"/>
+          <w:b/>
+          <w:bCs/>
+          <w:sz w:val="22"/>
+          <w:szCs w:val="22"/>
+        </w:rPr>
+        <w:t>_\theta = 0 \), and in the preceding paragraph, we mention that it increases anticlockwise. We attempted to use a log scale for better visibility, but it did not yield the desired improvement. Instead, we have made the figure much larger, increased the line width, and adjusted the colours on the colour scale.</w:t>
       </w:r>
     </w:p>
     <w:p>
@@ -4127,15 +4279,27 @@
           <w:szCs w:val="22"/>
         </w:rPr>
       </w:pPr>
-      <w:r>
-        <w:rPr>
-          <w:rFonts w:ascii="Arial" w:hAnsi="Arial" w:cs="Arial"/>
-          <w:i/>
-          <w:iCs/>
-          <w:sz w:val="22"/>
-          <w:szCs w:val="22"/>
-        </w:rPr>
-        <w:t>Similar to other comments, it would be worthwhile to give a brief description of the MARS-F code beyond saying that it solves an eigenvalue problem. E.g. what model does it use for the plasma,</w:t>
+      <w:proofErr w:type="gramStart"/>
+      <w:r>
+        <w:rPr>
+          <w:rFonts w:ascii="Arial" w:hAnsi="Arial" w:cs="Arial"/>
+          <w:i/>
+          <w:iCs/>
+          <w:sz w:val="22"/>
+          <w:szCs w:val="22"/>
+        </w:rPr>
+        <w:t>Similar to</w:t>
+      </w:r>
+      <w:proofErr w:type="gramEnd"/>
+      <w:r>
+        <w:rPr>
+          <w:rFonts w:ascii="Arial" w:hAnsi="Arial" w:cs="Arial"/>
+          <w:i/>
+          <w:iCs/>
+          <w:sz w:val="22"/>
+          <w:szCs w:val="22"/>
+        </w:rPr>
+        <w:t xml:space="preserve"> other comments, it would be worthwhile to give a brief description of the MARS-F code beyond saying that it solves an eigenvalue problem. E.g. what model does it use for the plasma,</w:t>
       </w:r>
       <w:r>
         <w:rPr>
@@ -4377,7 +4541,29 @@
           <w:szCs w:val="22"/>
         </w:rPr>
         <w:lastRenderedPageBreak/>
-        <w:t>existing description that it is a code that calculates the RWM eigenstructure. Likewise for HAGIS and HALO in section 3. Are these initial value</w:t>
+        <w:t xml:space="preserve">existing description that it is a code that calculates the RWM </w:t>
+      </w:r>
+      <w:proofErr w:type="spellStart"/>
+      <w:r>
+        <w:rPr>
+          <w:rFonts w:ascii="Arial" w:hAnsi="Arial" w:cs="Arial"/>
+          <w:i/>
+          <w:iCs/>
+          <w:sz w:val="22"/>
+          <w:szCs w:val="22"/>
+        </w:rPr>
+        <w:t>eigenstructure</w:t>
+      </w:r>
+      <w:proofErr w:type="spellEnd"/>
+      <w:r>
+        <w:rPr>
+          <w:rFonts w:ascii="Arial" w:hAnsi="Arial" w:cs="Arial"/>
+          <w:i/>
+          <w:iCs/>
+          <w:sz w:val="22"/>
+          <w:szCs w:val="22"/>
+        </w:rPr>
+        <w:t>. Likewise for HAGIS and HALO in section 3. Are these initial value</w:t>
       </w:r>
       <w:r>
         <w:rPr>
@@ -4706,7 +4892,31 @@
           <w:sz w:val="22"/>
           <w:szCs w:val="22"/>
         </w:rPr>
-        <w:t>I didn’t quite understand why TAEs were singled out as a representative fast ion instability. Compared to higher frequency gap modes like EAEs, etc, it makes sense to first consider TAEs. But were RSAEs explicitly excluded from the eigenspectrum calculation? If</w:t>
+        <w:t xml:space="preserve">I didn’t quite understand why TAEs were singled out as a representative fast ion instability. Compared to higher frequency gap modes like EAEs, etc, it makes sense to first consider TAEs. But were RSAEs explicitly excluded from the </w:t>
+      </w:r>
+      <w:proofErr w:type="spellStart"/>
+      <w:r>
+        <w:rPr>
+          <w:rFonts w:ascii="Arial" w:hAnsi="Arial" w:cs="Arial"/>
+          <w:i/>
+          <w:iCs/>
+          <w:color w:val="000000" w:themeColor="text1"/>
+          <w:sz w:val="22"/>
+          <w:szCs w:val="22"/>
+        </w:rPr>
+        <w:t>eigenspectrum</w:t>
+      </w:r>
+      <w:proofErr w:type="spellEnd"/>
+      <w:r>
+        <w:rPr>
+          <w:rFonts w:ascii="Arial" w:hAnsi="Arial" w:cs="Arial"/>
+          <w:i/>
+          <w:iCs/>
+          <w:color w:val="000000" w:themeColor="text1"/>
+          <w:sz w:val="22"/>
+          <w:szCs w:val="22"/>
+        </w:rPr>
+        <w:t xml:space="preserve"> calculation? If</w:t>
       </w:r>
       <w:r>
         <w:rPr>
@@ -5129,7 +5339,7 @@
           <w:sz w:val="22"/>
           <w:szCs w:val="22"/>
         </w:rPr>
-        <w:t>_</w:t>
+        <w:t>No response yet.</w:t>
       </w:r>
     </w:p>
     <w:p>
@@ -5500,7 +5710,29 @@
           <w:sz w:val="22"/>
           <w:szCs w:val="22"/>
         </w:rPr>
-        <w:t>for this study? If so, I would think that all of the results would be sensitive to variations in the chosen</w:t>
+        <w:t xml:space="preserve">for this study? If so, I would think that </w:t>
+      </w:r>
+      <w:proofErr w:type="gramStart"/>
+      <w:r>
+        <w:rPr>
+          <w:rFonts w:ascii="Arial" w:hAnsi="Arial" w:cs="Arial"/>
+          <w:i/>
+          <w:iCs/>
+          <w:sz w:val="22"/>
+          <w:szCs w:val="22"/>
+        </w:rPr>
+        <w:t>all of</w:t>
+      </w:r>
+      <w:proofErr w:type="gramEnd"/>
+      <w:r>
+        <w:rPr>
+          <w:rFonts w:ascii="Arial" w:hAnsi="Arial" w:cs="Arial"/>
+          <w:i/>
+          <w:iCs/>
+          <w:sz w:val="22"/>
+          <w:szCs w:val="22"/>
+        </w:rPr>
+        <w:t xml:space="preserve"> the results would be sensitive to variations in the chosen</w:t>
       </w:r>
       <w:r>
         <w:rPr>
@@ -5605,8 +5837,20 @@
           <w:sz w:val="22"/>
           <w:szCs w:val="22"/>
         </w:rPr>
-        <w:t>RWM eigenstructure</w:t>
-      </w:r>
+        <w:t xml:space="preserve">RWM </w:t>
+      </w:r>
+      <w:proofErr w:type="spellStart"/>
+      <w:r>
+        <w:rPr>
+          <w:rFonts w:ascii="Arial" w:hAnsi="Arial" w:cs="Arial"/>
+          <w:i/>
+          <w:iCs/>
+          <w:sz w:val="22"/>
+          <w:szCs w:val="22"/>
+        </w:rPr>
+        <w:t>eigenstructure</w:t>
+      </w:r>
+      <w:proofErr w:type="spellEnd"/>
       <w:r>
         <w:rPr>
           <w:rFonts w:ascii="Arial" w:hAnsi="Arial" w:cs="Arial"/>
@@ -6330,7 +6574,29 @@
           <w:sz w:val="22"/>
           <w:szCs w:val="22"/>
         </w:rPr>
-        <w:t xml:space="preserve"> These differences could certainly be due to the different configurations in ITER vs STEP, but it could be interesting to comment on. In general, the manuscript could be strengthened by comparing and contrasting its conclusions to similar studies</w:t>
+        <w:t xml:space="preserve"> These differences could certainly be due to the different configurations in ITER vs STEP, but it could be interesting to comment on. In general, the manuscript could be strengthened by </w:t>
+      </w:r>
+      <w:proofErr w:type="gramStart"/>
+      <w:r>
+        <w:rPr>
+          <w:rFonts w:ascii="Arial" w:hAnsi="Arial" w:cs="Arial"/>
+          <w:i/>
+          <w:iCs/>
+          <w:sz w:val="22"/>
+          <w:szCs w:val="22"/>
+        </w:rPr>
+        <w:t>comparing and contrasting</w:t>
+      </w:r>
+      <w:proofErr w:type="gramEnd"/>
+      <w:r>
+        <w:rPr>
+          <w:rFonts w:ascii="Arial" w:hAnsi="Arial" w:cs="Arial"/>
+          <w:i/>
+          <w:iCs/>
+          <w:sz w:val="22"/>
+          <w:szCs w:val="22"/>
+        </w:rPr>
+        <w:t xml:space="preserve"> its conclusions to similar studies</w:t>
       </w:r>
       <w:r>
         <w:rPr>
@@ -6764,7 +7030,29 @@
           <w:sz w:val="22"/>
           <w:szCs w:val="22"/>
         </w:rPr>
-        <w:t>For all of the plots in the manuscript that show power fluxes, it could be useful to overlay horizontal lines that show the relevant acceptable threshold that was given in the introduction.</w:t>
+        <w:t xml:space="preserve">For </w:t>
+      </w:r>
+      <w:proofErr w:type="gramStart"/>
+      <w:r>
+        <w:rPr>
+          <w:rFonts w:ascii="Arial" w:hAnsi="Arial" w:cs="Arial"/>
+          <w:i/>
+          <w:iCs/>
+          <w:sz w:val="22"/>
+          <w:szCs w:val="22"/>
+        </w:rPr>
+        <w:t>all of</w:t>
+      </w:r>
+      <w:proofErr w:type="gramEnd"/>
+      <w:r>
+        <w:rPr>
+          <w:rFonts w:ascii="Arial" w:hAnsi="Arial" w:cs="Arial"/>
+          <w:i/>
+          <w:iCs/>
+          <w:sz w:val="22"/>
+          <w:szCs w:val="22"/>
+        </w:rPr>
+        <w:t xml:space="preserve"> the plots in the manuscript that show power fluxes, it could be useful to overlay horizontal lines that show the relevant acceptable threshold that was given in the introduction.</w:t>
       </w:r>
     </w:p>
     <w:p>
@@ -7078,6 +7366,7 @@
         </w:rPr>
         <w:t xml:space="preserve"> </w:t>
       </w:r>
+      <w:proofErr w:type="spellStart"/>
       <w:r>
         <w:rPr>
           <w:rFonts w:ascii="Arial" w:hAnsi="Arial" w:cs="Arial"/>
@@ -7088,6 +7377,7 @@
         </w:rPr>
         <w:t>Bperp</w:t>
       </w:r>
+      <w:proofErr w:type="spellEnd"/>
       <w:r>
         <w:rPr>
           <w:rFonts w:ascii="Arial" w:hAnsi="Arial" w:cs="Arial"/>
@@ -7120,15 +7410,27 @@
         </w:rPr>
         <w:t xml:space="preserve"> </w:t>
       </w:r>
-      <w:r>
-        <w:rPr>
-          <w:rFonts w:ascii="Arial" w:hAnsi="Arial" w:cs="Arial"/>
-          <w:i/>
-          <w:iCs/>
-          <w:sz w:val="22"/>
-          <w:szCs w:val="22"/>
-        </w:rPr>
-        <w:t>Bperp,</w:t>
+      <w:proofErr w:type="spellStart"/>
+      <w:r>
+        <w:rPr>
+          <w:rFonts w:ascii="Arial" w:hAnsi="Arial" w:cs="Arial"/>
+          <w:i/>
+          <w:iCs/>
+          <w:sz w:val="22"/>
+          <w:szCs w:val="22"/>
+        </w:rPr>
+        <w:t>Bperp</w:t>
+      </w:r>
+      <w:proofErr w:type="spellEnd"/>
+      <w:r>
+        <w:rPr>
+          <w:rFonts w:ascii="Arial" w:hAnsi="Arial" w:cs="Arial"/>
+          <w:i/>
+          <w:iCs/>
+          <w:sz w:val="22"/>
+          <w:szCs w:val="22"/>
+        </w:rPr>
+        <w:t>,</w:t>
       </w:r>
       <w:r>
         <w:rPr>
@@ -7411,15 +7713,27 @@
         </w:rPr>
         <w:t xml:space="preserve"> </w:t>
       </w:r>
-      <w:r>
-        <w:rPr>
-          <w:rFonts w:ascii="Arial" w:hAnsi="Arial" w:cs="Arial"/>
-          <w:i/>
-          <w:iCs/>
-          <w:sz w:val="22"/>
-          <w:szCs w:val="22"/>
-        </w:rPr>
-        <w:t>cA”</w:t>
+      <w:proofErr w:type="spellStart"/>
+      <w:r>
+        <w:rPr>
+          <w:rFonts w:ascii="Arial" w:hAnsi="Arial" w:cs="Arial"/>
+          <w:i/>
+          <w:iCs/>
+          <w:sz w:val="22"/>
+          <w:szCs w:val="22"/>
+        </w:rPr>
+        <w:t>cA</w:t>
+      </w:r>
+      <w:proofErr w:type="spellEnd"/>
+      <w:r>
+        <w:rPr>
+          <w:rFonts w:ascii="Arial" w:hAnsi="Arial" w:cs="Arial"/>
+          <w:i/>
+          <w:iCs/>
+          <w:sz w:val="22"/>
+          <w:szCs w:val="22"/>
+        </w:rPr>
+        <w:t>”</w:t>
       </w:r>
       <w:r>
         <w:rPr>
@@ -7587,7 +7901,29 @@
           <w:sz w:val="22"/>
           <w:szCs w:val="22"/>
         </w:rPr>
-        <w:t>quantitative and quote a range of v/cA that is expected?</w:t>
+        <w:t>quantitative and quote a range of v/</w:t>
+      </w:r>
+      <w:proofErr w:type="spellStart"/>
+      <w:r>
+        <w:rPr>
+          <w:rFonts w:ascii="Arial" w:hAnsi="Arial" w:cs="Arial"/>
+          <w:i/>
+          <w:iCs/>
+          <w:sz w:val="22"/>
+          <w:szCs w:val="22"/>
+        </w:rPr>
+        <w:t>cA</w:t>
+      </w:r>
+      <w:proofErr w:type="spellEnd"/>
+      <w:r>
+        <w:rPr>
+          <w:rFonts w:ascii="Arial" w:hAnsi="Arial" w:cs="Arial"/>
+          <w:i/>
+          <w:iCs/>
+          <w:sz w:val="22"/>
+          <w:szCs w:val="22"/>
+        </w:rPr>
+        <w:t xml:space="preserve"> that is expected?</w:t>
       </w:r>
       <w:r>
         <w:rPr>
@@ -7727,7 +8063,31 @@
           <w:sz w:val="22"/>
           <w:szCs w:val="22"/>
         </w:rPr>
-        <w:t>The font size on some of the figure labels is fairly small. I would recommend increasing these font sizes to improve legibility.</w:t>
+        <w:t xml:space="preserve">The font size on some of the figure labels is </w:t>
+      </w:r>
+      <w:proofErr w:type="gramStart"/>
+      <w:r>
+        <w:rPr>
+          <w:rFonts w:ascii="Arial" w:hAnsi="Arial" w:cs="Arial"/>
+          <w:i/>
+          <w:iCs/>
+          <w:color w:val="000000" w:themeColor="text1"/>
+          <w:sz w:val="22"/>
+          <w:szCs w:val="22"/>
+        </w:rPr>
+        <w:t>fairly small</w:t>
+      </w:r>
+      <w:proofErr w:type="gramEnd"/>
+      <w:r>
+        <w:rPr>
+          <w:rFonts w:ascii="Arial" w:hAnsi="Arial" w:cs="Arial"/>
+          <w:i/>
+          <w:iCs/>
+          <w:color w:val="000000" w:themeColor="text1"/>
+          <w:sz w:val="22"/>
+          <w:szCs w:val="22"/>
+        </w:rPr>
+        <w:t>. I would recommend increasing these font sizes to improve legibility.</w:t>
       </w:r>
     </w:p>
     <w:p>
@@ -8080,7 +8440,31 @@
           <w:sz w:val="22"/>
           <w:szCs w:val="22"/>
         </w:rPr>
-        <w:t>of fusion-produced alpha particles for parameters characteristic of the STEP reactor design and predict the corresponding power load on the plasma facing components, along with a stability assessment regarding toroidicity-induced Alfven eigenmodes (TAEs). The nature of the presented results is indeed important to guide and validate design decisions</w:t>
+        <w:t xml:space="preserve">of fusion-produced alpha particles for parameters characteristic of the STEP reactor design and predict the corresponding power load on the plasma facing components, along with a stability assessment regarding </w:t>
+      </w:r>
+      <w:proofErr w:type="spellStart"/>
+      <w:r>
+        <w:rPr>
+          <w:rFonts w:ascii="Arial" w:hAnsi="Arial" w:cs="Arial"/>
+          <w:i/>
+          <w:iCs/>
+          <w:w w:val="105"/>
+          <w:sz w:val="22"/>
+          <w:szCs w:val="22"/>
+        </w:rPr>
+        <w:t>toroidicity</w:t>
+      </w:r>
+      <w:proofErr w:type="spellEnd"/>
+      <w:r>
+        <w:rPr>
+          <w:rFonts w:ascii="Arial" w:hAnsi="Arial" w:cs="Arial"/>
+          <w:i/>
+          <w:iCs/>
+          <w:w w:val="105"/>
+          <w:sz w:val="22"/>
+          <w:szCs w:val="22"/>
+        </w:rPr>
+        <w:t>-induced Alfven eigenmodes (TAEs). The nature of the presented results is indeed important to guide and validate design decisions</w:t>
       </w:r>
       <w:r>
         <w:rPr>
@@ -8860,7 +9244,31 @@
           <w:sz w:val="22"/>
           <w:szCs w:val="22"/>
         </w:rPr>
-        <w:t>to make them sufficiently relevant for the typical Nuclear Fusion readership. Therefore I recommend that the authors first correct the manuscript</w:t>
+        <w:t xml:space="preserve">to make them sufficiently relevant for the typical Nuclear Fusion readership. </w:t>
+      </w:r>
+      <w:proofErr w:type="gramStart"/>
+      <w:r>
+        <w:rPr>
+          <w:rFonts w:ascii="Arial" w:hAnsi="Arial" w:cs="Arial"/>
+          <w:i/>
+          <w:iCs/>
+          <w:w w:val="105"/>
+          <w:sz w:val="22"/>
+          <w:szCs w:val="22"/>
+        </w:rPr>
+        <w:t>Therefore</w:t>
+      </w:r>
+      <w:proofErr w:type="gramEnd"/>
+      <w:r>
+        <w:rPr>
+          <w:rFonts w:ascii="Arial" w:hAnsi="Arial" w:cs="Arial"/>
+          <w:i/>
+          <w:iCs/>
+          <w:w w:val="105"/>
+          <w:sz w:val="22"/>
+          <w:szCs w:val="22"/>
+        </w:rPr>
+        <w:t xml:space="preserve"> I recommend that the authors first correct the manuscript</w:t>
       </w:r>
       <w:r>
         <w:rPr>
@@ -9517,6 +9925,7 @@
         </w:rPr>
         <w:t xml:space="preserve"> </w:t>
       </w:r>
+      <w:proofErr w:type="gramStart"/>
       <w:r>
         <w:rPr>
           <w:rFonts w:ascii="Arial" w:hAnsi="Arial" w:cs="Arial"/>
@@ -9574,6 +9983,7 @@
         </w:rPr>
         <w:t>to</w:t>
       </w:r>
+      <w:proofErr w:type="gramEnd"/>
       <w:r>
         <w:rPr>
           <w:rFonts w:ascii="Arial" w:hAnsi="Arial" w:cs="Arial"/>
@@ -10161,6 +10571,7 @@
         </w:rPr>
         <w:t xml:space="preserve"> </w:t>
       </w:r>
+      <w:proofErr w:type="gramStart"/>
       <w:r>
         <w:rPr>
           <w:rFonts w:ascii="Arial" w:hAnsi="Arial" w:cs="Arial"/>
@@ -10172,6 +10583,7 @@
         </w:rPr>
         <w:t>works;</w:t>
       </w:r>
+      <w:proofErr w:type="gramEnd"/>
     </w:p>
     <w:p>
       <w:pPr>
@@ -10425,8 +10837,21 @@
           <w:sz w:val="22"/>
           <w:szCs w:val="22"/>
         </w:rPr>
-        <w:t>outputs, their adequacy to the intended purposes, and their eventual shortcomings;</w:t>
-      </w:r>
+        <w:t xml:space="preserve">outputs, their adequacy to the intended purposes, and their eventual </w:t>
+      </w:r>
+      <w:proofErr w:type="gramStart"/>
+      <w:r>
+        <w:rPr>
+          <w:rFonts w:ascii="Arial" w:hAnsi="Arial" w:cs="Arial"/>
+          <w:i/>
+          <w:iCs/>
+          <w:w w:val="105"/>
+          <w:sz w:val="22"/>
+          <w:szCs w:val="22"/>
+        </w:rPr>
+        <w:t>shortcomings;</w:t>
+      </w:r>
+      <w:proofErr w:type="gramEnd"/>
     </w:p>
     <w:p>
       <w:pPr>
@@ -10886,8 +11311,21 @@
           <w:sz w:val="22"/>
           <w:szCs w:val="22"/>
         </w:rPr>
-        <w:t>may add novelty to the work;</w:t>
-      </w:r>
+        <w:t xml:space="preserve">may add novelty to the </w:t>
+      </w:r>
+      <w:proofErr w:type="gramStart"/>
+      <w:r>
+        <w:rPr>
+          <w:rFonts w:ascii="Arial" w:hAnsi="Arial" w:cs="Arial"/>
+          <w:i/>
+          <w:iCs/>
+          <w:w w:val="105"/>
+          <w:sz w:val="22"/>
+          <w:szCs w:val="22"/>
+        </w:rPr>
+        <w:t>work;</w:t>
+      </w:r>
+      <w:proofErr w:type="gramEnd"/>
     </w:p>
     <w:p>
       <w:pPr>
@@ -11612,16 +12050,53 @@
         </w:rPr>
         <w:t xml:space="preserve"> </w:t>
       </w:r>
-      <w:r>
-        <w:rPr>
-          <w:rFonts w:ascii="Arial" w:hAnsi="Arial" w:cs="Arial"/>
-          <w:i/>
-          <w:iCs/>
-          <w:w w:val="105"/>
-          <w:sz w:val="22"/>
-          <w:szCs w:val="22"/>
-        </w:rPr>
-        <w:t>and also the more recent Fusion Sci. Techn. 79, 528 regarding the EAST tokamak and Front. Phys. 11, 1267696 related with the JT60SA device.</w:t>
+      <w:proofErr w:type="gramStart"/>
+      <w:r>
+        <w:rPr>
+          <w:rFonts w:ascii="Arial" w:hAnsi="Arial" w:cs="Arial"/>
+          <w:i/>
+          <w:iCs/>
+          <w:w w:val="105"/>
+          <w:sz w:val="22"/>
+          <w:szCs w:val="22"/>
+        </w:rPr>
+        <w:t>and also</w:t>
+      </w:r>
+      <w:proofErr w:type="gramEnd"/>
+      <w:r>
+        <w:rPr>
+          <w:rFonts w:ascii="Arial" w:hAnsi="Arial" w:cs="Arial"/>
+          <w:i/>
+          <w:iCs/>
+          <w:w w:val="105"/>
+          <w:sz w:val="22"/>
+          <w:szCs w:val="22"/>
+        </w:rPr>
+        <w:t xml:space="preserve"> the more recent Fusion Sci. </w:t>
+      </w:r>
+      <w:proofErr w:type="spellStart"/>
+      <w:r>
+        <w:rPr>
+          <w:rFonts w:ascii="Arial" w:hAnsi="Arial" w:cs="Arial"/>
+          <w:i/>
+          <w:iCs/>
+          <w:w w:val="105"/>
+          <w:sz w:val="22"/>
+          <w:szCs w:val="22"/>
+        </w:rPr>
+        <w:t>Techn</w:t>
+      </w:r>
+      <w:proofErr w:type="spellEnd"/>
+      <w:r>
+        <w:rPr>
+          <w:rFonts w:ascii="Arial" w:hAnsi="Arial" w:cs="Arial"/>
+          <w:i/>
+          <w:iCs/>
+          <w:w w:val="105"/>
+          <w:sz w:val="22"/>
+          <w:szCs w:val="22"/>
+        </w:rPr>
+        <w:t>. 79, 528 regarding the EAST tokamak and Front. Phys. 11, 1267696 related with the JT60SA device.</w:t>
       </w:r>
     </w:p>
     <w:p>
@@ -12654,8 +13129,21 @@
           <w:sz w:val="22"/>
           <w:szCs w:val="22"/>
         </w:rPr>
-        <w:t>alpha-particle dynamics and TAE properties. Therefore, the authors should make an effort</w:t>
-      </w:r>
+        <w:t xml:space="preserve">alpha-particle dynamics and TAE properties. Therefore, the authors should </w:t>
+      </w:r>
+      <w:proofErr w:type="gramStart"/>
+      <w:r>
+        <w:rPr>
+          <w:rFonts w:ascii="Arial" w:hAnsi="Arial" w:cs="Arial"/>
+          <w:i/>
+          <w:iCs/>
+          <w:w w:val="105"/>
+          <w:sz w:val="22"/>
+          <w:szCs w:val="22"/>
+        </w:rPr>
+        <w:t>make an effort</w:t>
+      </w:r>
+      <w:proofErr w:type="gramEnd"/>
       <w:r>
         <w:rPr>
           <w:rFonts w:ascii="Arial" w:hAnsi="Arial" w:cs="Arial"/>
@@ -13566,55 +14054,7 @@
           <w:szCs w:val="22"/>
           <w:lang w:val="en-US"/>
         </w:rPr>
-        <w:t>We have added a paragraph which goes into more detail about the friction forces and explains that t</w:t>
-      </w:r>
-      <w:r>
-        <w:rPr>
-          <w:rFonts w:ascii="Arial" w:hAnsi="Arial" w:cs="Arial"/>
-          <w:b/>
-          <w:bCs/>
-          <w:color w:val="000000" w:themeColor="text1"/>
-          <w:sz w:val="22"/>
-          <w:szCs w:val="22"/>
-          <w:lang w:val="en-US"/>
-        </w:rPr>
-        <w:t>he collision frequencies are derived under the assumption</w:t>
-      </w:r>
-      <w:r>
-        <w:rPr>
-          <w:rFonts w:ascii="Arial" w:hAnsi="Arial" w:cs="Arial"/>
-          <w:b/>
-          <w:bCs/>
-          <w:color w:val="000000" w:themeColor="text1"/>
-          <w:sz w:val="22"/>
-          <w:szCs w:val="22"/>
-          <w:lang w:val="en-US"/>
-        </w:rPr>
-        <w:t xml:space="preserve"> </w:t>
-      </w:r>
-      <w:r>
-        <w:rPr>
-          <w:rFonts w:ascii="Arial" w:hAnsi="Arial" w:cs="Arial"/>
-          <w:b/>
-          <w:bCs/>
-          <w:color w:val="000000" w:themeColor="text1"/>
-          <w:sz w:val="22"/>
-          <w:szCs w:val="22"/>
-          <w:lang w:val="en-US"/>
-        </w:rPr>
-        <w:t>of a weakly-coupled plasma and Maxwellian velocity distribution</w:t>
-      </w:r>
-      <w:r>
-        <w:rPr>
-          <w:rFonts w:ascii="Arial" w:hAnsi="Arial" w:cs="Arial"/>
-          <w:b/>
-          <w:bCs/>
-          <w:color w:val="000000" w:themeColor="text1"/>
-          <w:sz w:val="22"/>
-          <w:szCs w:val="22"/>
-          <w:lang w:val="en-US"/>
-        </w:rPr>
-        <w:t>.</w:t>
+        <w:t>We have added a paragraph which goes into more detail about the friction forces and explains that the collision frequencies are derived under the assumption of a weakly-coupled plasma and Maxwellian velocity distribution.</w:t>
       </w:r>
     </w:p>
     <w:p>
@@ -13639,7 +14079,59 @@
           <w:szCs w:val="22"/>
           <w:lang w:val="en-US"/>
         </w:rPr>
-        <w:t>Page 3, equation (2): Apparently, all markers hitting the wall are assumed to contribute the same amount to the total power loss. Shouldn't they be weighted by the Jacobian of the phase-space volume they represent? Of course, this will depend on how the phase-space is being discretised by the markers, which was not discussed by the authors. It should be clarified if more markers are being assigned to more populated areas of the phase-space (akin to a full-f scheme) or if the sampling process tries to be “homogeneous” to save computational resources (similar to delta-f schemes).</w:t>
+        <w:t xml:space="preserve">Page 3, equation (2): Apparently, all markers hitting the wall are assumed to contribute the same amount to the total power loss. Shouldn't they be weighted by the Jacobian of the phase-space volume they represent? Of course, this will depend on how the phase-space is being </w:t>
+      </w:r>
+      <w:proofErr w:type="spellStart"/>
+      <w:r>
+        <w:rPr>
+          <w:rFonts w:ascii="Arial" w:hAnsi="Arial" w:cs="Arial"/>
+          <w:i/>
+          <w:iCs/>
+          <w:color w:val="000000" w:themeColor="text1"/>
+          <w:sz w:val="22"/>
+          <w:szCs w:val="22"/>
+          <w:lang w:val="en-US"/>
+        </w:rPr>
+        <w:t>discretised</w:t>
+      </w:r>
+      <w:proofErr w:type="spellEnd"/>
+      <w:r>
+        <w:rPr>
+          <w:rFonts w:ascii="Arial" w:hAnsi="Arial" w:cs="Arial"/>
+          <w:i/>
+          <w:iCs/>
+          <w:color w:val="000000" w:themeColor="text1"/>
+          <w:sz w:val="22"/>
+          <w:szCs w:val="22"/>
+          <w:lang w:val="en-US"/>
+        </w:rPr>
+        <w:t xml:space="preserve"> by the markers, which was not discussed by the authors. It should be clarified if more markers are being assigned to more populated areas of the phase-space (akin to a full-f scheme) or if the sampling process tries to be “homogeneous” to save computational resources (</w:t>
+      </w:r>
+      <w:proofErr w:type="gramStart"/>
+      <w:r>
+        <w:rPr>
+          <w:rFonts w:ascii="Arial" w:hAnsi="Arial" w:cs="Arial"/>
+          <w:i/>
+          <w:iCs/>
+          <w:color w:val="000000" w:themeColor="text1"/>
+          <w:sz w:val="22"/>
+          <w:szCs w:val="22"/>
+          <w:lang w:val="en-US"/>
+        </w:rPr>
+        <w:t>similar to</w:t>
+      </w:r>
+      <w:proofErr w:type="gramEnd"/>
+      <w:r>
+        <w:rPr>
+          <w:rFonts w:ascii="Arial" w:hAnsi="Arial" w:cs="Arial"/>
+          <w:i/>
+          <w:iCs/>
+          <w:color w:val="000000" w:themeColor="text1"/>
+          <w:sz w:val="22"/>
+          <w:szCs w:val="22"/>
+          <w:lang w:val="en-US"/>
+        </w:rPr>
+        <w:t xml:space="preserve"> delta-f schemes).</w:t>
       </w:r>
     </w:p>
     <w:p>
@@ -13798,8 +14290,9 @@
           <w:szCs w:val="22"/>
           <w:lang w:val="en-US"/>
         </w:rPr>
-        <w:t>Page 9, line 34: "This is nearly an order of magnitude higher than typical values of c_A". Without proper information about the density profile under consideration, it is not possible for the reader to get the value of the Alfven velocity c_A and judge about the validity of this statement. Following reference [3], the ion (1:1 DT mix) density</w:t>
-      </w:r>
+        <w:t xml:space="preserve">Page 9, line 34: "This is nearly an order of magnitude higher than typical values of </w:t>
+      </w:r>
+      <w:proofErr w:type="spellStart"/>
       <w:r>
         <w:rPr>
           <w:rFonts w:ascii="Arial" w:hAnsi="Arial" w:cs="Arial"/>
@@ -13810,8 +14303,9 @@
           <w:szCs w:val="22"/>
           <w:lang w:val="en-US"/>
         </w:rPr>
-        <w:t xml:space="preserve"> </w:t>
-      </w:r>
+        <w:t>c_A</w:t>
+      </w:r>
+      <w:proofErr w:type="spellEnd"/>
       <w:r>
         <w:rPr>
           <w:rFonts w:ascii="Arial" w:hAnsi="Arial" w:cs="Arial"/>
@@ -13822,7 +14316,85 @@
           <w:szCs w:val="22"/>
           <w:lang w:val="en-US"/>
         </w:rPr>
-        <w:t>3.5e19 m^{-3} produces c_A=4.2e6 m/s which is just 3 times smaller than the birth velocity, not one order of magnitude.</w:t>
+        <w:t xml:space="preserve">". Without proper information about the density profile under consideration, it is not possible for the reader to get the value of the Alfven velocity </w:t>
+      </w:r>
+      <w:proofErr w:type="spellStart"/>
+      <w:r>
+        <w:rPr>
+          <w:rFonts w:ascii="Arial" w:hAnsi="Arial" w:cs="Arial"/>
+          <w:i/>
+          <w:iCs/>
+          <w:color w:val="000000" w:themeColor="text1"/>
+          <w:sz w:val="22"/>
+          <w:szCs w:val="22"/>
+          <w:lang w:val="en-US"/>
+        </w:rPr>
+        <w:t>c_A</w:t>
+      </w:r>
+      <w:proofErr w:type="spellEnd"/>
+      <w:r>
+        <w:rPr>
+          <w:rFonts w:ascii="Arial" w:hAnsi="Arial" w:cs="Arial"/>
+          <w:i/>
+          <w:iCs/>
+          <w:color w:val="000000" w:themeColor="text1"/>
+          <w:sz w:val="22"/>
+          <w:szCs w:val="22"/>
+          <w:lang w:val="en-US"/>
+        </w:rPr>
+        <w:t xml:space="preserve"> and judge about the validity of this statement. Following reference [3], the ion (1:1 DT mix) density 3.5e19 m</w:t>
+      </w:r>
+      <w:proofErr w:type="gramStart"/>
+      <w:r>
+        <w:rPr>
+          <w:rFonts w:ascii="Arial" w:hAnsi="Arial" w:cs="Arial"/>
+          <w:i/>
+          <w:iCs/>
+          <w:color w:val="000000" w:themeColor="text1"/>
+          <w:sz w:val="22"/>
+          <w:szCs w:val="22"/>
+          <w:lang w:val="en-US"/>
+        </w:rPr>
+        <w:t>^{</w:t>
+      </w:r>
+      <w:proofErr w:type="gramEnd"/>
+      <w:r>
+        <w:rPr>
+          <w:rFonts w:ascii="Arial" w:hAnsi="Arial" w:cs="Arial"/>
+          <w:i/>
+          <w:iCs/>
+          <w:color w:val="000000" w:themeColor="text1"/>
+          <w:sz w:val="22"/>
+          <w:szCs w:val="22"/>
+          <w:lang w:val="en-US"/>
+        </w:rPr>
+        <w:t xml:space="preserve">-3} produces </w:t>
+      </w:r>
+      <w:proofErr w:type="spellStart"/>
+      <w:r>
+        <w:rPr>
+          <w:rFonts w:ascii="Arial" w:hAnsi="Arial" w:cs="Arial"/>
+          <w:i/>
+          <w:iCs/>
+          <w:color w:val="000000" w:themeColor="text1"/>
+          <w:sz w:val="22"/>
+          <w:szCs w:val="22"/>
+          <w:lang w:val="en-US"/>
+        </w:rPr>
+        <w:t>c_A</w:t>
+      </w:r>
+      <w:proofErr w:type="spellEnd"/>
+      <w:r>
+        <w:rPr>
+          <w:rFonts w:ascii="Arial" w:hAnsi="Arial" w:cs="Arial"/>
+          <w:i/>
+          <w:iCs/>
+          <w:color w:val="000000" w:themeColor="text1"/>
+          <w:sz w:val="22"/>
+          <w:szCs w:val="22"/>
+          <w:lang w:val="en-US"/>
+        </w:rPr>
+        <w:t>=4.2e6 m/s which is just 3 times smaller than the birth velocity, not one order of magnitude.</w:t>
       </w:r>
     </w:p>
     <w:p>
@@ -13847,7 +14419,7 @@
           <w:szCs w:val="22"/>
           <w:lang w:val="en-US"/>
         </w:rPr>
-        <w:t>_</w:t>
+        <w:t>No response yet</w:t>
       </w:r>
     </w:p>
     <w:p>
@@ -13872,8 +14444,9 @@
           <w:szCs w:val="22"/>
           <w:lang w:val="en-US"/>
         </w:rPr>
-        <w:t>Page 9, line 40: "...high plasma beta device ... bulk thermal speed v_i will be comparable to c_A". The plasma beta value seems to be particularly high from reference [3] data (thermal/magnetic energy ratio beta~0.4, although the authors do not give any clear hint about it), but this is mostly due to the electron pressure (T_i&lt;&lt;T_e). Indeed, the ion thermal velocity seems to be quite modest (v_i~0.8e6 m/s) and thus about</w:t>
-      </w:r>
+        <w:t xml:space="preserve">Page 9, line 40: "...high plasma beta device ... bulk thermal speed </w:t>
+      </w:r>
+      <w:proofErr w:type="spellStart"/>
       <w:r>
         <w:rPr>
           <w:rFonts w:ascii="Arial" w:hAnsi="Arial" w:cs="Arial"/>
@@ -13884,8 +14457,9 @@
           <w:szCs w:val="22"/>
           <w:lang w:val="en-US"/>
         </w:rPr>
-        <w:t xml:space="preserve"> </w:t>
-      </w:r>
+        <w:t>v_i</w:t>
+      </w:r>
+      <w:proofErr w:type="spellEnd"/>
       <w:r>
         <w:rPr>
           <w:rFonts w:ascii="Arial" w:hAnsi="Arial" w:cs="Arial"/>
@@ -13896,7 +14470,111 @@
           <w:szCs w:val="22"/>
           <w:lang w:val="en-US"/>
         </w:rPr>
-        <w:t>5 times smaller than c_A, not "comparable".</w:t>
+        <w:t xml:space="preserve"> will be comparable to </w:t>
+      </w:r>
+      <w:proofErr w:type="spellStart"/>
+      <w:r>
+        <w:rPr>
+          <w:rFonts w:ascii="Arial" w:hAnsi="Arial" w:cs="Arial"/>
+          <w:i/>
+          <w:iCs/>
+          <w:color w:val="000000" w:themeColor="text1"/>
+          <w:sz w:val="22"/>
+          <w:szCs w:val="22"/>
+          <w:lang w:val="en-US"/>
+        </w:rPr>
+        <w:t>c_A</w:t>
+      </w:r>
+      <w:proofErr w:type="spellEnd"/>
+      <w:r>
+        <w:rPr>
+          <w:rFonts w:ascii="Arial" w:hAnsi="Arial" w:cs="Arial"/>
+          <w:i/>
+          <w:iCs/>
+          <w:color w:val="000000" w:themeColor="text1"/>
+          <w:sz w:val="22"/>
+          <w:szCs w:val="22"/>
+          <w:lang w:val="en-US"/>
+        </w:rPr>
+        <w:t>". The plasma beta value seems to be particularly high from reference [3] data (thermal/magnetic energy ratio beta~0.4, although the authors do not give any clear hint about it), but this is mostly due to the electron pressure (</w:t>
+      </w:r>
+      <w:proofErr w:type="spellStart"/>
+      <w:r>
+        <w:rPr>
+          <w:rFonts w:ascii="Arial" w:hAnsi="Arial" w:cs="Arial"/>
+          <w:i/>
+          <w:iCs/>
+          <w:color w:val="000000" w:themeColor="text1"/>
+          <w:sz w:val="22"/>
+          <w:szCs w:val="22"/>
+          <w:lang w:val="en-US"/>
+        </w:rPr>
+        <w:t>T_i</w:t>
+      </w:r>
+      <w:proofErr w:type="spellEnd"/>
+      <w:r>
+        <w:rPr>
+          <w:rFonts w:ascii="Arial" w:hAnsi="Arial" w:cs="Arial"/>
+          <w:i/>
+          <w:iCs/>
+          <w:color w:val="000000" w:themeColor="text1"/>
+          <w:sz w:val="22"/>
+          <w:szCs w:val="22"/>
+          <w:lang w:val="en-US"/>
+        </w:rPr>
+        <w:t>&lt;&lt;</w:t>
+      </w:r>
+      <w:proofErr w:type="spellStart"/>
+      <w:r>
+        <w:rPr>
+          <w:rFonts w:ascii="Arial" w:hAnsi="Arial" w:cs="Arial"/>
+          <w:i/>
+          <w:iCs/>
+          <w:color w:val="000000" w:themeColor="text1"/>
+          <w:sz w:val="22"/>
+          <w:szCs w:val="22"/>
+          <w:lang w:val="en-US"/>
+        </w:rPr>
+        <w:t>T_e</w:t>
+      </w:r>
+      <w:proofErr w:type="spellEnd"/>
+      <w:r>
+        <w:rPr>
+          <w:rFonts w:ascii="Arial" w:hAnsi="Arial" w:cs="Arial"/>
+          <w:i/>
+          <w:iCs/>
+          <w:color w:val="000000" w:themeColor="text1"/>
+          <w:sz w:val="22"/>
+          <w:szCs w:val="22"/>
+          <w:lang w:val="en-US"/>
+        </w:rPr>
+        <w:t xml:space="preserve">). Indeed, the ion thermal velocity seems to be quite modest (v_i~0.8e6 m/s) and thus about 5 times smaller than </w:t>
+      </w:r>
+      <w:proofErr w:type="spellStart"/>
+      <w:r>
+        <w:rPr>
+          <w:rFonts w:ascii="Arial" w:hAnsi="Arial" w:cs="Arial"/>
+          <w:i/>
+          <w:iCs/>
+          <w:color w:val="000000" w:themeColor="text1"/>
+          <w:sz w:val="22"/>
+          <w:szCs w:val="22"/>
+          <w:lang w:val="en-US"/>
+        </w:rPr>
+        <w:t>c_A</w:t>
+      </w:r>
+      <w:proofErr w:type="spellEnd"/>
+      <w:r>
+        <w:rPr>
+          <w:rFonts w:ascii="Arial" w:hAnsi="Arial" w:cs="Arial"/>
+          <w:i/>
+          <w:iCs/>
+          <w:color w:val="000000" w:themeColor="text1"/>
+          <w:sz w:val="22"/>
+          <w:szCs w:val="22"/>
+          <w:lang w:val="en-US"/>
+        </w:rPr>
+        <w:t>, not "comparable".</w:t>
       </w:r>
     </w:p>
     <w:p>
@@ -13921,7 +14599,7 @@
           <w:szCs w:val="22"/>
           <w:lang w:val="en-US"/>
         </w:rPr>
-        <w:t>_</w:t>
+        <w:t>No response yet</w:t>
       </w:r>
     </w:p>
     <w:p>
@@ -13946,7 +14624,163 @@
           <w:szCs w:val="22"/>
           <w:lang w:val="en-US"/>
         </w:rPr>
-        <w:t>Page 9, lines 42--44: "As a result ... strong Landau damping". If the calculations in the previous comments are correct (again following reference [3] as a source) the conclusion is precisely the opposite: the fundamental resonance is able to interact with sufficiently energetic alpha particles around 400KeV (and not 2 orders of magnitude below 3.5MeV as hinted by the authors), while thermal ions will interact mostly via the less efficient c_A/5 or c_A/3 side-band resonances. These velocity parameters (c_A and v_i) are similar to those in previously published stability assessments for the ITER case (e.g., Phys. Plasmas 22, 021807; Plasma Phys. Control. Fusion 57, 05401; Nucl. Fusion 55, 083003) where unstable TAEs where found. The author's results should be compared against these and any differences explained so that a broader knowledge about the stability mechanisms emerges from the exercise.</w:t>
+        <w:t xml:space="preserve">Page 9, lines 42--44: "As a result ... strong Landau damping". If the calculations in the previous comments are correct (again following reference [3] as a source) the conclusion is precisely the opposite: the fundamental resonance is able to interact with sufficiently energetic alpha particles around 400KeV (and not 2 orders of magnitude below 3.5MeV as hinted by the authors), while thermal ions will interact mostly via the less efficient </w:t>
+      </w:r>
+      <w:proofErr w:type="spellStart"/>
+      <w:r>
+        <w:rPr>
+          <w:rFonts w:ascii="Arial" w:hAnsi="Arial" w:cs="Arial"/>
+          <w:i/>
+          <w:iCs/>
+          <w:color w:val="000000" w:themeColor="text1"/>
+          <w:sz w:val="22"/>
+          <w:szCs w:val="22"/>
+          <w:lang w:val="en-US"/>
+        </w:rPr>
+        <w:t>c_A</w:t>
+      </w:r>
+      <w:proofErr w:type="spellEnd"/>
+      <w:r>
+        <w:rPr>
+          <w:rFonts w:ascii="Arial" w:hAnsi="Arial" w:cs="Arial"/>
+          <w:i/>
+          <w:iCs/>
+          <w:color w:val="000000" w:themeColor="text1"/>
+          <w:sz w:val="22"/>
+          <w:szCs w:val="22"/>
+          <w:lang w:val="en-US"/>
+        </w:rPr>
+        <w:t xml:space="preserve">/5 or </w:t>
+      </w:r>
+      <w:proofErr w:type="spellStart"/>
+      <w:r>
+        <w:rPr>
+          <w:rFonts w:ascii="Arial" w:hAnsi="Arial" w:cs="Arial"/>
+          <w:i/>
+          <w:iCs/>
+          <w:color w:val="000000" w:themeColor="text1"/>
+          <w:sz w:val="22"/>
+          <w:szCs w:val="22"/>
+          <w:lang w:val="en-US"/>
+        </w:rPr>
+        <w:t>c_A</w:t>
+      </w:r>
+      <w:proofErr w:type="spellEnd"/>
+      <w:r>
+        <w:rPr>
+          <w:rFonts w:ascii="Arial" w:hAnsi="Arial" w:cs="Arial"/>
+          <w:i/>
+          <w:iCs/>
+          <w:color w:val="000000" w:themeColor="text1"/>
+          <w:sz w:val="22"/>
+          <w:szCs w:val="22"/>
+          <w:lang w:val="en-US"/>
+        </w:rPr>
+        <w:t>/3 side-band resonances. These velocity parameters (</w:t>
+      </w:r>
+      <w:proofErr w:type="spellStart"/>
+      <w:r>
+        <w:rPr>
+          <w:rFonts w:ascii="Arial" w:hAnsi="Arial" w:cs="Arial"/>
+          <w:i/>
+          <w:iCs/>
+          <w:color w:val="000000" w:themeColor="text1"/>
+          <w:sz w:val="22"/>
+          <w:szCs w:val="22"/>
+          <w:lang w:val="en-US"/>
+        </w:rPr>
+        <w:t>c_A</w:t>
+      </w:r>
+      <w:proofErr w:type="spellEnd"/>
+      <w:r>
+        <w:rPr>
+          <w:rFonts w:ascii="Arial" w:hAnsi="Arial" w:cs="Arial"/>
+          <w:i/>
+          <w:iCs/>
+          <w:color w:val="000000" w:themeColor="text1"/>
+          <w:sz w:val="22"/>
+          <w:szCs w:val="22"/>
+          <w:lang w:val="en-US"/>
+        </w:rPr>
+        <w:t xml:space="preserve"> and </w:t>
+      </w:r>
+      <w:proofErr w:type="spellStart"/>
+      <w:r>
+        <w:rPr>
+          <w:rFonts w:ascii="Arial" w:hAnsi="Arial" w:cs="Arial"/>
+          <w:i/>
+          <w:iCs/>
+          <w:color w:val="000000" w:themeColor="text1"/>
+          <w:sz w:val="22"/>
+          <w:szCs w:val="22"/>
+          <w:lang w:val="en-US"/>
+        </w:rPr>
+        <w:t>v_i</w:t>
+      </w:r>
+      <w:proofErr w:type="spellEnd"/>
+      <w:r>
+        <w:rPr>
+          <w:rFonts w:ascii="Arial" w:hAnsi="Arial" w:cs="Arial"/>
+          <w:i/>
+          <w:iCs/>
+          <w:color w:val="000000" w:themeColor="text1"/>
+          <w:sz w:val="22"/>
+          <w:szCs w:val="22"/>
+          <w:lang w:val="en-US"/>
+        </w:rPr>
+        <w:t xml:space="preserve">) are similar to those in previously published stability assessments for the ITER case (e.g., Phys. Plasmas 22, </w:t>
+      </w:r>
+      <w:proofErr w:type="gramStart"/>
+      <w:r>
+        <w:rPr>
+          <w:rFonts w:ascii="Arial" w:hAnsi="Arial" w:cs="Arial"/>
+          <w:i/>
+          <w:iCs/>
+          <w:color w:val="000000" w:themeColor="text1"/>
+          <w:sz w:val="22"/>
+          <w:szCs w:val="22"/>
+          <w:lang w:val="en-US"/>
+        </w:rPr>
+        <w:t>021807;</w:t>
+      </w:r>
+      <w:proofErr w:type="gramEnd"/>
+      <w:r>
+        <w:rPr>
+          <w:rFonts w:ascii="Arial" w:hAnsi="Arial" w:cs="Arial"/>
+          <w:i/>
+          <w:iCs/>
+          <w:color w:val="000000" w:themeColor="text1"/>
+          <w:sz w:val="22"/>
+          <w:szCs w:val="22"/>
+          <w:lang w:val="en-US"/>
+        </w:rPr>
+        <w:t xml:space="preserve"> Plasma Phys. Control. Fusion 57, 05401; </w:t>
+      </w:r>
+      <w:proofErr w:type="spellStart"/>
+      <w:r>
+        <w:rPr>
+          <w:rFonts w:ascii="Arial" w:hAnsi="Arial" w:cs="Arial"/>
+          <w:i/>
+          <w:iCs/>
+          <w:color w:val="000000" w:themeColor="text1"/>
+          <w:sz w:val="22"/>
+          <w:szCs w:val="22"/>
+          <w:lang w:val="en-US"/>
+        </w:rPr>
+        <w:t>Nucl</w:t>
+      </w:r>
+      <w:proofErr w:type="spellEnd"/>
+      <w:r>
+        <w:rPr>
+          <w:rFonts w:ascii="Arial" w:hAnsi="Arial" w:cs="Arial"/>
+          <w:i/>
+          <w:iCs/>
+          <w:color w:val="000000" w:themeColor="text1"/>
+          <w:sz w:val="22"/>
+          <w:szCs w:val="22"/>
+          <w:lang w:val="en-US"/>
+        </w:rPr>
+        <w:t>. Fusion 55, 083003) where unstable TAEs where found. The author's results should be compared against these and any differences explained so that a broader knowledge about the stability mechanisms emerges from the exercise.</w:t>
       </w:r>
     </w:p>
     <w:p>
@@ -13971,7 +14805,7 @@
           <w:szCs w:val="22"/>
           <w:lang w:val="en-US"/>
         </w:rPr>
-        <w:t>_</w:t>
+        <w:t>No response yet</w:t>
       </w:r>
     </w:p>
     <w:p>
@@ -13996,7 +14830,85 @@
           <w:szCs w:val="22"/>
           <w:lang w:val="en-US"/>
         </w:rPr>
-        <w:t xml:space="preserve">Page 9, line 46: "... using the HAGIS and HALO codes". Why do the authors believe that these two codes are necessary and adequate for the proposed job? Their major characteristics should be described and their adequacy to the intended purpose clearly justified. In particular, it is not clear why the authors need a guiding-centre model for the nonlinear wave-particle interaction (HAGIS) together with a full-gyromotion one (HALO). Actually, it is stated in the manuscript that HAGIS is employed for the alpha particles (gyro-radius ~10cm) and HALO for the thermal ions (gyro-radius ~1cm). Why is that so? Since the </w:t>
+        <w:t xml:space="preserve">Page 9, line 46: "... using the HAGIS and HALO codes". Why do the authors believe that these two codes are necessary and adequate for the proposed job? Their major characteristics should be described and their adequacy to the intended purpose clearly justified. </w:t>
+      </w:r>
+      <w:proofErr w:type="gramStart"/>
+      <w:r>
+        <w:rPr>
+          <w:rFonts w:ascii="Arial" w:hAnsi="Arial" w:cs="Arial"/>
+          <w:i/>
+          <w:iCs/>
+          <w:color w:val="000000" w:themeColor="text1"/>
+          <w:sz w:val="22"/>
+          <w:szCs w:val="22"/>
+          <w:lang w:val="en-US"/>
+        </w:rPr>
+        <w:t>In particular, it</w:t>
+      </w:r>
+      <w:proofErr w:type="gramEnd"/>
+      <w:r>
+        <w:rPr>
+          <w:rFonts w:ascii="Arial" w:hAnsi="Arial" w:cs="Arial"/>
+          <w:i/>
+          <w:iCs/>
+          <w:color w:val="000000" w:themeColor="text1"/>
+          <w:sz w:val="22"/>
+          <w:szCs w:val="22"/>
+          <w:lang w:val="en-US"/>
+        </w:rPr>
+        <w:t xml:space="preserve"> is not clear why the authors need a guiding-</w:t>
+      </w:r>
+      <w:proofErr w:type="spellStart"/>
+      <w:r>
+        <w:rPr>
+          <w:rFonts w:ascii="Arial" w:hAnsi="Arial" w:cs="Arial"/>
+          <w:i/>
+          <w:iCs/>
+          <w:color w:val="000000" w:themeColor="text1"/>
+          <w:sz w:val="22"/>
+          <w:szCs w:val="22"/>
+          <w:lang w:val="en-US"/>
+        </w:rPr>
+        <w:t>centre</w:t>
+      </w:r>
+      <w:proofErr w:type="spellEnd"/>
+      <w:r>
+        <w:rPr>
+          <w:rFonts w:ascii="Arial" w:hAnsi="Arial" w:cs="Arial"/>
+          <w:i/>
+          <w:iCs/>
+          <w:color w:val="000000" w:themeColor="text1"/>
+          <w:sz w:val="22"/>
+          <w:szCs w:val="22"/>
+          <w:lang w:val="en-US"/>
+        </w:rPr>
+        <w:t xml:space="preserve"> model for the nonlinear wave-particle interaction (HAGIS) together with a full-gyromotion one (HALO). </w:t>
+      </w:r>
+      <w:proofErr w:type="gramStart"/>
+      <w:r>
+        <w:rPr>
+          <w:rFonts w:ascii="Arial" w:hAnsi="Arial" w:cs="Arial"/>
+          <w:i/>
+          <w:iCs/>
+          <w:color w:val="000000" w:themeColor="text1"/>
+          <w:sz w:val="22"/>
+          <w:szCs w:val="22"/>
+          <w:lang w:val="en-US"/>
+        </w:rPr>
+        <w:t>Actually, it</w:t>
+      </w:r>
+      <w:proofErr w:type="gramEnd"/>
+      <w:r>
+        <w:rPr>
+          <w:rFonts w:ascii="Arial" w:hAnsi="Arial" w:cs="Arial"/>
+          <w:i/>
+          <w:iCs/>
+          <w:color w:val="000000" w:themeColor="text1"/>
+          <w:sz w:val="22"/>
+          <w:szCs w:val="22"/>
+          <w:lang w:val="en-US"/>
+        </w:rPr>
+        <w:t xml:space="preserve"> is stated in the manuscript that HAGIS is employed for the alpha particles (gyro-radius ~10cm) and HALO for the thermal ions (gyro-radius ~1cm). Why is that so? Since the </w:t>
       </w:r>
       <w:r>
         <w:rPr>
@@ -14034,7 +14946,7 @@
           <w:szCs w:val="22"/>
           <w:lang w:val="en-US"/>
         </w:rPr>
-        <w:t>_</w:t>
+        <w:t>No response yet</w:t>
       </w:r>
     </w:p>
     <w:p>
@@ -14083,7 +14995,33 @@
           <w:szCs w:val="22"/>
           <w:lang w:val="en-US"/>
         </w:rPr>
-        <w:t>... are plotted in figure 7". How were these TAEs computed in the first place? With which codes and with which inputs? Figure 7 shows mostly one eigenmode per toroidal mode number (n=2,4,6 are exceptions, with three or two eigenmodes), but TAE gaps may produce multiple eigenmodes. Was the TAE gap systematically scanned in frequency to find all possible modes as described in previous stability assessments (e.g., Nucl. Fusion 55, 083003)? Why was the toroidal mode number limited to n=18 and why are no modes shown for n=1? Could the authors frame their toroidal mode number domain around the n value corresponding to the most efficiently driven TAE estimated following the methodology described in Phys.</w:t>
+        <w:t xml:space="preserve">... are plotted in figure 7". How were these TAEs computed in the first place? With which codes and with which inputs? Figure 7 shows mostly one eigenmode per toroidal mode number (n=2,4,6 are exceptions, with three or two eigenmodes), but TAE gaps may produce multiple eigenmodes. Was the TAE gap systematically scanned in frequency to find all possible modes as described in previous stability assessments (e.g., </w:t>
+      </w:r>
+      <w:proofErr w:type="spellStart"/>
+      <w:r>
+        <w:rPr>
+          <w:rFonts w:ascii="Arial" w:hAnsi="Arial" w:cs="Arial"/>
+          <w:i/>
+          <w:iCs/>
+          <w:color w:val="000000" w:themeColor="text1"/>
+          <w:sz w:val="22"/>
+          <w:szCs w:val="22"/>
+          <w:lang w:val="en-US"/>
+        </w:rPr>
+        <w:t>Nucl</w:t>
+      </w:r>
+      <w:proofErr w:type="spellEnd"/>
+      <w:r>
+        <w:rPr>
+          <w:rFonts w:ascii="Arial" w:hAnsi="Arial" w:cs="Arial"/>
+          <w:i/>
+          <w:iCs/>
+          <w:color w:val="000000" w:themeColor="text1"/>
+          <w:sz w:val="22"/>
+          <w:szCs w:val="22"/>
+          <w:lang w:val="en-US"/>
+        </w:rPr>
+        <w:t>. Fusion 55, 083003)? Why was the toroidal mode number limited to n=18 and why are no modes shown for n=1? Could the authors frame their toroidal mode number domain around the n value corresponding to the most efficiently driven TAE estimated following the methodology described in Phys.</w:t>
       </w:r>
       <w:r>
         <w:rPr>
@@ -14132,7 +15070,7 @@
           <w:szCs w:val="22"/>
           <w:lang w:val="en-US"/>
         </w:rPr>
-        <w:t>_</w:t>
+        <w:t>No response yet</w:t>
       </w:r>
     </w:p>
     <w:p>
@@ -14181,13 +15119,41 @@
           <w:szCs w:val="22"/>
           <w:lang w:val="en-US"/>
         </w:rPr>
-        <w:t>MHD-perturbative approach employed by HAGIS and HALO is, most likely, not valid for that particular eigenmode.</w:t>
+        <w:t xml:space="preserve">MHD-perturbative approach employed by HAGIS and HALO is, most likely, not valid for that </w:t>
+      </w:r>
+      <w:proofErr w:type="gramStart"/>
+      <w:r>
+        <w:rPr>
+          <w:rFonts w:ascii="Arial" w:hAnsi="Arial" w:cs="Arial"/>
+          <w:i/>
+          <w:iCs/>
+          <w:color w:val="000000" w:themeColor="text1"/>
+          <w:sz w:val="22"/>
+          <w:szCs w:val="22"/>
+          <w:lang w:val="en-US"/>
+        </w:rPr>
+        <w:t>particular eigenmode</w:t>
+      </w:r>
+      <w:proofErr w:type="gramEnd"/>
+      <w:r>
+        <w:rPr>
+          <w:rFonts w:ascii="Arial" w:hAnsi="Arial" w:cs="Arial"/>
+          <w:i/>
+          <w:iCs/>
+          <w:color w:val="000000" w:themeColor="text1"/>
+          <w:sz w:val="22"/>
+          <w:szCs w:val="22"/>
+          <w:lang w:val="en-US"/>
+        </w:rPr>
+        <w:t>.</w:t>
       </w:r>
     </w:p>
     <w:p>
       <w:pPr>
         <w:rPr>
           <w:rFonts w:ascii="Arial" w:hAnsi="Arial" w:cs="Arial"/>
+          <w:b/>
+          <w:bCs/>
           <w:color w:val="000000" w:themeColor="text1"/>
           <w:sz w:val="22"/>
           <w:szCs w:val="22"/>
@@ -14197,12 +15163,14 @@
       <w:r>
         <w:rPr>
           <w:rFonts w:ascii="Arial" w:hAnsi="Arial" w:cs="Arial"/>
+          <w:b/>
+          <w:bCs/>
           <w:color w:val="000000" w:themeColor="text1"/>
           <w:sz w:val="22"/>
           <w:szCs w:val="22"/>
           <w:lang w:val="en-US"/>
         </w:rPr>
-        <w:t>_</w:t>
+        <w:t>No response yet</w:t>
       </w:r>
     </w:p>
     <w:p>
@@ -14247,14 +15215,12 @@
           <w:rFonts w:ascii="Arial" w:hAnsi="Arial" w:cs="Arial"/>
           <w:b/>
           <w:bCs/>
-          <w:i/>
-          <w:iCs/>
           <w:color w:val="000000" w:themeColor="text1"/>
           <w:sz w:val="22"/>
           <w:szCs w:val="22"/>
           <w:lang w:val="en-US"/>
         </w:rPr>
-        <w:t>_</w:t>
+        <w:t>No response yet</w:t>
       </w:r>
     </w:p>
     <w:p>
@@ -14303,13 +15269,41 @@
           <w:szCs w:val="22"/>
           <w:lang w:val="en-US"/>
         </w:rPr>
-        <w:t>eigenmodes are probably irrelevant to STEP...". In view of the large beta expected for STEP scenarios, have the authors considered the problem posed by lower-frequency (when comparing with the TAEs frequency at low beta) couplings of the acoustic and shear branches as described in the references Plasma Phys. Control. Fusion 49 B371 (beta induced acoustic Alfven eigenmodes or BAAEs) and Nucl. Fusion 61 (2021) 096001 (high-order geodesic-acoustic couplings)?</w:t>
+        <w:t xml:space="preserve">eigenmodes are probably irrelevant to STEP...". In view of the large beta expected for STEP scenarios, have the authors considered the problem posed by lower-frequency (when comparing with the TAEs frequency at low beta) couplings of the acoustic and shear branches as described in the references Plasma Phys. Control. Fusion 49 B371 (beta induced acoustic Alfven eigenmodes or BAAEs) and </w:t>
+      </w:r>
+      <w:proofErr w:type="spellStart"/>
+      <w:r>
+        <w:rPr>
+          <w:rFonts w:ascii="Arial" w:hAnsi="Arial" w:cs="Arial"/>
+          <w:i/>
+          <w:iCs/>
+          <w:color w:val="000000" w:themeColor="text1"/>
+          <w:sz w:val="22"/>
+          <w:szCs w:val="22"/>
+          <w:lang w:val="en-US"/>
+        </w:rPr>
+        <w:t>Nucl</w:t>
+      </w:r>
+      <w:proofErr w:type="spellEnd"/>
+      <w:r>
+        <w:rPr>
+          <w:rFonts w:ascii="Arial" w:hAnsi="Arial" w:cs="Arial"/>
+          <w:i/>
+          <w:iCs/>
+          <w:color w:val="000000" w:themeColor="text1"/>
+          <w:sz w:val="22"/>
+          <w:szCs w:val="22"/>
+          <w:lang w:val="en-US"/>
+        </w:rPr>
+        <w:t>. Fusion 61 (2021) 096001 (high-order geodesic-acoustic couplings)?</w:t>
       </w:r>
     </w:p>
     <w:p>
       <w:pPr>
         <w:rPr>
           <w:rFonts w:ascii="Arial" w:hAnsi="Arial" w:cs="Arial"/>
+          <w:b/>
+          <w:bCs/>
           <w:color w:val="000000" w:themeColor="text1"/>
           <w:sz w:val="22"/>
           <w:szCs w:val="22"/>
@@ -14319,12 +15313,14 @@
       <w:r>
         <w:rPr>
           <w:rFonts w:ascii="Arial" w:hAnsi="Arial" w:cs="Arial"/>
+          <w:b/>
+          <w:bCs/>
           <w:color w:val="000000" w:themeColor="text1"/>
           <w:sz w:val="22"/>
           <w:szCs w:val="22"/>
           <w:lang w:val="en-US"/>
         </w:rPr>
-        <w:t>_</w:t>
+        <w:t>No response yet</w:t>
       </w:r>
     </w:p>
     <w:p>
@@ -14446,16 +15442,6 @@
     <w:p>
       <w:pPr>
         <w:rPr>
-          <w:rFonts w:ascii="Arial" w:hAnsi="Arial" w:cs="Arial"/>
-          <w:b/>
-          <w:bCs/>
-          <w:color w:val="000000" w:themeColor="text1"/>
-          <w:sz w:val="22"/>
-          <w:szCs w:val="22"/>
-        </w:rPr>
-      </w:pPr>
-      <w:r>
-        <w:rPr>
           <w:rFonts w:ascii="Calibri" w:eastAsia="Calibri" w:hAnsi="Calibri" w:cs="Calibri"/>
           <w:b/>
           <w:bCs/>
@@ -14466,7 +15452,64 @@
           <w:lang w:val="en-US" w:eastAsia="en-US"/>
           <w14:ligatures w14:val="none"/>
         </w:rPr>
-        <w:t xml:space="preserve">The acronym has not been defined, we have added a footnote to explain that G is for Gauss and </w:t>
+      </w:pPr>
+      <w:r>
+        <w:rPr>
+          <w:rFonts w:ascii="Calibri" w:eastAsia="Calibri" w:hAnsi="Calibri" w:cs="Calibri"/>
+          <w:b/>
+          <w:bCs/>
+          <w:w w:val="105"/>
+          <w:kern w:val="0"/>
+          <w:sz w:val="18"/>
+          <w:szCs w:val="18"/>
+          <w:lang w:val="en-US" w:eastAsia="en-US"/>
+          <w14:ligatures w14:val="none"/>
+        </w:rPr>
+        <w:t xml:space="preserve">We have now </w:t>
+      </w:r>
+      <w:proofErr w:type="gramStart"/>
+      <w:r>
+        <w:rPr>
+          <w:rFonts w:ascii="Calibri" w:eastAsia="Calibri" w:hAnsi="Calibri" w:cs="Calibri"/>
+          <w:b/>
+          <w:bCs/>
+          <w:w w:val="105"/>
+          <w:kern w:val="0"/>
+          <w:sz w:val="18"/>
+          <w:szCs w:val="18"/>
+          <w:lang w:val="en-US" w:eastAsia="en-US"/>
+          <w14:ligatures w14:val="none"/>
+        </w:rPr>
+        <w:t>define</w:t>
+      </w:r>
+      <w:proofErr w:type="gramEnd"/>
+      <w:r>
+        <w:rPr>
+          <w:rFonts w:ascii="Calibri" w:eastAsia="Calibri" w:hAnsi="Calibri" w:cs="Calibri"/>
+          <w:b/>
+          <w:bCs/>
+          <w:w w:val="105"/>
+          <w:kern w:val="0"/>
+          <w:sz w:val="18"/>
+          <w:szCs w:val="18"/>
+          <w:lang w:val="en-US" w:eastAsia="en-US"/>
+          <w14:ligatures w14:val="none"/>
+        </w:rPr>
+        <w:t xml:space="preserve"> the acronym</w:t>
+      </w:r>
+      <w:r>
+        <w:rPr>
+          <w:rFonts w:ascii="Calibri" w:eastAsia="Calibri" w:hAnsi="Calibri" w:cs="Calibri"/>
+          <w:b/>
+          <w:bCs/>
+          <w:w w:val="105"/>
+          <w:kern w:val="0"/>
+          <w:sz w:val="18"/>
+          <w:szCs w:val="18"/>
+          <w:lang w:val="en-US" w:eastAsia="en-US"/>
+          <w14:ligatures w14:val="none"/>
+        </w:rPr>
+        <w:t xml:space="preserve">, we have added a footnote to explain that G is for Gauss and </w:t>
       </w:r>
       <w:r>
         <w:rPr>
@@ -14508,7 +15551,7 @@
 </file>
 
 <file path=word/numbering.xml><?xml version="1.0" encoding="utf-8"?>
-<w:numbering xmlns:wpc="http://schemas.microsoft.com/office/word/2010/wordprocessingCanvas" xmlns:cx="http://schemas.microsoft.com/office/drawing/2014/chartex" xmlns:cx1="http://schemas.microsoft.com/office/drawing/2015/9/8/chartex" xmlns:cx2="http://schemas.microsoft.com/office/drawing/2015/10/21/chartex" xmlns:cx3="http://schemas.microsoft.com/office/drawing/2016/5/9/chartex" xmlns:cx4="http://schemas.microsoft.com/office/drawing/2016/5/10/chartex" xmlns:cx5="http://schemas.microsoft.com/office/drawing/2016/5/11/chartex" xmlns:cx6="http://schemas.microsoft.com/office/drawing/2016/5/12/chartex" xmlns:cx7="http://schemas.microsoft.com/office/drawing/2016/5/13/chartex" xmlns:cx8="http://schemas.microsoft.com/office/drawing/2016/5/14/chartex" xmlns:mc="http://schemas.openxmlformats.org/markup-compatibility/2006" xmlns:aink="http://schemas.microsoft.com/office/drawing/2016/ink" xmlns:am3d="http://schemas.microsoft.com/office/drawing/2017/model3d" xmlns:o="urn:schemas-microsoft-com:office:office" xmlns:oel="http://schemas.microsoft.com/office/2019/extlst" xmlns:r="http://schemas.openxmlformats.org/officeDocument/2006/relationships" xmlns:m="http://schemas.openxmlformats.org/officeDocument/2006/math" xmlns:v="urn:schemas-microsoft-com:vml" xmlns:wp14="http://schemas.microsoft.com/office/word/2010/wordprocessingDrawing" xmlns:wp="http://schemas.openxmlformats.org/drawingml/2006/wordprocessingDrawing" xmlns:w10="urn:schemas-microsoft-com:office:word" xmlns:w="http://schemas.openxmlformats.org/wordprocessingml/2006/main" xmlns:w14="http://schemas.microsoft.com/office/word/2010/wordml" xmlns:w15="http://schemas.microsoft.com/office/word/2012/wordml" xmlns:w16cex="http://schemas.microsoft.com/office/word/2018/wordml/cex" xmlns:w16cid="http://schemas.microsoft.com/office/word/2016/wordml/cid" xmlns:w16="http://schemas.microsoft.com/office/word/2018/wordml" xmlns:w16du="http://schemas.microsoft.com/office/word/2023/wordml/word16du" xmlns:w16sdtdh="http://schemas.microsoft.com/office/word/2020/wordml/sdtdatahash" xmlns:w16se="http://schemas.microsoft.com/office/word/2015/wordml/symex" xmlns:wpg="http://schemas.microsoft.com/office/word/2010/wordprocessingGroup" xmlns:wpi="http://schemas.microsoft.com/office/word/2010/wordprocessingInk" xmlns:wne="http://schemas.microsoft.com/office/word/2006/wordml" xmlns:wps="http://schemas.microsoft.com/office/word/2010/wordprocessingShape" mc:Ignorable="w14 w15 w16se w16cid w16 w16cex w16sdtdh w16du wp14">
+<w:numbering xmlns:wpc="http://schemas.microsoft.com/office/word/2010/wordprocessingCanvas" xmlns:cx="http://schemas.microsoft.com/office/drawing/2014/chartex" xmlns:cx1="http://schemas.microsoft.com/office/drawing/2015/9/8/chartex" xmlns:cx2="http://schemas.microsoft.com/office/drawing/2015/10/21/chartex" xmlns:cx3="http://schemas.microsoft.com/office/drawing/2016/5/9/chartex" xmlns:cx4="http://schemas.microsoft.com/office/drawing/2016/5/10/chartex" xmlns:cx5="http://schemas.microsoft.com/office/drawing/2016/5/11/chartex" xmlns:cx6="http://schemas.microsoft.com/office/drawing/2016/5/12/chartex" xmlns:cx7="http://schemas.microsoft.com/office/drawing/2016/5/13/chartex" xmlns:cx8="http://schemas.microsoft.com/office/drawing/2016/5/14/chartex" xmlns:mc="http://schemas.openxmlformats.org/markup-compatibility/2006" xmlns:aink="http://schemas.microsoft.com/office/drawing/2016/ink" xmlns:am3d="http://schemas.microsoft.com/office/drawing/2017/model3d" xmlns:o="urn:schemas-microsoft-com:office:office" xmlns:oel="http://schemas.microsoft.com/office/2019/extlst" xmlns:r="http://schemas.openxmlformats.org/officeDocument/2006/relationships" xmlns:m="http://schemas.openxmlformats.org/officeDocument/2006/math" xmlns:v="urn:schemas-microsoft-com:vml" xmlns:wp14="http://schemas.microsoft.com/office/word/2010/wordprocessingDrawing" xmlns:wp="http://schemas.openxmlformats.org/drawingml/2006/wordprocessingDrawing" xmlns:w10="urn:schemas-microsoft-com:office:word" xmlns:w="http://schemas.openxmlformats.org/wordprocessingml/2006/main" xmlns:w14="http://schemas.microsoft.com/office/word/2010/wordml" xmlns:w15="http://schemas.microsoft.com/office/word/2012/wordml" xmlns:w16cex="http://schemas.microsoft.com/office/word/2018/wordml/cex" xmlns:w16cid="http://schemas.microsoft.com/office/word/2016/wordml/cid" xmlns:w16="http://schemas.microsoft.com/office/word/2018/wordml" xmlns:w16du="http://schemas.microsoft.com/office/word/2023/wordml/word16du" xmlns:w16sdtdh="http://schemas.microsoft.com/office/word/2020/wordml/sdtdatahash" xmlns:w16sdtfl="http://schemas.microsoft.com/office/word/2024/wordml/sdtformatlock" xmlns:w16se="http://schemas.microsoft.com/office/word/2015/wordml/symex" xmlns:wpg="http://schemas.microsoft.com/office/word/2010/wordprocessingGroup" xmlns:wpi="http://schemas.microsoft.com/office/word/2010/wordprocessingInk" xmlns:wne="http://schemas.microsoft.com/office/word/2006/wordml" xmlns:wps="http://schemas.microsoft.com/office/word/2010/wordprocessingShape" mc:Ignorable="w14 w15 w16se w16cid w16 w16cex w16sdtdh w16sdtfl w16du wp14">
   <w:abstractNum w:abstractNumId="0" w15:restartNumberingAfterBreak="0">
     <w:nsid w:val="0FC35CD4"/>
     <w:multiLevelType w:val="hybridMultilevel"/>
@@ -15217,7 +16260,7 @@
 </file>
 
 <file path=word/styles.xml><?xml version="1.0" encoding="utf-8"?>
-<w:styles xmlns:mc="http://schemas.openxmlformats.org/markup-compatibility/2006" xmlns:r="http://schemas.openxmlformats.org/officeDocument/2006/relationships" xmlns:w="http://schemas.openxmlformats.org/wordprocessingml/2006/main" xmlns:w14="http://schemas.microsoft.com/office/word/2010/wordml" xmlns:w15="http://schemas.microsoft.com/office/word/2012/wordml" xmlns:w16cex="http://schemas.microsoft.com/office/word/2018/wordml/cex" xmlns:w16cid="http://schemas.microsoft.com/office/word/2016/wordml/cid" xmlns:w16="http://schemas.microsoft.com/office/word/2018/wordml" xmlns:w16du="http://schemas.microsoft.com/office/word/2023/wordml/word16du" xmlns:w16sdtdh="http://schemas.microsoft.com/office/word/2020/wordml/sdtdatahash" xmlns:w16se="http://schemas.microsoft.com/office/word/2015/wordml/symex" mc:Ignorable="w14 w15 w16se w16cid w16 w16cex w16sdtdh w16du">
+<w:styles xmlns:mc="http://schemas.openxmlformats.org/markup-compatibility/2006" xmlns:r="http://schemas.openxmlformats.org/officeDocument/2006/relationships" xmlns:w="http://schemas.openxmlformats.org/wordprocessingml/2006/main" xmlns:w14="http://schemas.microsoft.com/office/word/2010/wordml" xmlns:w15="http://schemas.microsoft.com/office/word/2012/wordml" xmlns:w16cex="http://schemas.microsoft.com/office/word/2018/wordml/cex" xmlns:w16cid="http://schemas.microsoft.com/office/word/2016/wordml/cid" xmlns:w16="http://schemas.microsoft.com/office/word/2018/wordml" xmlns:w16du="http://schemas.microsoft.com/office/word/2023/wordml/word16du" xmlns:w16sdtdh="http://schemas.microsoft.com/office/word/2020/wordml/sdtdatahash" xmlns:w16sdtfl="http://schemas.microsoft.com/office/word/2024/wordml/sdtformatlock" xmlns:w16se="http://schemas.microsoft.com/office/word/2015/wordml/symex" mc:Ignorable="w14 w15 w16se w16cid w16 w16cex w16sdtdh w16sdtfl w16du">
   <w:docDefaults>
     <w:rPrDefault>
       <w:rPr>

</xml_diff>